<commit_message>
correct a few typos
</commit_message>
<xml_diff>
--- a/docs/Disruptor.docx
+++ b/docs/Disruptor.docx
@@ -72,7 +72,7 @@
         <w:jc w:val="center"/>
       </w:pPr>
       <w:r>
-        <w:t>29-May-2011</w:t>
+        <w:t>May-2011</w:t>
       </w:r>
     </w:p>
     <w:p>
@@ -3933,7 +3933,23 @@
           <w:sz w:val="16"/>
           <w:szCs w:val="16"/>
         </w:rPr>
-        <w:t xml:space="preserve">        // do an clean up before shutdown</w:t>
+        <w:t xml:space="preserve">        // do an</w:t>
+      </w:r>
+      <w:r>
+        <w:rPr>
+          <w:rFonts w:ascii="Courier New" w:hAnsi="Courier New" w:cs="Courier New"/>
+          <w:sz w:val="16"/>
+          <w:szCs w:val="16"/>
+        </w:rPr>
+        <w:t>y necessary</w:t>
+      </w:r>
+      <w:r>
+        <w:rPr>
+          <w:rFonts w:ascii="Courier New" w:hAnsi="Courier New" w:cs="Courier New"/>
+          <w:sz w:val="16"/>
+          <w:szCs w:val="16"/>
+        </w:rPr>
+        <w:t xml:space="preserve"> clean up before shutdown</w:t>
       </w:r>
     </w:p>
     <w:p>
@@ -6951,18 +6967,21 @@
         <w:t>.  To time at this level of precision it is necessary to use time stamp counters from the CPU.  We choose CPUs with an invariant TSC because older processors suffered from changing frequency due to power saving and sleep stat</w:t>
       </w:r>
       <w:r>
-        <w:t xml:space="preserve">es.  Intel Nehalem and later processors use an invariant TSC which can be accessed by he latest </w:t>
+        <w:t xml:space="preserve">es.  Intel Nehalem and later processors use an invariant TSC which can be accessed by </w:t>
+      </w:r>
+      <w:proofErr w:type="spellStart"/>
+      <w:r>
+        <w:t>he</w:t>
+      </w:r>
+      <w:proofErr w:type="spellEnd"/>
+      <w:r>
+        <w:t xml:space="preserve"> latest </w:t>
       </w:r>
       <w:r>
         <w:t xml:space="preserve">Oracle </w:t>
       </w:r>
-      <w:proofErr w:type="spellStart"/>
-      <w:r>
-        <w:t>JVMs</w:t>
-      </w:r>
-      <w:proofErr w:type="spellEnd"/>
-      <w:r>
-        <w:t xml:space="preserve"> running on </w:t>
+      <w:r>
+        <w:t xml:space="preserve">JVMs running on </w:t>
       </w:r>
       <w:proofErr w:type="spellStart"/>
       <w:r>
@@ -7809,7 +7828,7 @@
         <w:rPr>
           <w:noProof/>
         </w:rPr>
-        <w:t>11</w:t>
+        <w:t>10</w:t>
       </w:r>
     </w:fldSimple>
   </w:p>
@@ -9131,7 +9150,7 @@
                   <c:v>2097152</c:v>
                 </c:pt>
                 <c:pt idx="21">
-                  <c:v>4194303.9999999986</c:v>
+                  <c:v>4194303.9999999977</c:v>
                 </c:pt>
                 <c:pt idx="22">
                   <c:v>8388608</c:v>
@@ -9302,7 +9321,7 @@
                   <c:v>2097152</c:v>
                 </c:pt>
                 <c:pt idx="21">
-                  <c:v>4194303.9999999986</c:v>
+                  <c:v>4194303.9999999977</c:v>
                 </c:pt>
                 <c:pt idx="22">
                   <c:v>8388608</c:v>
@@ -9389,11 +9408,11 @@
             </c:numRef>
           </c:val>
         </c:ser>
-        <c:axId val="59475072"/>
-        <c:axId val="59476992"/>
+        <c:axId val="46354816"/>
+        <c:axId val="46357120"/>
       </c:barChart>
       <c:catAx>
-        <c:axId val="59475072"/>
+        <c:axId val="46354816"/>
         <c:scaling>
           <c:orientation val="minMax"/>
         </c:scaling>
@@ -9433,14 +9452,14 @@
             <a:endParaRPr lang="en-US"/>
           </a:p>
         </c:txPr>
-        <c:crossAx val="59476992"/>
+        <c:crossAx val="46357120"/>
         <c:crosses val="autoZero"/>
         <c:auto val="1"/>
         <c:lblAlgn val="ctr"/>
         <c:lblOffset val="100"/>
       </c:catAx>
       <c:valAx>
-        <c:axId val="59476992"/>
+        <c:axId val="46357120"/>
         <c:scaling>
           <c:logBase val="2"/>
           <c:orientation val="minMax"/>
@@ -9477,7 +9496,7 @@
             <a:endParaRPr lang="en-US"/>
           </a:p>
         </c:txPr>
-        <c:crossAx val="59475072"/>
+        <c:crossAx val="46354816"/>
         <c:crosses val="autoZero"/>
         <c:crossBetween val="between"/>
       </c:valAx>
@@ -9789,7 +9808,7 @@
 </file>
 
 <file path=customXml/itemProps1.xml><?xml version="1.0" encoding="utf-8"?>
-<ds:datastoreItem xmlns:ds="http://schemas.openxmlformats.org/officeDocument/2006/customXml" ds:itemID="{856DA05F-CF71-484F-AA34-7D4629071E09}">
+<ds:datastoreItem xmlns:ds="http://schemas.openxmlformats.org/officeDocument/2006/customXml" ds:itemID="{FD2BF588-B9D9-493E-8E93-8069DB6612D8}">
   <ds:schemaRefs>
     <ds:schemaRef ds:uri="http://schemas.openxmlformats.org/officeDocument/2006/bibliography"/>
   </ds:schemaRefs>

</xml_diff>

<commit_message>
Added reference to JMM
</commit_message>
<xml_diff>
--- a/docs/Disruptor.docx
+++ b/docs/Disruptor.docx
@@ -1587,11 +1587,9 @@
       <w:r>
         <w:t xml:space="preserve">which can be </w:t>
       </w:r>
-      <w:proofErr w:type="spellStart"/>
-      <w:r>
-        <w:t>controled</w:t>
-      </w:r>
-      <w:proofErr w:type="spellEnd"/>
+      <w:r>
+        <w:t>controlled</w:t>
+      </w:r>
       <w:r>
         <w:t xml:space="preserve"> by </w:t>
       </w:r>
@@ -1742,13 +1740,28 @@
         <w:t>write barriers respectively.</w:t>
       </w:r>
       <w:r>
-        <w:t xml:space="preserve">  This was made explicit in the Java memory model as defined in Java </w:t>
-      </w:r>
-      <w:r>
-        <w:t>1.</w:t>
-      </w:r>
-      <w:r>
-        <w:t>5.</w:t>
+        <w:t xml:space="preserve">  This was ma</w:t>
+      </w:r>
+      <w:r>
+        <w:t>de explicit in the Java Memory M</w:t>
+      </w:r>
+      <w:r>
+        <w:t>odel</w:t>
+      </w:r>
+      <w:r>
+        <w:rPr>
+          <w:rStyle w:val="EndnoteReference"/>
+        </w:rPr>
+        <w:endnoteReference w:id="3"/>
+      </w:r>
+      <w:r>
+        <w:t xml:space="preserve"> as defined </w:t>
+      </w:r>
+      <w:r>
+        <w:t>with the release of</w:t>
+      </w:r>
+      <w:r>
+        <w:t xml:space="preserve"> Java 5.</w:t>
       </w:r>
     </w:p>
     <w:p>
@@ -2522,7 +2535,7 @@
         <w:rPr>
           <w:rStyle w:val="EndnoteReference"/>
         </w:rPr>
-        <w:endnoteReference w:id="3"/>
+        <w:endnoteReference w:id="4"/>
       </w:r>
       <w:r>
         <w:t xml:space="preserve"> </w:t>
@@ -2891,7 +2904,7 @@
         <w:rPr>
           <w:rStyle w:val="EndnoteReference"/>
         </w:rPr>
-        <w:endnoteReference w:id="4"/>
+        <w:endnoteReference w:id="5"/>
       </w:r>
       <w:r>
         <w:t xml:space="preserve"> in Java 7</w:t>
@@ -5086,7 +5099,7 @@
             <v:path o:extrusionok="f" gradientshapeok="t" o:connecttype="rect"/>
             <o:lock v:ext="edit" aspectratio="t"/>
           </v:shapetype>
-          <v:shape id="_x0000_i1030" type="#_x0000_t75" style="width:438.05pt;height:316.25pt">
+          <v:shape id="_x0000_i1025" type="#_x0000_t75" style="width:438.05pt;height:316.25pt">
             <v:imagedata r:id="rId9" o:title=""/>
           </v:shape>
         </w:pict>
@@ -5134,7 +5147,7 @@
         <w:rPr>
           <w:rStyle w:val="EndnoteReference"/>
         </w:rPr>
-        <w:endnoteReference w:id="5"/>
+        <w:endnoteReference w:id="6"/>
       </w:r>
       <w:r>
         <w:t xml:space="preserve"> which has the highest per</w:t>
@@ -7141,7 +7154,7 @@
         <w:rPr>
           <w:rStyle w:val="EndnoteReference"/>
         </w:rPr>
-        <w:endnoteReference w:id="6"/>
+        <w:endnoteReference w:id="7"/>
       </w:r>
       <w:r>
         <w:t xml:space="preserve"> which is likely to give better results but we want to </w:t>
@@ -7702,18 +7715,17 @@
       <w:r>
         <w:rPr>
           <w:rStyle w:val="EndnoteReference"/>
+          <w:sz w:val="16"/>
+          <w:szCs w:val="16"/>
         </w:rPr>
         <w:endnoteRef/>
       </w:r>
       <w:r>
-        <w:t xml:space="preserve"> </w:t>
-      </w:r>
-      <w:r>
-        <w:rPr>
-          <w:sz w:val="16"/>
-          <w:szCs w:val="16"/>
-        </w:rPr>
-        <w:t>Staged Event Driven Architecture – http://www.eecs.harvard.edu/~mdw/proj/seda/</w:t>
+        <w:rPr>
+          <w:sz w:val="16"/>
+          <w:szCs w:val="16"/>
+        </w:rPr>
+        <w:t xml:space="preserve"> Staged Event Driven Architecture – http://www.eecs.harvard.edu/~mdw/proj/seda/</w:t>
       </w:r>
     </w:p>
   </w:endnote>
@@ -7765,7 +7777,7 @@
           <w:sz w:val="16"/>
           <w:szCs w:val="16"/>
         </w:rPr>
-        <w:t xml:space="preserve"> Value Types - http://blogs.oracle.com/jrose/entry/tuples_in_the_vm</w:t>
+        <w:t xml:space="preserve"> Java Memory Model - http://www.ibm.com/developerworks/library/j-jtp02244/index.html</w:t>
       </w:r>
     </w:p>
   </w:endnote>
@@ -7791,23 +7803,7 @@
           <w:sz w:val="16"/>
           <w:szCs w:val="16"/>
         </w:rPr>
-        <w:t xml:space="preserve"> </w:t>
-      </w:r>
-      <w:proofErr w:type="spellStart"/>
-      <w:r>
-        <w:rPr>
-          <w:sz w:val="16"/>
-          <w:szCs w:val="16"/>
-        </w:rPr>
-        <w:t>Phasers</w:t>
-      </w:r>
-      <w:proofErr w:type="spellEnd"/>
-      <w:r>
-        <w:rPr>
-          <w:sz w:val="16"/>
-          <w:szCs w:val="16"/>
-        </w:rPr>
-        <w:t xml:space="preserve"> - http://gee.cs.oswego.edu/dl/jsr166/dist/jsr166ydocs/jsr166y/Phaser.html</w:t>
+        <w:t xml:space="preserve"> Value Types - http://blogs.oracle.com/jrose/entry/tuples_in_the_vm</w:t>
       </w:r>
     </w:p>
   </w:endnote>
@@ -7841,7 +7837,7 @@
           <w:sz w:val="16"/>
           <w:szCs w:val="16"/>
         </w:rPr>
-        <w:t>ArrayBlockingQueue</w:t>
+        <w:t>Phasers</w:t>
       </w:r>
       <w:proofErr w:type="spellEnd"/>
       <w:r>
@@ -7849,25 +7845,53 @@
           <w:sz w:val="16"/>
           <w:szCs w:val="16"/>
         </w:rPr>
-        <w:t xml:space="preserve"> - http</w:t>
-      </w:r>
-      <w:r>
-        <w:rPr>
-          <w:sz w:val="16"/>
-          <w:szCs w:val="16"/>
-        </w:rPr>
-        <w:t>://download.oracle.com/javase/1.</w:t>
-      </w:r>
-      <w:r>
-        <w:rPr>
-          <w:sz w:val="16"/>
-          <w:szCs w:val="16"/>
-        </w:rPr>
-        <w:t>5.0/docs/api/java/util/concurrent/ArrayBlockingQueue.html</w:t>
+        <w:t xml:space="preserve"> - http://gee.cs.oswego.edu/dl/jsr166/dist/jsr166ydocs/jsr166y/Phaser.html</w:t>
       </w:r>
     </w:p>
   </w:endnote>
   <w:endnote w:id="6">
+    <w:p>
+      <w:pPr>
+        <w:pStyle w:val="EndnoteText"/>
+        <w:rPr>
+          <w:sz w:val="16"/>
+          <w:szCs w:val="16"/>
+        </w:rPr>
+      </w:pPr>
+      <w:r>
+        <w:rPr>
+          <w:rStyle w:val="EndnoteReference"/>
+          <w:sz w:val="16"/>
+          <w:szCs w:val="16"/>
+        </w:rPr>
+        <w:endnoteRef/>
+      </w:r>
+      <w:r>
+        <w:rPr>
+          <w:sz w:val="16"/>
+          <w:szCs w:val="16"/>
+        </w:rPr>
+        <w:t xml:space="preserve"> </w:t>
+      </w:r>
+      <w:proofErr w:type="spellStart"/>
+      <w:r>
+        <w:rPr>
+          <w:sz w:val="16"/>
+          <w:szCs w:val="16"/>
+        </w:rPr>
+        <w:t>ArrayBlockingQueue</w:t>
+      </w:r>
+      <w:proofErr w:type="spellEnd"/>
+      <w:r>
+        <w:rPr>
+          <w:sz w:val="16"/>
+          <w:szCs w:val="16"/>
+        </w:rPr>
+        <w:t xml:space="preserve"> - http://download.oracle.com/javase/1.5.0/docs/api/java/util/concurrent/ArrayBlockingQueue.html</w:t>
+      </w:r>
+    </w:p>
+  </w:endnote>
+  <w:endnote w:id="7">
     <w:p>
       <w:pPr>
         <w:pStyle w:val="EndnoteText"/>
@@ -7959,7 +7983,7 @@
         <w:rPr>
           <w:noProof/>
         </w:rPr>
-        <w:t>11</w:t>
+        <w:t>3</w:t>
       </w:r>
     </w:fldSimple>
   </w:p>
@@ -9539,11 +9563,11 @@
             </c:numRef>
           </c:val>
         </c:ser>
-        <c:axId val="81404672"/>
-        <c:axId val="81406592"/>
+        <c:axId val="86059264"/>
+        <c:axId val="63848832"/>
       </c:barChart>
       <c:catAx>
-        <c:axId val="81404672"/>
+        <c:axId val="86059264"/>
         <c:scaling>
           <c:orientation val="minMax"/>
         </c:scaling>
@@ -9583,14 +9607,14 @@
             <a:endParaRPr lang="en-US"/>
           </a:p>
         </c:txPr>
-        <c:crossAx val="81406592"/>
+        <c:crossAx val="63848832"/>
         <c:crosses val="autoZero"/>
         <c:auto val="1"/>
         <c:lblAlgn val="ctr"/>
         <c:lblOffset val="100"/>
       </c:catAx>
       <c:valAx>
-        <c:axId val="81406592"/>
+        <c:axId val="63848832"/>
         <c:scaling>
           <c:logBase val="2"/>
           <c:orientation val="minMax"/>
@@ -9627,7 +9651,7 @@
             <a:endParaRPr lang="en-US"/>
           </a:p>
         </c:txPr>
-        <c:crossAx val="81404672"/>
+        <c:crossAx val="86059264"/>
         <c:crosses val="autoZero"/>
         <c:crossBetween val="between"/>
       </c:valAx>
@@ -9939,7 +9963,7 @@
 </file>
 
 <file path=customXml/itemProps1.xml><?xml version="1.0" encoding="utf-8"?>
-<ds:datastoreItem xmlns:ds="http://schemas.openxmlformats.org/officeDocument/2006/customXml" ds:itemID="{878C98D9-5FF8-4B13-ABC1-26D1C61AC8DE}">
+<ds:datastoreItem xmlns:ds="http://schemas.openxmlformats.org/officeDocument/2006/customXml" ds:itemID="{8CF4F3B5-F421-45C6-81CB-A30A51A432BF}">
   <ds:schemaRefs>
     <ds:schemaRef ds:uri="http://schemas.openxmlformats.org/officeDocument/2006/bibliography"/>
   </ds:schemaRefs>

</xml_diff>

<commit_message>
Add some meat from our results to the abstract
</commit_message>
<xml_diff>
--- a/docs/Disruptor.docx
+++ b/docs/Disruptor.docx
@@ -268,6 +268,9 @@
       <w:r>
         <w:t xml:space="preserve">  </w:t>
       </w:r>
+      <w:r>
+        <w:t xml:space="preserve"> On processors at moderate clock rates we have seen over 25 million messages per second and latencies lower than 50 nanoseconds which is orders of magnitude better than existing queue based implementations.</w:t>
+      </w:r>
     </w:p>
     <w:p>
       <w:pPr>
@@ -422,6 +425,7 @@
         <w:pStyle w:val="Heading1"/>
       </w:pPr>
       <w:r>
+        <w:lastRenderedPageBreak/>
         <w:t xml:space="preserve">The </w:t>
       </w:r>
       <w:r>
@@ -448,11 +452,7 @@
         <w:t xml:space="preserve"> keep separate copies of data and work on them independently</w:t>
       </w:r>
       <w:r>
-        <w:t xml:space="preserve"> as opposed to contending on the </w:t>
-      </w:r>
-      <w:r>
-        <w:lastRenderedPageBreak/>
-        <w:t>same data for mutation</w:t>
+        <w:t xml:space="preserve"> as opposed to contending on the same data for mutation</w:t>
       </w:r>
       <w:r>
         <w:t xml:space="preserve"> which happens in a queue implementation.</w:t>
@@ -1297,7 +1297,11 @@
         <w:t xml:space="preserve">employ </w:t>
       </w:r>
       <w:r>
-        <w:t>a memory barrier to make the changes visible to other threads.</w:t>
+        <w:t xml:space="preserve">a memory barrier to </w:t>
+      </w:r>
+      <w:r>
+        <w:lastRenderedPageBreak/>
+        <w:t>make the changes visible to other threads.</w:t>
       </w:r>
       <w:r>
         <w:t xml:space="preserve">  </w:t>
@@ -1349,67 +1353,790 @@
     </w:p>
     <w:p>
       <w:r>
+        <w:t>If the critical section of the program is more complex than a simple increment of</w:t>
+      </w:r>
+      <w:r>
+        <w:t xml:space="preserve"> a</w:t>
+      </w:r>
+      <w:r>
+        <w:t xml:space="preserve"> counter it may take a </w:t>
+      </w:r>
+      <w:r>
+        <w:t xml:space="preserve">complex </w:t>
+      </w:r>
+      <w:r>
+        <w:t xml:space="preserve">state machine </w:t>
+      </w:r>
+      <w:r>
+        <w:t>using</w:t>
+      </w:r>
+      <w:r>
+        <w:t xml:space="preserve"> multiple CAS operations</w:t>
+      </w:r>
+      <w:r>
+        <w:t xml:space="preserve"> to orchestrate the contention</w:t>
+      </w:r>
+      <w:r>
+        <w:t>.</w:t>
+      </w:r>
+      <w:r>
+        <w:t xml:space="preserve"> </w:t>
+      </w:r>
+      <w:r>
+        <w:t xml:space="preserve"> Developing concurrent pr</w:t>
+      </w:r>
+      <w:r>
+        <w:t>ograms using locks is difficult;</w:t>
+      </w:r>
+      <w:r>
+        <w:t xml:space="preserve"> developing lock-free algorithms using CAS operation</w:t>
+      </w:r>
+      <w:r>
+        <w:t>s</w:t>
+      </w:r>
+      <w:r>
+        <w:t xml:space="preserve"> and memory barriers is many times more complex and very difficult to prove </w:t>
+      </w:r>
+      <w:r>
+        <w:t xml:space="preserve">that they are </w:t>
+      </w:r>
+      <w:r>
+        <w:t xml:space="preserve">correct. </w:t>
+      </w:r>
+    </w:p>
+    <w:p>
+      <w:r>
+        <w:t>The ideal algorithm would be one with only a single thread owning all writes to a single resource with other threads reading the res</w:t>
+      </w:r>
+      <w:r>
+        <w:t>ults.  To read the results in a multi-</w:t>
+      </w:r>
+      <w:r>
+        <w:t>processor environment requires memory barriers to make the changes visible to threads running on other processors.</w:t>
+      </w:r>
+    </w:p>
+    <w:p>
+      <w:pPr>
+        <w:pStyle w:val="Heading2"/>
+      </w:pPr>
+      <w:r>
+        <w:t>Memory Barriers</w:t>
+      </w:r>
+    </w:p>
+    <w:p>
+      <w:r>
+        <w:t>Modern processors perform out-</w:t>
+      </w:r>
+      <w:r>
+        <w:t>of</w:t>
+      </w:r>
+      <w:r>
+        <w:t>-</w:t>
+      </w:r>
+      <w:r>
+        <w:t>order execution of instructions</w:t>
+      </w:r>
+      <w:r>
+        <w:t xml:space="preserve"> and </w:t>
+      </w:r>
+      <w:r>
+        <w:t xml:space="preserve">out-of-order </w:t>
+      </w:r>
+      <w:r>
+        <w:t>loads</w:t>
+      </w:r>
+      <w:r>
+        <w:t xml:space="preserve"> and </w:t>
+      </w:r>
+      <w:r>
+        <w:t>store</w:t>
+      </w:r>
+      <w:r>
+        <w:t xml:space="preserve">s </w:t>
+      </w:r>
+      <w:r>
+        <w:t xml:space="preserve">of data between memory and execution units </w:t>
+      </w:r>
+      <w:r>
+        <w:t>for performance reasons.  The processors</w:t>
+      </w:r>
+      <w:r>
+        <w:t xml:space="preserve"> need only guarantee that program logic produces the same results</w:t>
+      </w:r>
+      <w:r>
+        <w:t xml:space="preserve"> regardless of execution order</w:t>
+      </w:r>
+      <w:r>
+        <w:t>.  While this is not an issue for single threaded programs it is important that</w:t>
+      </w:r>
+      <w:r>
+        <w:t>,</w:t>
+      </w:r>
+      <w:r>
+        <w:t xml:space="preserve"> when threads share state</w:t>
+      </w:r>
+      <w:r>
+        <w:t>,</w:t>
+      </w:r>
+      <w:r>
+        <w:t xml:space="preserve"> all memory changes appear</w:t>
+      </w:r>
+      <w:r>
+        <w:t xml:space="preserve"> in order at the point where need</w:t>
+      </w:r>
+      <w:r>
+        <w:t>ed</w:t>
+      </w:r>
+      <w:r>
+        <w:t xml:space="preserve"> </w:t>
+      </w:r>
+      <w:r>
+        <w:t xml:space="preserve">for the data </w:t>
+      </w:r>
+      <w:r>
+        <w:t xml:space="preserve">exchange </w:t>
+      </w:r>
+      <w:r>
+        <w:t>to be successful</w:t>
+      </w:r>
+      <w:r>
+        <w:t>.</w:t>
+      </w:r>
+      <w:r>
+        <w:t xml:space="preserve">  Memory barriers are </w:t>
+      </w:r>
+      <w:r>
+        <w:t xml:space="preserve">used </w:t>
+      </w:r>
+      <w:r>
+        <w:t>by</w:t>
+      </w:r>
+      <w:r>
+        <w:t xml:space="preserve"> processors to indicate sections of code where the ordering of memory</w:t>
+      </w:r>
+      <w:r>
+        <w:t xml:space="preserve"> updates</w:t>
+      </w:r>
+      <w:r>
+        <w:t xml:space="preserve"> is important. </w:t>
+      </w:r>
+      <w:r>
+        <w:t xml:space="preserve"> </w:t>
+      </w:r>
+      <w:r>
+        <w:t xml:space="preserve">They are </w:t>
+      </w:r>
+      <w:r>
+        <w:t>the means by which hardware ordering and visibility of change is achieved between threads.</w:t>
+      </w:r>
+      <w:r>
+        <w:t xml:space="preserve">  These</w:t>
+      </w:r>
+      <w:r>
+        <w:t xml:space="preserve"> hardware</w:t>
+      </w:r>
+      <w:r>
+        <w:t xml:space="preserve"> barriers</w:t>
+      </w:r>
+      <w:r>
+        <w:t xml:space="preserve"> </w:t>
+      </w:r>
+      <w:r>
+        <w:t>are</w:t>
+      </w:r>
+      <w:r>
+        <w:t xml:space="preserve"> in addition to </w:t>
+      </w:r>
+      <w:r>
+        <w:t xml:space="preserve">similar </w:t>
+      </w:r>
+      <w:r>
+        <w:t xml:space="preserve">software barriers </w:t>
+      </w:r>
+      <w:r>
+        <w:t xml:space="preserve">that </w:t>
+      </w:r>
+      <w:r>
+        <w:t>compilers put in place to ensure ordering of compiled code.</w:t>
+      </w:r>
+    </w:p>
+    <w:p>
+      <w:r>
+        <w:t xml:space="preserve">Modern CPUs are now much faster than </w:t>
+      </w:r>
+      <w:r>
+        <w:t xml:space="preserve">the current generation of </w:t>
+      </w:r>
+      <w:r>
+        <w:t>memory systems.  To bridge this divide CPUs use complex cache systems which are effectively fast hardware hash tables without chaining</w:t>
+      </w:r>
+      <w:r>
+        <w:t>.  These caches</w:t>
+      </w:r>
+      <w:r>
+        <w:t xml:space="preserve"> are kept coherent with other processor cache systems via message passing protocols.  In addition processors have </w:t>
+      </w:r>
+      <w:r>
+        <w:t>“</w:t>
+      </w:r>
+      <w:r>
+        <w:t>store buffers</w:t>
+      </w:r>
+      <w:r>
+        <w:t>”</w:t>
+      </w:r>
+      <w:r>
+        <w:t xml:space="preserve"> to offload writes to these caches and </w:t>
+      </w:r>
+      <w:r>
+        <w:t>“</w:t>
+      </w:r>
+      <w:r>
+        <w:t>inval</w:t>
+      </w:r>
+      <w:r>
+        <w:t>idate queues</w:t>
+      </w:r>
+      <w:r>
+        <w:t>”</w:t>
+      </w:r>
+      <w:r>
+        <w:t xml:space="preserve"> s</w:t>
+      </w:r>
+      <w:r>
+        <w:t xml:space="preserve">o </w:t>
+      </w:r>
+      <w:r>
+        <w:t xml:space="preserve">that </w:t>
+      </w:r>
+      <w:r>
+        <w:t xml:space="preserve">the cache coherency protocols </w:t>
+      </w:r>
+      <w:r>
+        <w:t xml:space="preserve">can </w:t>
+      </w:r>
+      <w:r>
+        <w:t>work efficiently</w:t>
+      </w:r>
+      <w:r>
+        <w:t xml:space="preserve"> when a write is about to happen</w:t>
+      </w:r>
+      <w:r>
+        <w:t>.</w:t>
+      </w:r>
+    </w:p>
+    <w:p>
+      <w:r>
+        <w:t>What this means</w:t>
+      </w:r>
+      <w:r>
+        <w:t xml:space="preserve"> for data</w:t>
+      </w:r>
+      <w:r>
+        <w:t xml:space="preserve"> is</w:t>
+      </w:r>
+      <w:r>
+        <w:t xml:space="preserve"> </w:t>
+      </w:r>
+      <w:r>
+        <w:t xml:space="preserve">that </w:t>
+      </w:r>
+      <w:r>
+        <w:t>the latest version of</w:t>
+      </w:r>
+      <w:r>
+        <w:t xml:space="preserve"> an</w:t>
+      </w:r>
+      <w:r>
+        <w:t>y</w:t>
+      </w:r>
+      <w:r>
+        <w:t xml:space="preserve"> </w:t>
+      </w:r>
+      <w:r>
+        <w:t>value</w:t>
+      </w:r>
+      <w:r>
+        <w:t xml:space="preserve"> could</w:t>
+      </w:r>
+      <w:r>
+        <w:t>,</w:t>
+      </w:r>
+      <w:r>
+        <w:t xml:space="preserve"> at any stage after being written</w:t>
+      </w:r>
+      <w:r>
+        <w:t>,</w:t>
+      </w:r>
+      <w:r>
+        <w:t xml:space="preserve"> be in a register</w:t>
+      </w:r>
+      <w:r>
+        <w:t xml:space="preserve">, </w:t>
+      </w:r>
+      <w:r>
+        <w:t xml:space="preserve">a </w:t>
+      </w:r>
+      <w:r>
+        <w:t xml:space="preserve">store buffer, one of many layers of </w:t>
+      </w:r>
+      <w:r>
+        <w:t xml:space="preserve">cache, or in main memory.  If </w:t>
+      </w:r>
+      <w:r>
+        <w:t>thread</w:t>
+      </w:r>
+      <w:r>
+        <w:t xml:space="preserve">s are to </w:t>
+      </w:r>
+      <w:r>
+        <w:t xml:space="preserve">share </w:t>
+      </w:r>
+      <w:r>
+        <w:t xml:space="preserve">this </w:t>
+      </w:r>
+      <w:r>
+        <w:t>value</w:t>
+      </w:r>
+      <w:r>
+        <w:t>,</w:t>
+      </w:r>
+      <w:r>
+        <w:t xml:space="preserve"> it needs to be made visible</w:t>
+      </w:r>
+      <w:r>
+        <w:t xml:space="preserve"> in an ordered fashion</w:t>
+      </w:r>
+      <w:r>
+        <w:t xml:space="preserve"> and this is achieved </w:t>
+      </w:r>
+      <w:r>
+        <w:t xml:space="preserve">through the coordinated exchange of </w:t>
+      </w:r>
+      <w:r>
+        <w:t>cache coherency messages</w:t>
+      </w:r>
+      <w:r>
+        <w:t xml:space="preserve">.  The timely generation of these messages </w:t>
+      </w:r>
+      <w:r>
+        <w:t xml:space="preserve">can be </w:t>
+      </w:r>
+      <w:r>
+        <w:t>controlled</w:t>
+      </w:r>
+      <w:r>
+        <w:t xml:space="preserve"> by </w:t>
+      </w:r>
+      <w:r>
+        <w:t>memory barriers.</w:t>
+      </w:r>
+    </w:p>
+    <w:p>
+      <w:r>
+        <w:t>A read memory barrier</w:t>
+      </w:r>
+      <w:r>
+        <w:t xml:space="preserve"> orders load instructions</w:t>
+      </w:r>
+      <w:r>
+        <w:t xml:space="preserve"> on the CPU that executes it by marking </w:t>
+      </w:r>
+      <w:r>
+        <w:t xml:space="preserve">a point in </w:t>
+      </w:r>
+      <w:r>
+        <w:t xml:space="preserve">the </w:t>
+      </w:r>
+      <w:r>
+        <w:t xml:space="preserve">invalidate </w:t>
+      </w:r>
+      <w:r>
+        <w:t>queue for changes coming into its cache.  This gives it a consistent view of the world for</w:t>
+      </w:r>
+      <w:r>
+        <w:t xml:space="preserve"> write</w:t>
+      </w:r>
+      <w:r>
+        <w:t xml:space="preserve"> </w:t>
+      </w:r>
+      <w:r>
+        <w:t>operations</w:t>
+      </w:r>
+      <w:r>
+        <w:t xml:space="preserve"> ordered before the read barrier.</w:t>
+      </w:r>
+    </w:p>
+    <w:p>
+      <w:r>
+        <w:t>A write barrier orders store instructions</w:t>
+      </w:r>
+      <w:r>
+        <w:t xml:space="preserve"> on the CPU that executes it by marking</w:t>
+      </w:r>
+      <w:r>
+        <w:t xml:space="preserve"> a point in</w:t>
+      </w:r>
+      <w:r>
+        <w:t xml:space="preserve"> the store buffer</w:t>
+      </w:r>
+      <w:r>
+        <w:t xml:space="preserve">, </w:t>
+      </w:r>
+      <w:r>
+        <w:t xml:space="preserve">thus flushing writes out via its cache.  This </w:t>
+      </w:r>
+      <w:r>
+        <w:t xml:space="preserve">barrier </w:t>
+      </w:r>
+      <w:r>
+        <w:t>gives a</w:t>
+      </w:r>
+      <w:r>
+        <w:t>n</w:t>
+      </w:r>
+      <w:r>
+        <w:t xml:space="preserve"> </w:t>
+      </w:r>
+      <w:r>
+        <w:t>ordered</w:t>
+      </w:r>
+      <w:r>
+        <w:t xml:space="preserve"> view to the world of what </w:t>
+      </w:r>
+      <w:r>
+        <w:t xml:space="preserve">store operations </w:t>
+      </w:r>
+      <w:r>
+        <w:t>happen before the write barrier.</w:t>
+      </w:r>
+    </w:p>
+    <w:p>
+      <w:r>
+        <w:t>A full memory barrier orders both loads and stores but only on the CPU that executes it.</w:t>
+      </w:r>
+    </w:p>
+    <w:p>
+      <w:r>
+        <w:t xml:space="preserve">Some CPUs have more variants </w:t>
+      </w:r>
+      <w:r>
+        <w:t>in addition to</w:t>
+      </w:r>
+      <w:r>
+        <w:t xml:space="preserve"> these three primitives but they are sufficient to understand the complexities of what is involved.</w:t>
+      </w:r>
+      <w:r>
+        <w:t xml:space="preserve">  In the Java memory model </w:t>
+      </w:r>
+      <w:r>
+        <w:t>the</w:t>
+      </w:r>
+      <w:r>
+        <w:t xml:space="preserve"> read </w:t>
+      </w:r>
+      <w:r>
+        <w:t>and</w:t>
+      </w:r>
+      <w:r>
+        <w:t xml:space="preserve"> </w:t>
+      </w:r>
+      <w:r>
+        <w:t xml:space="preserve">write of a </w:t>
+      </w:r>
+      <w:r>
+        <w:rPr>
+          <w:i/>
+        </w:rPr>
+        <w:t>volatile</w:t>
+      </w:r>
+      <w:r>
+        <w:t xml:space="preserve"> field implements the read </w:t>
+      </w:r>
+      <w:r>
+        <w:t>and</w:t>
+      </w:r>
+      <w:r>
+        <w:t xml:space="preserve"> </w:t>
+      </w:r>
+      <w:r>
+        <w:t>write barriers respectively.</w:t>
+      </w:r>
+      <w:r>
+        <w:t xml:space="preserve">  This was ma</w:t>
+      </w:r>
+      <w:r>
+        <w:t>de explicit in the Java Memory M</w:t>
+      </w:r>
+      <w:r>
+        <w:t>odel</w:t>
+      </w:r>
+      <w:r>
+        <w:rPr>
+          <w:rStyle w:val="EndnoteReference"/>
+        </w:rPr>
+        <w:endnoteReference w:id="3"/>
+      </w:r>
+      <w:r>
+        <w:t xml:space="preserve"> as defined </w:t>
+      </w:r>
+      <w:r>
+        <w:t>with the release of</w:t>
+      </w:r>
+      <w:r>
+        <w:t xml:space="preserve"> Java 5.</w:t>
+      </w:r>
+    </w:p>
+    <w:p>
+      <w:pPr>
+        <w:pStyle w:val="Heading2"/>
+      </w:pPr>
+      <w:r>
+        <w:t>Cache Lines</w:t>
+      </w:r>
+    </w:p>
+    <w:p>
+      <w:r>
+        <w:t xml:space="preserve">The way in which caching is used in modern processors is of immense importance to successful high performance operation. </w:t>
+      </w:r>
+      <w:r>
+        <w:t xml:space="preserve">Such processors are enormously efficient at churning through data and instructions held in cache and yet, comparatively, are massively inefficient </w:t>
+      </w:r>
+      <w:r>
+        <w:t>when</w:t>
+      </w:r>
+      <w:r>
+        <w:t xml:space="preserve"> cache </w:t>
+      </w:r>
+      <w:r>
+        <w:t>miss occurs.</w:t>
+      </w:r>
+    </w:p>
+    <w:p>
+      <w:r>
         <w:lastRenderedPageBreak/>
-        <w:t>If the critical section of the program is more complex than a simple increment of</w:t>
-      </w:r>
-      <w:r>
-        <w:t xml:space="preserve"> a</w:t>
-      </w:r>
-      <w:r>
-        <w:t xml:space="preserve"> counter it may take a </w:t>
-      </w:r>
-      <w:r>
-        <w:t xml:space="preserve">complex </w:t>
-      </w:r>
-      <w:r>
-        <w:t xml:space="preserve">state machine </w:t>
-      </w:r>
-      <w:r>
-        <w:t>using</w:t>
-      </w:r>
-      <w:r>
-        <w:t xml:space="preserve"> multiple CAS operations</w:t>
-      </w:r>
-      <w:r>
-        <w:t xml:space="preserve"> to orchestrate the contention</w:t>
+        <w:t xml:space="preserve">Our hardware does not move </w:t>
+      </w:r>
+      <w:r>
+        <w:t xml:space="preserve">memory </w:t>
+      </w:r>
+      <w:r>
+        <w:t xml:space="preserve">around </w:t>
+      </w:r>
+      <w:r>
+        <w:t>i</w:t>
+      </w:r>
+      <w:r>
+        <w:t>n</w:t>
+      </w:r>
+      <w:r>
+        <w:t xml:space="preserve"> bytes or words.  For efficiency caches are organised into cache lines that are typically 32-256 bytes </w:t>
+      </w:r>
+      <w:r>
+        <w:t xml:space="preserve">in size with the </w:t>
+      </w:r>
+      <w:r>
+        <w:t xml:space="preserve">most common </w:t>
+      </w:r>
+      <w:r>
+        <w:t>being 64</w:t>
+      </w:r>
+      <w:r>
+        <w:t xml:space="preserve"> bytes.  </w:t>
+      </w:r>
+      <w:r>
+        <w:t xml:space="preserve">This is the level of granularity at which </w:t>
+      </w:r>
+      <w:r>
+        <w:t>cache coherency protocols</w:t>
+      </w:r>
+      <w:r>
+        <w:t xml:space="preserve"> operate</w:t>
+      </w:r>
+      <w:r>
+        <w:t xml:space="preserve">.  What this means for data contention is that if two variables are in the same cache line and they are written </w:t>
+      </w:r>
+      <w:r>
+        <w:t xml:space="preserve">to </w:t>
+      </w:r>
+      <w:r>
+        <w:t xml:space="preserve">by different threads then </w:t>
+      </w:r>
+      <w:r>
+        <w:t xml:space="preserve">they present the same problems of </w:t>
+      </w:r>
+      <w:r>
+        <w:t xml:space="preserve">write contention </w:t>
+      </w:r>
+      <w:r>
+        <w:t>as if they were a single variable</w:t>
       </w:r>
       <w:r>
         <w:t>.</w:t>
       </w:r>
       <w:r>
+        <w:t xml:space="preserve">  This is a concept know as “false sharing”.</w:t>
+      </w:r>
+      <w:r>
+        <w:t xml:space="preserve">  </w:t>
+      </w:r>
+      <w:r>
+        <w:t>Therefore i</w:t>
+      </w:r>
+      <w:r>
+        <w:t>t is important to ensu</w:t>
+      </w:r>
+      <w:r>
+        <w:t>r</w:t>
+      </w:r>
+      <w:r>
+        <w:t xml:space="preserve">e </w:t>
+      </w:r>
+      <w:r>
+        <w:t xml:space="preserve">that </w:t>
+      </w:r>
+      <w:r>
+        <w:t>independent</w:t>
+      </w:r>
+      <w:r>
+        <w:t>,</w:t>
+      </w:r>
+      <w:r>
+        <w:t xml:space="preserve"> but </w:t>
+      </w:r>
+      <w:r>
+        <w:t>concurrently written</w:t>
+      </w:r>
+      <w:r>
+        <w:t>,</w:t>
+      </w:r>
+      <w:r>
+        <w:t xml:space="preserve"> variables do not sure the same cache line</w:t>
+      </w:r>
+      <w:r>
+        <w:t xml:space="preserve"> if contention is to be minimised</w:t>
+      </w:r>
+      <w:r>
+        <w:t>.</w:t>
+      </w:r>
+    </w:p>
+    <w:p>
+      <w:r>
+        <w:t xml:space="preserve">When accessing memory in a predictable manner CPUs </w:t>
+      </w:r>
+      <w:r>
+        <w:t xml:space="preserve">are able to </w:t>
+      </w:r>
+      <w:r>
+        <w:t>hide the</w:t>
+      </w:r>
+      <w:r>
+        <w:t xml:space="preserve"> latency</w:t>
+      </w:r>
+      <w:r>
         <w:t xml:space="preserve"> </w:t>
       </w:r>
       <w:r>
-        <w:t xml:space="preserve"> Developing concurrent pr</w:t>
-      </w:r>
-      <w:r>
-        <w:t>ograms using locks is difficult;</w:t>
-      </w:r>
-      <w:r>
-        <w:t xml:space="preserve"> developing lock-free algorithms using CAS operation</w:t>
+        <w:t xml:space="preserve">cost of accessing </w:t>
+      </w:r>
+      <w:r>
+        <w:t xml:space="preserve">main memory by </w:t>
+      </w:r>
+      <w:r>
+        <w:t xml:space="preserve">predicting which memory </w:t>
+      </w:r>
+      <w:r>
+        <w:t xml:space="preserve">is </w:t>
+      </w:r>
+      <w:r>
+        <w:t xml:space="preserve">likely to be accessed next and </w:t>
+      </w:r>
+      <w:r>
+        <w:t>pre-fetching</w:t>
+      </w:r>
+      <w:r>
+        <w:t xml:space="preserve"> it into the cache</w:t>
+      </w:r>
+      <w:r>
+        <w:t xml:space="preserve"> in the background</w:t>
+      </w:r>
+      <w:r>
+        <w:t>.</w:t>
+      </w:r>
+      <w:r>
+        <w:t xml:space="preserve"> </w:t>
+      </w:r>
+      <w:r>
+        <w:t xml:space="preserve"> </w:t>
+      </w:r>
+      <w:r>
+        <w:t xml:space="preserve">This only works </w:t>
+      </w:r>
+      <w:r>
+        <w:t>if the</w:t>
+      </w:r>
+      <w:r>
+        <w:t xml:space="preserve"> processors</w:t>
+      </w:r>
+      <w:r>
+        <w:t xml:space="preserve"> can </w:t>
+      </w:r>
+      <w:r>
+        <w:t xml:space="preserve">detect </w:t>
+      </w:r>
+      <w:r>
+        <w:t>a pattern of access such a</w:t>
       </w:r>
       <w:r>
         <w:t>s</w:t>
       </w:r>
       <w:r>
-        <w:t xml:space="preserve"> and memory barriers is many times more complex and very difficult to prove </w:t>
-      </w:r>
-      <w:r>
-        <w:t xml:space="preserve">that they are </w:t>
-      </w:r>
-      <w:r>
-        <w:t xml:space="preserve">correct. </w:t>
-      </w:r>
-    </w:p>
-    <w:p>
-      <w:r>
-        <w:t>The ideal algorithm would be one with only a single thread owning all writes to a single resource with other threads reading the res</w:t>
-      </w:r>
-      <w:r>
-        <w:t>ults.  To read the results in a multi-</w:t>
-      </w:r>
-      <w:r>
-        <w:t>processor environment requires memory barriers to make the changes visible to threads running on other processors.</w:t>
+        <w:t xml:space="preserve"> walking </w:t>
+      </w:r>
+      <w:r>
+        <w:t>memory</w:t>
+      </w:r>
+      <w:r>
+        <w:t xml:space="preserve"> </w:t>
+      </w:r>
+      <w:r>
+        <w:t>with a predictable “stride”.  When</w:t>
+      </w:r>
+      <w:r>
+        <w:t xml:space="preserve"> </w:t>
+      </w:r>
+      <w:r>
+        <w:t xml:space="preserve">iterating over the contents of </w:t>
+      </w:r>
+      <w:r>
+        <w:t xml:space="preserve">an array the stride is predictable and </w:t>
+      </w:r>
+      <w:r>
+        <w:t xml:space="preserve">so </w:t>
+      </w:r>
+      <w:r>
+        <w:t>memory will be pre-fetched in cache lines</w:t>
+      </w:r>
+      <w:r>
+        <w:t>, maximizing the efficiency of the access</w:t>
+      </w:r>
+      <w:r>
+        <w:t xml:space="preserve">.  </w:t>
+      </w:r>
+      <w:r>
+        <w:t>However data structures like l</w:t>
+      </w:r>
+      <w:r>
+        <w:t xml:space="preserve">inked lists and trees tend to have nodes </w:t>
+      </w:r>
+      <w:r>
+        <w:t xml:space="preserve">that are </w:t>
+      </w:r>
+      <w:r>
+        <w:t>randomly allocated in memory with no predictable stride of access</w:t>
+      </w:r>
+      <w:r>
+        <w:t xml:space="preserve"> and so at the level of processor memory access can be more than two orders of magnitude less efficient.</w:t>
       </w:r>
     </w:p>
     <w:p>
@@ -1417,1083 +2144,356 @@
         <w:pStyle w:val="Heading2"/>
       </w:pPr>
       <w:r>
-        <w:t>Memory Barriers</w:t>
-      </w:r>
-    </w:p>
-    <w:p>
-      <w:r>
-        <w:t>Modern processors perform out-</w:t>
-      </w:r>
-      <w:r>
-        <w:t>of</w:t>
-      </w:r>
-      <w:r>
-        <w:t>-</w:t>
-      </w:r>
-      <w:r>
-        <w:t>order execution of instructions</w:t>
+        <w:t>The Problems of Q</w:t>
+      </w:r>
+      <w:r>
+        <w:t>ueues</w:t>
+      </w:r>
+    </w:p>
+    <w:p>
+      <w:r>
+        <w:t xml:space="preserve">Queues are typically implemented as either linked-lists or backed by arrays.  If an in-memory queue is allowed to be unbounded then for many classes of problem it can grow unchecked until </w:t>
+      </w:r>
+      <w:r>
+        <w:t xml:space="preserve">it reaches the point of </w:t>
+      </w:r>
+      <w:r>
+        <w:t>catastrophic failure</w:t>
+      </w:r>
+      <w:r>
+        <w:t xml:space="preserve"> by exhausting memory</w:t>
+      </w:r>
+      <w:r>
+        <w:t>.</w:t>
+      </w:r>
+      <w:r>
+        <w:t xml:space="preserve"> </w:t>
+      </w:r>
+      <w:r>
+        <w:t xml:space="preserve"> </w:t>
+      </w:r>
+      <w:r>
+        <w:t xml:space="preserve">This happens when </w:t>
+      </w:r>
+      <w:r>
+        <w:t>producers outpace the consumers.  Unbounded queues can be useful in systems where the consumers are guaranteed to outpace the producers and memory is a precious resource</w:t>
+      </w:r>
+      <w:r>
+        <w:t>, but there is always a risk if this assumption doesn’t hold</w:t>
+      </w:r>
+      <w:r>
+        <w:t xml:space="preserve">.  </w:t>
+      </w:r>
+      <w:r>
+        <w:t>To avoid this catastrophic outcome, queues are commonly constrained in size (bounded).</w:t>
+      </w:r>
+      <w:r>
+        <w:t xml:space="preserve"> </w:t>
+      </w:r>
+      <w:r>
+        <w:t xml:space="preserve"> K</w:t>
+      </w:r>
+      <w:r>
+        <w:t>eep</w:t>
+      </w:r>
+      <w:r>
+        <w:t>ing</w:t>
+      </w:r>
+      <w:r>
+        <w:t xml:space="preserve"> a queue bounded </w:t>
+      </w:r>
+      <w:r>
+        <w:t xml:space="preserve">requires that </w:t>
+      </w:r>
+      <w:r>
+        <w:t xml:space="preserve">it </w:t>
+      </w:r>
+      <w:r>
+        <w:t>is either array-</w:t>
+      </w:r>
+      <w:r>
+        <w:t xml:space="preserve">backed or </w:t>
+      </w:r>
+      <w:r>
+        <w:t xml:space="preserve">that </w:t>
+      </w:r>
+      <w:r>
+        <w:t xml:space="preserve">the size </w:t>
+      </w:r>
+      <w:r>
+        <w:t xml:space="preserve">is </w:t>
+      </w:r>
+      <w:r>
+        <w:t>tracked.</w:t>
+      </w:r>
+    </w:p>
+    <w:p>
+      <w:r>
+        <w:t xml:space="preserve">Queue implementations tend to have write contention on the head, tail, and size variables.  </w:t>
+      </w:r>
+      <w:r>
+        <w:t xml:space="preserve">In use queues </w:t>
+      </w:r>
+      <w:r>
+        <w:t>are typically always close to full or empty due to the differences in pace between consumers and producers</w:t>
+      </w:r>
+      <w:r>
+        <w:t>, they very rarely operate in a balanced middle ground where the rate of production and consumption is evenly matched</w:t>
+      </w:r>
+      <w:r>
+        <w:t xml:space="preserve">.  This </w:t>
+      </w:r>
+      <w:r>
+        <w:t xml:space="preserve">propensity to be always full or always empty </w:t>
+      </w:r>
+      <w:r>
+        <w:t>result</w:t>
+      </w:r>
+      <w:r>
+        <w:t>s</w:t>
+      </w:r>
+      <w:r>
+        <w:t xml:space="preserve"> in </w:t>
+      </w:r>
+      <w:r>
+        <w:t xml:space="preserve">high levels of </w:t>
+      </w:r>
+      <w:r>
+        <w:t>contention</w:t>
+      </w:r>
+      <w:r>
+        <w:t xml:space="preserve"> and/or </w:t>
+      </w:r>
+      <w:r>
+        <w:t>expensive</w:t>
+      </w:r>
+      <w:r>
+        <w:t xml:space="preserve"> cache coherence.</w:t>
+      </w:r>
+      <w:r>
+        <w:t xml:space="preserve"> </w:t>
+      </w:r>
+      <w:r>
+        <w:t xml:space="preserve"> </w:t>
+      </w:r>
+      <w:r>
+        <w:t xml:space="preserve">The problem is that even </w:t>
+      </w:r>
+      <w:r>
+        <w:t>when the head and tail mechanisms are separated using different concurrent</w:t>
+      </w:r>
+      <w:r>
+        <w:t xml:space="preserve"> objects such as locks or CAS</w:t>
+      </w:r>
+      <w:r>
+        <w:t xml:space="preserve"> variables</w:t>
+      </w:r>
+      <w:r>
+        <w:t>, they generally occupy the same cache-line</w:t>
+      </w:r>
+      <w:r>
+        <w:t>.</w:t>
+      </w:r>
+    </w:p>
+    <w:p>
+      <w:r>
+        <w:t>The concerns of managing producers claiming the head of a queue, consumers claiming the tail, and the storage of nodes in between make the designs of concurrent implementation</w:t>
+      </w:r>
+      <w:r>
+        <w:t>s</w:t>
+      </w:r>
+      <w:r>
+        <w:t xml:space="preserve"> very complex to manage beyond using a single large-grain lock on the queue.  A large grain lock on the whole queue for </w:t>
+      </w:r>
+      <w:r>
+        <w:rPr>
+          <w:i/>
+        </w:rPr>
+        <w:t>puts</w:t>
       </w:r>
       <w:r>
         <w:t xml:space="preserve"> and </w:t>
       </w:r>
       <w:r>
-        <w:t xml:space="preserve">out-of-order </w:t>
-      </w:r>
-      <w:r>
-        <w:t>loads</w:t>
-      </w:r>
-      <w:r>
-        <w:t xml:space="preserve"> and </w:t>
-      </w:r>
-      <w:r>
-        <w:t>store</w:t>
-      </w:r>
-      <w:r>
-        <w:t xml:space="preserve">s </w:t>
-      </w:r>
-      <w:r>
-        <w:t xml:space="preserve">of data between memory and execution units </w:t>
-      </w:r>
-      <w:r>
-        <w:t>for performance reasons.  The processors</w:t>
-      </w:r>
-      <w:r>
-        <w:t xml:space="preserve"> need only guarantee that program logic produces the same results</w:t>
-      </w:r>
-      <w:r>
-        <w:t xml:space="preserve"> regardless of execution order</w:t>
-      </w:r>
-      <w:r>
-        <w:t>.  While this is not an issue for single threaded programs it is important that</w:t>
+        <w:rPr>
+          <w:i/>
+        </w:rPr>
+        <w:t>takes</w:t>
+      </w:r>
+      <w:r>
+        <w:t xml:space="preserve"> is simple to implement but </w:t>
+      </w:r>
+      <w:r>
+        <w:t>represents a significant</w:t>
+      </w:r>
+      <w:r>
+        <w:t xml:space="preserve"> bottleneck to throughput.  If the concurrent concerns are teased apart within the semantics of a queue </w:t>
+      </w:r>
+      <w:r>
+        <w:t xml:space="preserve">then </w:t>
+      </w:r>
+      <w:r>
+        <w:t>the implementations become very complex for anything other than a single producer – single consumer implementation.</w:t>
+      </w:r>
+    </w:p>
+    <w:p>
+      <w:r>
+        <w:t xml:space="preserve">In Java </w:t>
+      </w:r>
+      <w:r>
+        <w:t xml:space="preserve">there is a further problem with the use of </w:t>
+      </w:r>
+      <w:r>
+        <w:t>queues</w:t>
+      </w:r>
+      <w:r>
+        <w:t xml:space="preserve"> in that they</w:t>
+      </w:r>
+      <w:r>
+        <w:t xml:space="preserve"> are significant sources of garbage</w:t>
       </w:r>
       <w:r>
         <w:t>,</w:t>
       </w:r>
       <w:r>
-        <w:t xml:space="preserve"> when threads share state</w:t>
+        <w:t xml:space="preserve"> </w:t>
+      </w:r>
+      <w:r>
+        <w:t>o</w:t>
+      </w:r>
+      <w:r>
+        <w:t>bjects</w:t>
+      </w:r>
+      <w:r>
+        <w:t xml:space="preserve"> have to be allocated and</w:t>
+      </w:r>
+      <w:r>
+        <w:t xml:space="preserve"> place</w:t>
+      </w:r>
+      <w:r>
+        <w:t>d</w:t>
+      </w:r>
+      <w:r>
+        <w:t xml:space="preserve"> in the queue</w:t>
+      </w:r>
+      <w:r>
+        <w:t xml:space="preserve"> as well as</w:t>
+      </w:r>
+      <w:r>
+        <w:t>, if linked-list backed</w:t>
       </w:r>
       <w:r>
         <w:t>,</w:t>
       </w:r>
       <w:r>
-        <w:t xml:space="preserve"> all memory changes appear</w:t>
-      </w:r>
-      <w:r>
-        <w:t xml:space="preserve"> in order at the point where need</w:t>
-      </w:r>
-      <w:r>
-        <w:t>ed</w:t>
+        <w:t xml:space="preserve"> the</w:t>
+      </w:r>
+      <w:r>
+        <w:t>n additional</w:t>
       </w:r>
       <w:r>
         <w:t xml:space="preserve"> </w:t>
       </w:r>
       <w:r>
-        <w:t xml:space="preserve">for the data </w:t>
-      </w:r>
-      <w:r>
-        <w:t xml:space="preserve">exchange </w:t>
-      </w:r>
-      <w:r>
-        <w:t>to be successful</w:t>
+        <w:t xml:space="preserve">allocation of objects representing the </w:t>
+      </w:r>
+      <w:r>
+        <w:t>nodes themselves</w:t>
+      </w:r>
+      <w:r>
+        <w:t>, all of which need to be reclaimed.</w:t>
+      </w:r>
+    </w:p>
+    <w:p>
+      <w:pPr>
+        <w:pStyle w:val="Heading2"/>
+      </w:pPr>
+      <w:r>
+        <w:t>Pipelines and Graphs</w:t>
+      </w:r>
+    </w:p>
+    <w:p>
+      <w:r>
+        <w:t xml:space="preserve">For many classes of problem </w:t>
+      </w:r>
+      <w:r>
+        <w:t xml:space="preserve">it makes sense </w:t>
+      </w:r>
+      <w:r>
+        <w:t>to be w</w:t>
+      </w:r>
+      <w:r>
+        <w:t>ire</w:t>
+      </w:r>
+      <w:r>
+        <w:t xml:space="preserve"> together </w:t>
+      </w:r>
+      <w:r>
+        <w:t xml:space="preserve">several processing stages into </w:t>
+      </w:r>
+      <w:r>
+        <w:t>pipelines</w:t>
       </w:r>
       <w:r>
         <w:t>.</w:t>
       </w:r>
       <w:r>
-        <w:t xml:space="preserve">  Memory barriers are </w:t>
-      </w:r>
-      <w:r>
-        <w:t xml:space="preserve">used </w:t>
-      </w:r>
-      <w:r>
-        <w:t>by</w:t>
-      </w:r>
-      <w:r>
-        <w:t xml:space="preserve"> processors to indicate sections of code where the ordering of memory</w:t>
-      </w:r>
-      <w:r>
-        <w:t xml:space="preserve"> updates</w:t>
-      </w:r>
-      <w:r>
-        <w:t xml:space="preserve"> is important. </w:t>
-      </w:r>
-      <w:r>
         <w:t xml:space="preserve"> </w:t>
       </w:r>
       <w:r>
-        <w:t xml:space="preserve">They are </w:t>
-      </w:r>
-      <w:r>
-        <w:t>the means by which hardware ordering and visibility of change is achieved between threads.</w:t>
-      </w:r>
-      <w:r>
-        <w:t xml:space="preserve">  These</w:t>
-      </w:r>
-      <w:r>
-        <w:t xml:space="preserve"> hardware</w:t>
-      </w:r>
-      <w:r>
-        <w:t xml:space="preserve"> barriers</w:t>
+        <w:t>Such pipelines</w:t>
       </w:r>
       <w:r>
         <w:t xml:space="preserve"> </w:t>
       </w:r>
       <w:r>
+        <w:t xml:space="preserve">often </w:t>
+      </w:r>
+      <w:r>
+        <w:t>ha</w:t>
+      </w:r>
+      <w:r>
+        <w:t>ve parallel paths, being organised into graph-</w:t>
+      </w:r>
+      <w:r>
+        <w:t xml:space="preserve">like topologies.  The links between each stage </w:t>
+      </w:r>
+      <w:r>
         <w:t>are</w:t>
       </w:r>
       <w:r>
-        <w:t xml:space="preserve"> in addition to </w:t>
-      </w:r>
-      <w:r>
-        <w:t xml:space="preserve">similar </w:t>
-      </w:r>
-      <w:r>
-        <w:t xml:space="preserve">software barriers </w:t>
-      </w:r>
-      <w:r>
-        <w:t xml:space="preserve">that </w:t>
-      </w:r>
-      <w:r>
-        <w:t>compilers put in place to ensure ordering of compiled code.</w:t>
-      </w:r>
-    </w:p>
-    <w:p>
-      <w:r>
-        <w:t xml:space="preserve">Modern CPUs are now much faster than </w:t>
-      </w:r>
-      <w:r>
-        <w:t xml:space="preserve">the current generation of </w:t>
-      </w:r>
-      <w:r>
-        <w:t>memory systems.  To bridge this divide CPUs use complex cache systems which are effectively fast hardware hash tables without chaining</w:t>
-      </w:r>
-      <w:r>
-        <w:t>.  These caches</w:t>
-      </w:r>
-      <w:r>
-        <w:t xml:space="preserve"> are kept coherent with other processor cache systems via message passing protocols.  In addition processors have </w:t>
-      </w:r>
-      <w:r>
-        <w:t>“</w:t>
-      </w:r>
-      <w:r>
-        <w:t>store buffers</w:t>
-      </w:r>
-      <w:r>
-        <w:t>”</w:t>
-      </w:r>
-      <w:r>
-        <w:t xml:space="preserve"> to offload writes to these caches and </w:t>
-      </w:r>
-      <w:r>
-        <w:t>“</w:t>
-      </w:r>
-      <w:r>
-        <w:t>inval</w:t>
-      </w:r>
-      <w:r>
-        <w:t>idate queues</w:t>
-      </w:r>
-      <w:r>
-        <w:t>”</w:t>
-      </w:r>
-      <w:r>
-        <w:t xml:space="preserve"> s</w:t>
-      </w:r>
-      <w:r>
-        <w:t xml:space="preserve">o </w:t>
-      </w:r>
-      <w:r>
-        <w:t xml:space="preserve">that </w:t>
-      </w:r>
-      <w:r>
-        <w:t xml:space="preserve">the cache coherency protocols </w:t>
-      </w:r>
-      <w:r>
-        <w:t xml:space="preserve">can </w:t>
-      </w:r>
-      <w:r>
-        <w:t>work efficiently</w:t>
-      </w:r>
-      <w:r>
-        <w:t xml:space="preserve"> when a write is about to happen</w:t>
-      </w:r>
-      <w:r>
-        <w:t>.</w:t>
-      </w:r>
-    </w:p>
-    <w:p>
-      <w:r>
-        <w:t>What this means</w:t>
-      </w:r>
-      <w:r>
-        <w:t xml:space="preserve"> for data</w:t>
-      </w:r>
-      <w:r>
-        <w:t xml:space="preserve"> is</w:t>
-      </w:r>
-      <w:r>
-        <w:t xml:space="preserve"> </w:t>
-      </w:r>
-      <w:r>
-        <w:t xml:space="preserve">that </w:t>
-      </w:r>
-      <w:r>
-        <w:t>the latest version of</w:t>
-      </w:r>
-      <w:r>
-        <w:t xml:space="preserve"> an</w:t>
-      </w:r>
-      <w:r>
-        <w:t>y</w:t>
-      </w:r>
-      <w:r>
-        <w:t xml:space="preserve"> </w:t>
-      </w:r>
-      <w:r>
-        <w:t>value</w:t>
-      </w:r>
-      <w:r>
-        <w:t xml:space="preserve"> could</w:t>
-      </w:r>
-      <w:r>
-        <w:t>,</w:t>
-      </w:r>
-      <w:r>
-        <w:t xml:space="preserve"> at any stage after being written</w:t>
-      </w:r>
-      <w:r>
-        <w:t>,</w:t>
-      </w:r>
-      <w:r>
-        <w:t xml:space="preserve"> be in a register</w:t>
-      </w:r>
-      <w:r>
-        <w:t xml:space="preserve">, </w:t>
-      </w:r>
-      <w:r>
-        <w:t xml:space="preserve">a </w:t>
-      </w:r>
-      <w:r>
-        <w:t xml:space="preserve">store buffer, one of many layers of </w:t>
-      </w:r>
-      <w:r>
-        <w:t xml:space="preserve">cache, or in main memory.  If </w:t>
-      </w:r>
-      <w:r>
-        <w:t>thread</w:t>
-      </w:r>
-      <w:r>
-        <w:t xml:space="preserve">s are to </w:t>
-      </w:r>
-      <w:r>
-        <w:t xml:space="preserve">share </w:t>
-      </w:r>
-      <w:r>
-        <w:t xml:space="preserve">this </w:t>
-      </w:r>
-      <w:r>
-        <w:t>value</w:t>
-      </w:r>
-      <w:r>
-        <w:t>,</w:t>
-      </w:r>
-      <w:r>
-        <w:t xml:space="preserve"> it needs to be made visible</w:t>
-      </w:r>
-      <w:r>
-        <w:t xml:space="preserve"> in an ordered fashion</w:t>
-      </w:r>
-      <w:r>
-        <w:t xml:space="preserve"> and this is achieved </w:t>
-      </w:r>
-      <w:r>
-        <w:t xml:space="preserve">through the coordinated exchange of </w:t>
-      </w:r>
-      <w:r>
-        <w:t>cache coherency messages</w:t>
-      </w:r>
-      <w:r>
-        <w:t xml:space="preserve">.  The timely generation of these messages </w:t>
-      </w:r>
-      <w:r>
-        <w:t xml:space="preserve">can be </w:t>
-      </w:r>
-      <w:r>
-        <w:t>controlled</w:t>
-      </w:r>
-      <w:r>
-        <w:t xml:space="preserve"> by </w:t>
-      </w:r>
-      <w:r>
-        <w:t>memory barriers.</w:t>
-      </w:r>
-    </w:p>
-    <w:p>
-      <w:r>
-        <w:t>A read memory barrier</w:t>
-      </w:r>
-      <w:r>
-        <w:t xml:space="preserve"> orders load instructions</w:t>
-      </w:r>
-      <w:r>
-        <w:t xml:space="preserve"> on the CPU that executes it by marking </w:t>
-      </w:r>
-      <w:r>
-        <w:t xml:space="preserve">a point in </w:t>
-      </w:r>
-      <w:r>
-        <w:t xml:space="preserve">the </w:t>
-      </w:r>
-      <w:r>
-        <w:t xml:space="preserve">invalidate </w:t>
-      </w:r>
-      <w:r>
-        <w:t>queue for changes coming into its cache.  This gives it a consistent view of the world for</w:t>
-      </w:r>
-      <w:r>
-        <w:t xml:space="preserve"> write</w:t>
-      </w:r>
-      <w:r>
-        <w:t xml:space="preserve"> </w:t>
-      </w:r>
-      <w:r>
-        <w:t>operations</w:t>
-      </w:r>
-      <w:r>
-        <w:t xml:space="preserve"> ordered before the read barrier.</w:t>
-      </w:r>
-    </w:p>
-    <w:p>
-      <w:r>
-        <w:t>A write barrier orders store instructions</w:t>
-      </w:r>
-      <w:r>
-        <w:t xml:space="preserve"> on the CPU that executes it by marking</w:t>
-      </w:r>
-      <w:r>
-        <w:t xml:space="preserve"> a point in</w:t>
-      </w:r>
-      <w:r>
-        <w:t xml:space="preserve"> the store buffer</w:t>
-      </w:r>
-      <w:r>
-        <w:t xml:space="preserve">, </w:t>
-      </w:r>
-      <w:r>
-        <w:t xml:space="preserve">thus flushing writes out via its cache.  This </w:t>
-      </w:r>
-      <w:r>
-        <w:t xml:space="preserve">barrier </w:t>
-      </w:r>
-      <w:r>
-        <w:t>gives a</w:t>
+        <w:t xml:space="preserve"> often</w:t>
+      </w:r>
+      <w:r>
+        <w:t xml:space="preserve"> implemented by queues </w:t>
+      </w:r>
+      <w:r>
+        <w:t>with</w:t>
+      </w:r>
+      <w:r>
+        <w:t xml:space="preserve"> each stage ha</w:t>
+      </w:r>
+      <w:r>
+        <w:t>ving</w:t>
+      </w:r>
+      <w:r>
+        <w:t xml:space="preserve"> its own thread.</w:t>
+      </w:r>
+    </w:p>
+    <w:p>
+      <w:r>
+        <w:t>This approach comes at a cost, f</w:t>
+      </w:r>
+      <w:r>
+        <w:t xml:space="preserve">or each stage we have to incur the cost of en-queuing and de-queuing units of work.  </w:t>
+      </w:r>
+      <w:r>
+        <w:t>The number of targets multiplies this cost when the path must fork, and incurs a</w:t>
       </w:r>
       <w:r>
         <w:t>n</w:t>
       </w:r>
       <w:r>
-        <w:t xml:space="preserve"> </w:t>
-      </w:r>
-      <w:r>
-        <w:t>ordered</w:t>
-      </w:r>
-      <w:r>
-        <w:t xml:space="preserve"> view to the world of what </w:t>
-      </w:r>
-      <w:r>
-        <w:t xml:space="preserve">store operations </w:t>
-      </w:r>
-      <w:r>
-        <w:t>happen before the write barrier.</w:t>
-      </w:r>
-    </w:p>
-    <w:p>
-      <w:r>
-        <w:t>A full memory barrier orders both loads and stores but only on the CPU that executes it.</w:t>
-      </w:r>
-    </w:p>
-    <w:p>
-      <w:r>
-        <w:t xml:space="preserve">Some CPUs have more variants </w:t>
-      </w:r>
-      <w:r>
-        <w:t>in addition to</w:t>
-      </w:r>
-      <w:r>
-        <w:t xml:space="preserve"> these three primitives but they are sufficient to understand the complexities of what is involved.</w:t>
-      </w:r>
-      <w:r>
-        <w:t xml:space="preserve">  In the Java memory model </w:t>
-      </w:r>
-      <w:r>
-        <w:t>the</w:t>
-      </w:r>
-      <w:r>
-        <w:t xml:space="preserve"> read </w:t>
-      </w:r>
-      <w:r>
-        <w:t>and</w:t>
-      </w:r>
-      <w:r>
-        <w:t xml:space="preserve"> </w:t>
-      </w:r>
-      <w:r>
-        <w:t xml:space="preserve">write of a </w:t>
-      </w:r>
-      <w:r>
-        <w:rPr>
-          <w:i/>
-        </w:rPr>
-        <w:t>volatile</w:t>
-      </w:r>
-      <w:r>
-        <w:t xml:space="preserve"> field implements the read </w:t>
-      </w:r>
-      <w:r>
-        <w:t>and</w:t>
-      </w:r>
-      <w:r>
-        <w:t xml:space="preserve"> </w:t>
-      </w:r>
-      <w:r>
-        <w:t>write barriers respectively.</w:t>
-      </w:r>
-      <w:r>
-        <w:t xml:space="preserve">  This was ma</w:t>
-      </w:r>
-      <w:r>
-        <w:t>de explicit in the Java Memory M</w:t>
-      </w:r>
-      <w:r>
-        <w:t>odel</w:t>
-      </w:r>
-      <w:r>
-        <w:rPr>
-          <w:rStyle w:val="EndnoteReference"/>
-        </w:rPr>
-        <w:endnoteReference w:id="3"/>
-      </w:r>
-      <w:r>
-        <w:t xml:space="preserve"> as defined </w:t>
-      </w:r>
-      <w:r>
-        <w:t>with the release of</w:t>
-      </w:r>
-      <w:r>
-        <w:t xml:space="preserve"> Java 5.</w:t>
-      </w:r>
-    </w:p>
-    <w:p>
-      <w:pPr>
-        <w:pStyle w:val="Heading2"/>
-      </w:pPr>
-      <w:r>
-        <w:t>Cache Lines</w:t>
-      </w:r>
-    </w:p>
-    <w:p>
-      <w:r>
-        <w:t xml:space="preserve">The way in which caching is used in modern processors is of immense importance to successful high performance operation. </w:t>
-      </w:r>
-      <w:r>
-        <w:t xml:space="preserve">Such processors are enormously efficient at churning through data and instructions held in cache and yet, comparatively, are massively inefficient </w:t>
-      </w:r>
-      <w:r>
-        <w:t>when</w:t>
-      </w:r>
-      <w:r>
-        <w:t xml:space="preserve"> cache </w:t>
-      </w:r>
-      <w:r>
-        <w:t>miss occurs.</w:t>
-      </w:r>
-    </w:p>
-    <w:p>
-      <w:r>
-        <w:t xml:space="preserve">Our hardware does not move </w:t>
-      </w:r>
-      <w:r>
-        <w:t xml:space="preserve">memory </w:t>
-      </w:r>
-      <w:r>
-        <w:t xml:space="preserve">around </w:t>
-      </w:r>
-      <w:r>
-        <w:t>i</w:t>
-      </w:r>
-      <w:r>
-        <w:t>n</w:t>
-      </w:r>
-      <w:r>
-        <w:t xml:space="preserve"> bytes or words.  For efficiency caches are organised into cache lines that are typically 32-256 bytes </w:t>
-      </w:r>
-      <w:r>
-        <w:t xml:space="preserve">in size with the </w:t>
-      </w:r>
-      <w:r>
-        <w:t xml:space="preserve">most common </w:t>
-      </w:r>
-      <w:r>
-        <w:t>being 64</w:t>
-      </w:r>
-      <w:r>
-        <w:t xml:space="preserve"> bytes.  </w:t>
-      </w:r>
-      <w:r>
-        <w:t xml:space="preserve">This is the level of granularity at which </w:t>
-      </w:r>
-      <w:r>
-        <w:t>cache coherency protocols</w:t>
-      </w:r>
-      <w:r>
-        <w:t xml:space="preserve"> operate</w:t>
-      </w:r>
-      <w:r>
-        <w:t xml:space="preserve">.  What this means for data contention is that if two variables are in the same cache line and they are written </w:t>
-      </w:r>
-      <w:r>
-        <w:t xml:space="preserve">to </w:t>
-      </w:r>
-      <w:r>
-        <w:t xml:space="preserve">by different threads then </w:t>
-      </w:r>
-      <w:r>
-        <w:t xml:space="preserve">they present the same </w:t>
-      </w:r>
-      <w:r>
-        <w:lastRenderedPageBreak/>
-        <w:t xml:space="preserve">problems of </w:t>
-      </w:r>
-      <w:r>
-        <w:t xml:space="preserve">write contention </w:t>
-      </w:r>
-      <w:r>
-        <w:t>as if they were a single variable</w:t>
-      </w:r>
-      <w:r>
-        <w:t>.</w:t>
-      </w:r>
-      <w:r>
-        <w:t xml:space="preserve">  This is a concept know as “false sharing”.</w:t>
-      </w:r>
-      <w:r>
-        <w:t xml:space="preserve">  </w:t>
-      </w:r>
-      <w:r>
-        <w:t>Therefore i</w:t>
-      </w:r>
-      <w:r>
-        <w:t>t is important to ensu</w:t>
-      </w:r>
-      <w:r>
-        <w:t>r</w:t>
-      </w:r>
-      <w:r>
-        <w:t xml:space="preserve">e </w:t>
-      </w:r>
-      <w:r>
-        <w:t xml:space="preserve">that </w:t>
-      </w:r>
-      <w:r>
-        <w:t>independent</w:t>
-      </w:r>
-      <w:r>
-        <w:t>,</w:t>
-      </w:r>
-      <w:r>
-        <w:t xml:space="preserve"> but </w:t>
-      </w:r>
-      <w:r>
-        <w:t>concurrently written</w:t>
-      </w:r>
-      <w:r>
-        <w:t>,</w:t>
-      </w:r>
-      <w:r>
-        <w:t xml:space="preserve"> variables do not sure the same cache line</w:t>
-      </w:r>
-      <w:r>
-        <w:t xml:space="preserve"> if contention is to be minimised</w:t>
-      </w:r>
-      <w:r>
-        <w:t>.</w:t>
-      </w:r>
-    </w:p>
-    <w:p>
-      <w:r>
-        <w:t xml:space="preserve">When accessing memory in a predictable manner CPUs </w:t>
-      </w:r>
-      <w:r>
-        <w:t xml:space="preserve">are able to </w:t>
-      </w:r>
-      <w:r>
-        <w:t>hide the</w:t>
-      </w:r>
-      <w:r>
-        <w:t xml:space="preserve"> latency</w:t>
-      </w:r>
-      <w:r>
-        <w:t xml:space="preserve"> </w:t>
-      </w:r>
-      <w:r>
-        <w:t xml:space="preserve">cost of accessing </w:t>
-      </w:r>
-      <w:r>
-        <w:t xml:space="preserve">main memory by </w:t>
-      </w:r>
-      <w:r>
-        <w:t xml:space="preserve">predicting which memory </w:t>
-      </w:r>
-      <w:r>
-        <w:t xml:space="preserve">is </w:t>
-      </w:r>
-      <w:r>
-        <w:t xml:space="preserve">likely to be accessed next and </w:t>
-      </w:r>
-      <w:r>
-        <w:t>pre-fetching</w:t>
-      </w:r>
-      <w:r>
-        <w:t xml:space="preserve"> it into the cache</w:t>
-      </w:r>
-      <w:r>
-        <w:t xml:space="preserve"> in the background</w:t>
-      </w:r>
-      <w:r>
-        <w:t>.</w:t>
-      </w:r>
-      <w:r>
-        <w:t xml:space="preserve"> </w:t>
-      </w:r>
-      <w:r>
-        <w:t xml:space="preserve"> </w:t>
-      </w:r>
-      <w:r>
-        <w:t xml:space="preserve">This only works </w:t>
-      </w:r>
-      <w:r>
-        <w:t>if the</w:t>
-      </w:r>
-      <w:r>
-        <w:t xml:space="preserve"> processors</w:t>
-      </w:r>
-      <w:r>
-        <w:t xml:space="preserve"> can </w:t>
-      </w:r>
-      <w:r>
-        <w:t xml:space="preserve">detect </w:t>
-      </w:r>
-      <w:r>
-        <w:t>a pattern of access such a</w:t>
-      </w:r>
-      <w:r>
-        <w:t>s</w:t>
-      </w:r>
-      <w:r>
-        <w:t xml:space="preserve"> walking </w:t>
-      </w:r>
-      <w:r>
-        <w:t>memory</w:t>
-      </w:r>
-      <w:r>
-        <w:t xml:space="preserve"> </w:t>
-      </w:r>
-      <w:r>
-        <w:t>with a predictable “stride”.  When</w:t>
-      </w:r>
-      <w:r>
-        <w:t xml:space="preserve"> </w:t>
-      </w:r>
-      <w:r>
-        <w:t xml:space="preserve">iterating over the contents of </w:t>
-      </w:r>
-      <w:r>
-        <w:t xml:space="preserve">an array the stride is predictable and </w:t>
-      </w:r>
-      <w:r>
-        <w:t xml:space="preserve">so </w:t>
-      </w:r>
-      <w:r>
-        <w:t>memory will be pre-fetched in cache lines</w:t>
-      </w:r>
-      <w:r>
-        <w:t>, maximizing the efficiency of the access</w:t>
-      </w:r>
-      <w:r>
-        <w:t xml:space="preserve">.  </w:t>
-      </w:r>
-      <w:r>
-        <w:t>However data structures like l</w:t>
-      </w:r>
-      <w:r>
-        <w:t xml:space="preserve">inked lists and trees tend to have nodes </w:t>
-      </w:r>
-      <w:r>
-        <w:t xml:space="preserve">that are </w:t>
-      </w:r>
-      <w:r>
-        <w:t>randomly allocated in memory with no predictable stride of access</w:t>
-      </w:r>
-      <w:r>
-        <w:t xml:space="preserve"> and so at the level of processor memory access can be more than two orders of magnitude less efficient.</w:t>
-      </w:r>
-    </w:p>
-    <w:p>
-      <w:pPr>
-        <w:pStyle w:val="Heading2"/>
-      </w:pPr>
-      <w:r>
-        <w:t>The Problems of Q</w:t>
-      </w:r>
-      <w:r>
-        <w:t>ueues</w:t>
-      </w:r>
-    </w:p>
-    <w:p>
-      <w:r>
-        <w:t xml:space="preserve">Queues are typically implemented as either linked-lists or backed by arrays.  If an in-memory queue is allowed to be unbounded then for many classes of problem it can grow unchecked until </w:t>
-      </w:r>
-      <w:r>
-        <w:t xml:space="preserve">it reaches the point of </w:t>
-      </w:r>
-      <w:r>
-        <w:t>catastrophic failure</w:t>
-      </w:r>
-      <w:r>
-        <w:t xml:space="preserve"> by exhausting memory</w:t>
-      </w:r>
-      <w:r>
-        <w:t>.</w:t>
-      </w:r>
-      <w:r>
-        <w:t xml:space="preserve"> </w:t>
-      </w:r>
-      <w:r>
-        <w:t xml:space="preserve"> </w:t>
-      </w:r>
-      <w:r>
-        <w:t xml:space="preserve">This happens when </w:t>
-      </w:r>
-      <w:r>
-        <w:t>producers outpace the consumers.  Unbounded queues can be useful in systems where the consumers are guaranteed to outpace the producers and memory is a precious resource</w:t>
-      </w:r>
-      <w:r>
-        <w:t>, but there is always a risk if this assumption doesn’t hold</w:t>
-      </w:r>
-      <w:r>
-        <w:t xml:space="preserve">.  </w:t>
-      </w:r>
-      <w:r>
-        <w:t>To avoid this catastrophic outcome, queues are commonly constrained in size (bounded).</w:t>
-      </w:r>
-      <w:r>
-        <w:t xml:space="preserve"> </w:t>
-      </w:r>
-      <w:r>
-        <w:t xml:space="preserve"> K</w:t>
-      </w:r>
-      <w:r>
-        <w:t>eep</w:t>
-      </w:r>
-      <w:r>
-        <w:t>ing</w:t>
-      </w:r>
-      <w:r>
-        <w:t xml:space="preserve"> a queue bounded </w:t>
-      </w:r>
-      <w:r>
-        <w:t xml:space="preserve">requires that </w:t>
-      </w:r>
-      <w:r>
-        <w:t xml:space="preserve">it </w:t>
-      </w:r>
-      <w:r>
-        <w:t>is either array-</w:t>
-      </w:r>
-      <w:r>
-        <w:t xml:space="preserve">backed or </w:t>
-      </w:r>
-      <w:r>
-        <w:t xml:space="preserve">that </w:t>
-      </w:r>
-      <w:r>
-        <w:t xml:space="preserve">the size </w:t>
-      </w:r>
-      <w:r>
-        <w:t xml:space="preserve">is </w:t>
-      </w:r>
-      <w:r>
-        <w:t>tracked.</w:t>
-      </w:r>
-    </w:p>
-    <w:p>
-      <w:r>
-        <w:t xml:space="preserve">Queue implementations tend to have write contention on the head, tail, and size variables.  </w:t>
-      </w:r>
-      <w:r>
-        <w:t xml:space="preserve">In use queues </w:t>
-      </w:r>
-      <w:r>
-        <w:t>are typically always close to full or empty due to the differences in pace between consumers and producers</w:t>
-      </w:r>
-      <w:r>
-        <w:t>, they very rarely operate in a balanced middle ground where the rate of production and consumption is evenly matched</w:t>
-      </w:r>
-      <w:r>
-        <w:t xml:space="preserve">.  This </w:t>
-      </w:r>
-      <w:r>
-        <w:t xml:space="preserve">propensity to be always full or always empty </w:t>
-      </w:r>
-      <w:r>
-        <w:t>result</w:t>
-      </w:r>
-      <w:r>
-        <w:t>s</w:t>
-      </w:r>
-      <w:r>
-        <w:t xml:space="preserve"> in </w:t>
-      </w:r>
-      <w:r>
-        <w:t xml:space="preserve">high levels of </w:t>
-      </w:r>
-      <w:r>
-        <w:t>contention</w:t>
-      </w:r>
-      <w:r>
-        <w:t xml:space="preserve"> and/or </w:t>
-      </w:r>
-      <w:r>
-        <w:t>expensive</w:t>
-      </w:r>
-      <w:r>
-        <w:t xml:space="preserve"> cache coherence.</w:t>
-      </w:r>
-      <w:r>
-        <w:t xml:space="preserve"> </w:t>
-      </w:r>
-      <w:r>
-        <w:t xml:space="preserve"> </w:t>
-      </w:r>
-      <w:r>
-        <w:t xml:space="preserve">The problem is that even </w:t>
-      </w:r>
-      <w:r>
-        <w:t>when the head and tail mechanisms are separated using different concurrent</w:t>
-      </w:r>
-      <w:r>
-        <w:t xml:space="preserve"> objects such as locks or CAS</w:t>
-      </w:r>
-      <w:r>
-        <w:t xml:space="preserve"> variables</w:t>
-      </w:r>
-      <w:r>
-        <w:t>, they generally occupy the same cache-line</w:t>
-      </w:r>
-      <w:r>
-        <w:t>.</w:t>
-      </w:r>
-    </w:p>
-    <w:p>
-      <w:r>
-        <w:t>The concerns of managing producers claiming the head of a queue, consumers claiming the tail, and the storage of nodes in between make the designs of concurrent implementation</w:t>
-      </w:r>
-      <w:r>
-        <w:t>s</w:t>
-      </w:r>
-      <w:r>
-        <w:t xml:space="preserve"> very complex to manage beyond using a single large-grain lock on the queue.  A large grain lock on the whole queue for </w:t>
-      </w:r>
-      <w:r>
-        <w:rPr>
-          <w:i/>
-        </w:rPr>
-        <w:t>puts</w:t>
-      </w:r>
-      <w:r>
-        <w:t xml:space="preserve"> and </w:t>
-      </w:r>
-      <w:r>
-        <w:rPr>
-          <w:i/>
-        </w:rPr>
-        <w:t>takes</w:t>
-      </w:r>
-      <w:r>
-        <w:t xml:space="preserve"> is simple to implement but </w:t>
-      </w:r>
-      <w:r>
-        <w:t>represents a significant</w:t>
-      </w:r>
-      <w:r>
-        <w:t xml:space="preserve"> bottleneck to throughput.  If the concurrent concerns are teased apart within the semantics of a queue </w:t>
-      </w:r>
-      <w:r>
-        <w:t xml:space="preserve">then </w:t>
-      </w:r>
-      <w:r>
-        <w:t>the implementations become very complex for anything other than a single producer – single consumer implementation.</w:t>
-      </w:r>
-    </w:p>
-    <w:p>
-      <w:r>
-        <w:t xml:space="preserve">In Java </w:t>
-      </w:r>
-      <w:r>
-        <w:t xml:space="preserve">there is a further problem with the use of </w:t>
-      </w:r>
-      <w:r>
-        <w:t>queues</w:t>
-      </w:r>
-      <w:r>
-        <w:t xml:space="preserve"> in that they</w:t>
-      </w:r>
-      <w:r>
-        <w:t xml:space="preserve"> are significant sources of garbage</w:t>
-      </w:r>
-      <w:r>
-        <w:t>,</w:t>
-      </w:r>
-      <w:r>
-        <w:t xml:space="preserve"> </w:t>
-      </w:r>
-      <w:r>
-        <w:t>o</w:t>
-      </w:r>
-      <w:r>
-        <w:t>bjects</w:t>
-      </w:r>
-      <w:r>
-        <w:t xml:space="preserve"> have to be allocated and</w:t>
-      </w:r>
-      <w:r>
-        <w:t xml:space="preserve"> place</w:t>
-      </w:r>
-      <w:r>
-        <w:t>d</w:t>
-      </w:r>
-      <w:r>
-        <w:t xml:space="preserve"> in the queue</w:t>
-      </w:r>
-      <w:r>
-        <w:t xml:space="preserve"> as well as</w:t>
-      </w:r>
-      <w:r>
-        <w:t>, if linked-list backed</w:t>
-      </w:r>
-      <w:r>
-        <w:t>,</w:t>
-      </w:r>
-      <w:r>
-        <w:t xml:space="preserve"> the</w:t>
-      </w:r>
-      <w:r>
-        <w:t>n additional</w:t>
-      </w:r>
-      <w:r>
-        <w:t xml:space="preserve"> </w:t>
-      </w:r>
-      <w:r>
-        <w:t xml:space="preserve">allocation of objects representing the </w:t>
-      </w:r>
-      <w:r>
-        <w:t>nodes themselves</w:t>
-      </w:r>
-      <w:r>
-        <w:t>, all of which need to be reclaimed.</w:t>
-      </w:r>
-    </w:p>
-    <w:p>
-      <w:pPr>
-        <w:pStyle w:val="Heading2"/>
-      </w:pPr>
-      <w:r>
-        <w:t>Pipelines and Graphs</w:t>
-      </w:r>
-    </w:p>
-    <w:p>
-      <w:r>
-        <w:t xml:space="preserve">For many classes of problem </w:t>
-      </w:r>
-      <w:r>
-        <w:t xml:space="preserve">it makes sense </w:t>
-      </w:r>
-      <w:r>
-        <w:t>to be w</w:t>
-      </w:r>
-      <w:r>
-        <w:t>ire</w:t>
-      </w:r>
-      <w:r>
-        <w:t xml:space="preserve"> together </w:t>
-      </w:r>
-      <w:r>
-        <w:t xml:space="preserve">several processing stages into </w:t>
-      </w:r>
-      <w:r>
-        <w:t>pipelines</w:t>
-      </w:r>
-      <w:r>
-        <w:t>.</w:t>
-      </w:r>
-      <w:r>
-        <w:t xml:space="preserve"> </w:t>
-      </w:r>
-      <w:r>
-        <w:t>Such pipelines</w:t>
-      </w:r>
-      <w:r>
-        <w:t xml:space="preserve"> </w:t>
-      </w:r>
-      <w:r>
-        <w:t xml:space="preserve">often </w:t>
-      </w:r>
-      <w:r>
-        <w:t>ha</w:t>
-      </w:r>
-      <w:r>
-        <w:t>ve parallel paths, being organised into graph-</w:t>
-      </w:r>
-      <w:r>
-        <w:t xml:space="preserve">like topologies.  The links between each stage </w:t>
-      </w:r>
-      <w:r>
-        <w:t>are</w:t>
-      </w:r>
-      <w:r>
-        <w:t xml:space="preserve"> often</w:t>
-      </w:r>
-      <w:r>
-        <w:t xml:space="preserve"> implemented by queues </w:t>
-      </w:r>
-      <w:r>
-        <w:t>with</w:t>
-      </w:r>
-      <w:r>
-        <w:t xml:space="preserve"> each stage ha</w:t>
-      </w:r>
-      <w:r>
-        <w:t>ving</w:t>
-      </w:r>
-      <w:r>
-        <w:t xml:space="preserve"> its own thread.</w:t>
-      </w:r>
-    </w:p>
-    <w:p>
-      <w:r>
-        <w:t>This approach comes at a cost, f</w:t>
-      </w:r>
-      <w:r>
-        <w:t xml:space="preserve">or each stage we have to incur the cost of en-queuing and de-queuing units of work.  </w:t>
-      </w:r>
-      <w:r>
-        <w:t>The number of targets multiplies this cost when the path must fork, and incurs a</w:t>
-      </w:r>
-      <w:r>
-        <w:t>n</w:t>
-      </w:r>
-      <w:r>
         <w:t xml:space="preserve"> inevitable cost of contention when it must re-join after such a fork.</w:t>
       </w:r>
     </w:p>
@@ -2511,7 +2511,6 @@
         <w:pStyle w:val="Heading1"/>
       </w:pPr>
       <w:r>
-        <w:lastRenderedPageBreak/>
         <w:t>The Design of the LMAX disruptor</w:t>
       </w:r>
     </w:p>
@@ -10070,11 +10069,11 @@
             </c:numRef>
           </c:val>
         </c:ser>
-        <c:axId val="44557056"/>
-        <c:axId val="44560768"/>
+        <c:axId val="61218176"/>
+        <c:axId val="61236736"/>
       </c:barChart>
       <c:catAx>
-        <c:axId val="44557056"/>
+        <c:axId val="61218176"/>
         <c:scaling>
           <c:orientation val="minMax"/>
         </c:scaling>
@@ -10114,14 +10113,14 @@
             <a:endParaRPr lang="en-US"/>
           </a:p>
         </c:txPr>
-        <c:crossAx val="44560768"/>
+        <c:crossAx val="61236736"/>
         <c:crosses val="autoZero"/>
         <c:auto val="1"/>
         <c:lblAlgn val="ctr"/>
         <c:lblOffset val="100"/>
       </c:catAx>
       <c:valAx>
-        <c:axId val="44560768"/>
+        <c:axId val="61236736"/>
         <c:scaling>
           <c:logBase val="2"/>
           <c:orientation val="minMax"/>
@@ -10158,7 +10157,7 @@
             <a:endParaRPr lang="en-US"/>
           </a:p>
         </c:txPr>
-        <c:crossAx val="44557056"/>
+        <c:crossAx val="61218176"/>
         <c:crosses val="autoZero"/>
         <c:crossBetween val="between"/>
       </c:valAx>
@@ -10470,7 +10469,7 @@
 </file>
 
 <file path=customXml/itemProps1.xml><?xml version="1.0" encoding="utf-8"?>
-<ds:datastoreItem xmlns:ds="http://schemas.openxmlformats.org/officeDocument/2006/customXml" ds:itemID="{808559F7-5C83-4961-809A-5954F5AD297B}">
+<ds:datastoreItem xmlns:ds="http://schemas.openxmlformats.org/officeDocument/2006/customXml" ds:itemID="{E6D8DB88-B872-4A11-A613-8596EDB4F971}">
   <ds:schemaRefs>
     <ds:schemaRef ds:uri="http://schemas.openxmlformats.org/officeDocument/2006/bibliography"/>
   </ds:schemaRefs>

</xml_diff>

<commit_message>
Corrected some mistakes in latency threshold measurements
</commit_message>
<xml_diff>
--- a/docs/Disruptor.docx
+++ b/docs/Disruptor.docx
@@ -7734,13 +7734,22 @@
     </w:p>
     <w:p>
       <w:r>
-        <w:t>Average latency</w:t>
+        <w:t>Mean</w:t>
+      </w:r>
+      <w:r>
+        <w:t xml:space="preserve"> latency</w:t>
       </w:r>
       <w:r>
         <w:t xml:space="preserve"> per hop</w:t>
       </w:r>
       <w:r>
-        <w:t xml:space="preserve"> for the Disruptor comes out at 51 nanoseconds compared to </w:t>
+        <w:t xml:space="preserve"> f</w:t>
+      </w:r>
+      <w:r>
+        <w:t>or the Disruptor comes out at 52</w:t>
+      </w:r>
+      <w:r>
+        <w:t xml:space="preserve"> nanoseconds compared to </w:t>
       </w:r>
       <w:r>
         <w:t>32</w:t>
@@ -7795,9 +7804,9 @@
         <w:tblLook w:val="00BF"/>
       </w:tblPr>
       <w:tblGrid>
-        <w:gridCol w:w="1951"/>
-        <w:gridCol w:w="2480"/>
-        <w:gridCol w:w="2481"/>
+        <w:gridCol w:w="2802"/>
+        <w:gridCol w:w="2268"/>
+        <w:gridCol w:w="2268"/>
       </w:tblGrid>
       <w:tr>
         <w:trPr>
@@ -7805,7 +7814,7 @@
         </w:trPr>
         <w:tc>
           <w:tcPr>
-            <w:tcW w:w="1951" w:type="dxa"/>
+            <w:tcW w:w="2802" w:type="dxa"/>
             <w:tcBorders>
               <w:top w:val="single" w:sz="4" w:space="0" w:color="A6A6A6" w:themeColor="background1" w:themeShade="A6"/>
               <w:left w:val="single" w:sz="4" w:space="0" w:color="A6A6A6" w:themeColor="background1" w:themeShade="A6"/>
@@ -7828,7 +7837,7 @@
         </w:tc>
         <w:tc>
           <w:tcPr>
-            <w:tcW w:w="2480" w:type="dxa"/>
+            <w:tcW w:w="2268" w:type="dxa"/>
             <w:tcBorders>
               <w:top w:val="single" w:sz="4" w:space="0" w:color="A6A6A6" w:themeColor="background1" w:themeShade="A6"/>
               <w:left w:val="single" w:sz="4" w:space="0" w:color="A6A6A6" w:themeColor="background1" w:themeShade="A6"/>
@@ -7867,7 +7876,7 @@
         </w:tc>
         <w:tc>
           <w:tcPr>
-            <w:tcW w:w="2481" w:type="dxa"/>
+            <w:tcW w:w="2268" w:type="dxa"/>
             <w:tcBorders>
               <w:top w:val="single" w:sz="4" w:space="0" w:color="A6A6A6" w:themeColor="background1" w:themeShade="A6"/>
               <w:left w:val="single" w:sz="4" w:space="0" w:color="A6A6A6" w:themeColor="background1" w:themeShade="A6"/>
@@ -7911,7 +7920,7 @@
         </w:trPr>
         <w:tc>
           <w:tcPr>
-            <w:tcW w:w="1951" w:type="dxa"/>
+            <w:tcW w:w="2802" w:type="dxa"/>
             <w:tcBorders>
               <w:top w:val="single" w:sz="4" w:space="0" w:color="A6A6A6" w:themeColor="background1" w:themeShade="A6"/>
             </w:tcBorders>
@@ -7935,7 +7944,7 @@
         </w:tc>
         <w:tc>
           <w:tcPr>
-            <w:tcW w:w="2480" w:type="dxa"/>
+            <w:tcW w:w="2268" w:type="dxa"/>
             <w:tcBorders>
               <w:top w:val="single" w:sz="4" w:space="0" w:color="A6A6A6" w:themeColor="background1" w:themeShade="A6"/>
             </w:tcBorders>
@@ -7960,7 +7969,7 @@
         </w:tc>
         <w:tc>
           <w:tcPr>
-            <w:tcW w:w="2481" w:type="dxa"/>
+            <w:tcW w:w="2268" w:type="dxa"/>
             <w:tcBorders>
               <w:top w:val="single" w:sz="4" w:space="0" w:color="A6A6A6" w:themeColor="background1" w:themeShade="A6"/>
             </w:tcBorders>
@@ -7979,7 +7988,14 @@
                 <w:sz w:val="16"/>
                 <w:szCs w:val="16"/>
               </w:rPr>
-              <w:t>51</w:t>
+              <w:t>5</w:t>
+            </w:r>
+            <w:r>
+              <w:rPr>
+                <w:sz w:val="16"/>
+                <w:szCs w:val="16"/>
+              </w:rPr>
+              <w:t>2</w:t>
             </w:r>
           </w:p>
         </w:tc>
@@ -7990,7 +8006,7 @@
         </w:trPr>
         <w:tc>
           <w:tcPr>
-            <w:tcW w:w="1951" w:type="dxa"/>
+            <w:tcW w:w="2802" w:type="dxa"/>
           </w:tcPr>
           <w:p>
             <w:pPr>
@@ -8005,13 +8021,27 @@
                 <w:sz w:val="16"/>
                 <w:szCs w:val="16"/>
               </w:rPr>
-              <w:t>99% Latency</w:t>
+              <w:t xml:space="preserve">99% </w:t>
+            </w:r>
+            <w:r>
+              <w:rPr>
+                <w:sz w:val="16"/>
+                <w:szCs w:val="16"/>
+              </w:rPr>
+              <w:t>observations</w:t>
+            </w:r>
+            <w:r>
+              <w:rPr>
+                <w:sz w:val="16"/>
+                <w:szCs w:val="16"/>
+              </w:rPr>
+              <w:t xml:space="preserve"> less than</w:t>
             </w:r>
           </w:p>
         </w:tc>
         <w:tc>
           <w:tcPr>
-            <w:tcW w:w="2480" w:type="dxa"/>
+            <w:tcW w:w="2268" w:type="dxa"/>
           </w:tcPr>
           <w:p>
             <w:pPr>
@@ -8020,20 +8050,54 @@
               <w:rPr>
                 <w:sz w:val="16"/>
                 <w:szCs w:val="16"/>
+                <w:lang w:val="en-GB"/>
               </w:rPr>
             </w:pPr>
             <w:r>
               <w:rPr>
                 <w:sz w:val="16"/>
                 <w:szCs w:val="16"/>
-              </w:rPr>
-              <w:t>314,510</w:t>
+                <w:lang w:val="en-GB"/>
+              </w:rPr>
+              <w:t>2</w:t>
+            </w:r>
+            <w:r>
+              <w:rPr>
+                <w:sz w:val="16"/>
+                <w:szCs w:val="16"/>
+                <w:lang w:val="en-GB"/>
+              </w:rPr>
+              <w:t>,</w:t>
+            </w:r>
+            <w:r>
+              <w:rPr>
+                <w:sz w:val="16"/>
+                <w:szCs w:val="16"/>
+                <w:lang w:val="en-GB"/>
+              </w:rPr>
+              <w:t>097</w:t>
+            </w:r>
+            <w:r>
+              <w:rPr>
+                <w:sz w:val="16"/>
+                <w:szCs w:val="16"/>
+                <w:lang w:val="en-GB"/>
+              </w:rPr>
+              <w:t>,</w:t>
+            </w:r>
+            <w:r>
+              <w:rPr>
+                <w:sz w:val="16"/>
+                <w:szCs w:val="16"/>
+                <w:lang w:val="en-GB"/>
+              </w:rPr>
+              <w:t>152</w:t>
             </w:r>
           </w:p>
         </w:tc>
         <w:tc>
           <w:tcPr>
-            <w:tcW w:w="2481" w:type="dxa"/>
+            <w:tcW w:w="2268" w:type="dxa"/>
           </w:tcPr>
           <w:p>
             <w:pPr>
@@ -8060,7 +8124,7 @@
         </w:trPr>
         <w:tc>
           <w:tcPr>
-            <w:tcW w:w="1951" w:type="dxa"/>
+            <w:tcW w:w="2802" w:type="dxa"/>
           </w:tcPr>
           <w:p>
             <w:pPr>
@@ -8075,13 +8139,27 @@
                 <w:sz w:val="16"/>
                 <w:szCs w:val="16"/>
               </w:rPr>
-              <w:t>99.99% Latency</w:t>
+              <w:t xml:space="preserve">99.99% </w:t>
+            </w:r>
+            <w:r>
+              <w:rPr>
+                <w:sz w:val="16"/>
+                <w:szCs w:val="16"/>
+              </w:rPr>
+              <w:t>observations</w:t>
+            </w:r>
+            <w:r>
+              <w:rPr>
+                <w:sz w:val="16"/>
+                <w:szCs w:val="16"/>
+              </w:rPr>
+              <w:t xml:space="preserve"> less than</w:t>
             </w:r>
           </w:p>
         </w:tc>
         <w:tc>
           <w:tcPr>
-            <w:tcW w:w="2480" w:type="dxa"/>
+            <w:tcW w:w="2268" w:type="dxa"/>
           </w:tcPr>
           <w:p>
             <w:pPr>
@@ -8090,20 +8168,54 @@
               <w:rPr>
                 <w:sz w:val="16"/>
                 <w:szCs w:val="16"/>
+                <w:lang w:val="en-GB"/>
               </w:rPr>
             </w:pPr>
             <w:r>
               <w:rPr>
                 <w:sz w:val="16"/>
                 <w:szCs w:val="16"/>
-              </w:rPr>
-              <w:t>2,097,152</w:t>
+                <w:lang w:val="en-GB"/>
+              </w:rPr>
+              <w:t>4</w:t>
+            </w:r>
+            <w:r>
+              <w:rPr>
+                <w:sz w:val="16"/>
+                <w:szCs w:val="16"/>
+                <w:lang w:val="en-GB"/>
+              </w:rPr>
+              <w:t>,</w:t>
+            </w:r>
+            <w:r>
+              <w:rPr>
+                <w:sz w:val="16"/>
+                <w:szCs w:val="16"/>
+                <w:lang w:val="en-GB"/>
+              </w:rPr>
+              <w:t>194</w:t>
+            </w:r>
+            <w:r>
+              <w:rPr>
+                <w:sz w:val="16"/>
+                <w:szCs w:val="16"/>
+                <w:lang w:val="en-GB"/>
+              </w:rPr>
+              <w:t>,</w:t>
+            </w:r>
+            <w:r>
+              <w:rPr>
+                <w:sz w:val="16"/>
+                <w:szCs w:val="16"/>
+                <w:lang w:val="en-GB"/>
+              </w:rPr>
+              <w:t>304</w:t>
             </w:r>
           </w:p>
         </w:tc>
         <w:tc>
           <w:tcPr>
-            <w:tcW w:w="2481" w:type="dxa"/>
+            <w:tcW w:w="2268" w:type="dxa"/>
           </w:tcPr>
           <w:p>
             <w:pPr>
@@ -8119,7 +8231,7 @@
                 <w:sz w:val="16"/>
                 <w:szCs w:val="16"/>
               </w:rPr>
-              <w:t>2,228</w:t>
+              <w:t>8,192</w:t>
             </w:r>
           </w:p>
         </w:tc>
@@ -8489,7 +8601,7 @@
         <w:rPr>
           <w:noProof/>
         </w:rPr>
-        <w:t>1</w:t>
+        <w:t>11</w:t>
       </w:r>
     </w:fldSimple>
   </w:p>
@@ -9265,7 +9377,6 @@
   <w:style w:type="character" w:default="1" w:styleId="DefaultParagraphFont">
     <w:name w:val="Default Paragraph Font"/>
     <w:uiPriority w:val="1"/>
-    <w:semiHidden/>
     <w:unhideWhenUsed/>
   </w:style>
   <w:style w:type="table" w:default="1" w:styleId="TableNormal">
@@ -10069,11 +10180,11 @@
             </c:numRef>
           </c:val>
         </c:ser>
-        <c:axId val="61218176"/>
-        <c:axId val="61236736"/>
+        <c:axId val="77633408"/>
+        <c:axId val="85418368"/>
       </c:barChart>
       <c:catAx>
-        <c:axId val="61218176"/>
+        <c:axId val="77633408"/>
         <c:scaling>
           <c:orientation val="minMax"/>
         </c:scaling>
@@ -10113,14 +10224,14 @@
             <a:endParaRPr lang="en-US"/>
           </a:p>
         </c:txPr>
-        <c:crossAx val="61236736"/>
+        <c:crossAx val="85418368"/>
         <c:crosses val="autoZero"/>
         <c:auto val="1"/>
         <c:lblAlgn val="ctr"/>
         <c:lblOffset val="100"/>
       </c:catAx>
       <c:valAx>
-        <c:axId val="61236736"/>
+        <c:axId val="85418368"/>
         <c:scaling>
           <c:logBase val="2"/>
           <c:orientation val="minMax"/>
@@ -10157,7 +10268,7 @@
             <a:endParaRPr lang="en-US"/>
           </a:p>
         </c:txPr>
-        <c:crossAx val="61218176"/>
+        <c:crossAx val="77633408"/>
         <c:crosses val="autoZero"/>
         <c:crossBetween val="between"/>
       </c:valAx>
@@ -10469,7 +10580,7 @@
 </file>
 
 <file path=customXml/itemProps1.xml><?xml version="1.0" encoding="utf-8"?>
-<ds:datastoreItem xmlns:ds="http://schemas.openxmlformats.org/officeDocument/2006/customXml" ds:itemID="{E6D8DB88-B872-4A11-A613-8596EDB4F971}">
+<ds:datastoreItem xmlns:ds="http://schemas.openxmlformats.org/officeDocument/2006/customXml" ds:itemID="{15523009-F5A9-4E4F-B45C-E817FC39CE32}">
   <ds:schemaRefs>
     <ds:schemaRef ds:uri="http://schemas.openxmlformats.org/officeDocument/2006/bibliography"/>
   </ds:schemaRefs>

</xml_diff>

<commit_message>
Incorporated Andy S suggestions
</commit_message>
<xml_diff>
--- a/docs/Disruptor.docx
+++ b/docs/Disruptor.docx
@@ -159,7 +159,13 @@
         <w:t xml:space="preserve"> </w:t>
       </w:r>
       <w:r>
-        <w:t xml:space="preserve"> At its simplest it can act as a more cache-friendly replacement for a simple queue </w:t>
+        <w:t xml:space="preserve"> At its simplest it can act as a </w:t>
+      </w:r>
+      <w:r>
+        <w:t>higher performance</w:t>
+      </w:r>
+      <w:r>
+        <w:t xml:space="preserve"> replacement for a simple queue </w:t>
       </w:r>
       <w:r>
         <w:t xml:space="preserve">when used with a single </w:t>
@@ -253,6 +259,8 @@
       <w:r>
         <w:t xml:space="preserve">. </w:t>
       </w:r>
+    </w:p>
+    <w:p>
       <w:r>
         <w:t>T</w:t>
       </w:r>
@@ -260,16 +268,82 @@
         <w:t>he res</w:t>
       </w:r>
       <w:r>
-        <w:t>ulting implementation manifests this performance</w:t>
-      </w:r>
-      <w:r>
-        <w:t xml:space="preserve"> as greater throughput with lower and more predictable latency.</w:t>
+        <w:t xml:space="preserve">ulting implementation </w:t>
+      </w:r>
+      <w:r>
+        <w:t>has significantly less write contention, lower concurrency overhead, is more cache friendly</w:t>
+      </w:r>
+      <w:r>
+        <w:t>,</w:t>
+      </w:r>
+      <w:r>
+        <w:t xml:space="preserve"> </w:t>
+      </w:r>
+      <w:r>
+        <w:t>all</w:t>
+      </w:r>
+      <w:r>
+        <w:t xml:space="preserve"> of which</w:t>
+      </w:r>
+      <w:r>
+        <w:t xml:space="preserve"> </w:t>
+      </w:r>
+      <w:r>
+        <w:t>results in</w:t>
+      </w:r>
+      <w:r>
+        <w:t xml:space="preserve"> greater</w:t>
+      </w:r>
+      <w:r>
+        <w:t xml:space="preserve"> throughput with </w:t>
+      </w:r>
+      <w:r>
+        <w:t>less jitter</w:t>
+      </w:r>
+      <w:r>
+        <w:t xml:space="preserve"> and </w:t>
+      </w:r>
+      <w:r>
+        <w:t>lower</w:t>
+      </w:r>
+      <w:r>
+        <w:t xml:space="preserve"> latency.</w:t>
       </w:r>
       <w:r>
         <w:t xml:space="preserve">  </w:t>
       </w:r>
       <w:r>
-        <w:t xml:space="preserve"> On processors at moderate clock rates we have seen over 25 million messages per second and latencies lower than 50 nanoseconds which is orders of magnitude better than existing queue based implementations.</w:t>
+        <w:t xml:space="preserve"> On processors at moderate clock rates we have seen over 25 million messages per second and latencies lower than 50 nanoseconds</w:t>
+      </w:r>
+      <w:r>
+        <w:t>.</w:t>
+      </w:r>
+      <w:r>
+        <w:t xml:space="preserve"> </w:t>
+      </w:r>
+      <w:r>
+        <w:t xml:space="preserve"> This performance</w:t>
+      </w:r>
+      <w:r>
+        <w:t xml:space="preserve"> is orders </w:t>
+      </w:r>
+      <w:r>
+        <w:t xml:space="preserve">a step change for the </w:t>
+      </w:r>
+      <w:r>
+        <w:t xml:space="preserve">better </w:t>
+      </w:r>
+      <w:r>
+        <w:t>from</w:t>
+      </w:r>
+      <w:r>
+        <w:t xml:space="preserve"> existing </w:t>
+      </w:r>
+      <w:r>
+        <w:t xml:space="preserve">bounded </w:t>
+      </w:r>
+      <w:r>
+        <w:t>queue implementations.</w:t>
       </w:r>
     </w:p>
     <w:p>
@@ -566,7 +640,10 @@
         <w:t xml:space="preserve"> </w:t>
       </w:r>
       <w:r>
-        <w:t>loose</w:t>
+        <w:t>l</w:t>
+      </w:r>
+      <w:r>
+        <w:t>ose</w:t>
       </w:r>
       <w:r>
         <w:t xml:space="preserve"> </w:t>
@@ -663,7 +740,13 @@
       </w:r>
       <w:proofErr w:type="spellEnd"/>
       <w:r>
-        <w:t xml:space="preserve"> EP in just 300ms if written in Java.  The language is unimportant to this experiment and will be similar across </w:t>
+        <w:t xml:space="preserve"> EP in just 300ms if written in Java.  The language is unimportant to this experiment and </w:t>
+      </w:r>
+      <w:r>
+        <w:t xml:space="preserve">results </w:t>
+      </w:r>
+      <w:r>
+        <w:t xml:space="preserve">will be similar across </w:t>
       </w:r>
       <w:r>
         <w:t xml:space="preserve">all </w:t>
@@ -1395,7 +1478,13 @@
         <w:t>s</w:t>
       </w:r>
       <w:r>
-        <w:t xml:space="preserve"> and memory barriers is many times more complex and very difficult to prove </w:t>
+        <w:t xml:space="preserve"> and memory barriers is many times more complex and </w:t>
+      </w:r>
+      <w:r>
+        <w:t xml:space="preserve">it is </w:t>
+      </w:r>
+      <w:r>
+        <w:t xml:space="preserve">very difficult to prove </w:t>
       </w:r>
       <w:r>
         <w:t xml:space="preserve">that they are </w:t>
@@ -2420,7 +2509,7 @@
         <w:t xml:space="preserve">it makes sense </w:t>
       </w:r>
       <w:r>
-        <w:t>to be w</w:t>
+        <w:t>to w</w:t>
       </w:r>
       <w:r>
         <w:t>ire</w:t>
@@ -2505,12 +2594,12 @@
         <w:t>ing the queues between stages.</w:t>
       </w:r>
     </w:p>
-    <w:p/>
     <w:p>
       <w:pPr>
         <w:pStyle w:val="Heading1"/>
       </w:pPr>
       <w:r>
+        <w:lastRenderedPageBreak/>
         <w:t>The Design of the LMAX disruptor</w:t>
       </w:r>
     </w:p>
@@ -2796,21 +2885,33 @@
         <w:t>short-lived</w:t>
       </w:r>
       <w:r>
-        <w:t xml:space="preserve"> or effectively immortal.  The pre-allocation of memory in the ring buffer</w:t>
-      </w:r>
-      <w:r>
-        <w:t>, and for its entries,</w:t>
+        <w:t xml:space="preserve"> or effectively immortal.  The pre-allocation of </w:t>
+      </w:r>
+      <w:r>
+        <w:t>entries</w:t>
+      </w:r>
+      <w:r>
+        <w:t xml:space="preserve"> in the ring buffer </w:t>
+      </w:r>
+      <w:r>
+        <w:t>means that it is</w:t>
+      </w:r>
+      <w:r>
+        <w:t xml:space="preserve"> immortal as far as garbage collect</w:t>
+      </w:r>
+      <w:r>
+        <w:t>o</w:t>
+      </w:r>
+      <w:r>
+        <w:t>r</w:t>
+      </w:r>
+      <w:r>
+        <w:t xml:space="preserve"> is concerned</w:t>
       </w:r>
       <w:r>
         <w:t xml:space="preserve"> </w:t>
       </w:r>
       <w:r>
-        <w:t>means that it is, as far as garbage collection is concerned,</w:t>
-      </w:r>
-      <w:r>
-        <w:t xml:space="preserve"> immortal </w:t>
-      </w:r>
-      <w:r>
         <w:t xml:space="preserve">and so represents </w:t>
       </w:r>
       <w:r>
@@ -2963,67 +3064,32 @@
       </w:r>
     </w:p>
     <w:p>
-      <w:proofErr w:type="gramStart"/>
-      <w:r>
-        <w:t>While trying to address the problem</w:t>
-      </w:r>
-      <w:r>
-        <w:t>s</w:t>
-      </w:r>
-      <w:r>
-        <w:t xml:space="preserve"> described above a design emerge</w:t>
-      </w:r>
-      <w:r>
-        <w:t>d</w:t>
-      </w:r>
-      <w:r>
-        <w:t xml:space="preserve"> from </w:t>
-      </w:r>
-      <w:r>
-        <w:t>a concentration on the</w:t>
-      </w:r>
-      <w:r>
-        <w:t xml:space="preserve"> rigorous separation of </w:t>
-      </w:r>
-      <w:r>
-        <w:t xml:space="preserve">the </w:t>
-      </w:r>
-      <w:r>
-        <w:t xml:space="preserve">concerns that we saw as </w:t>
-      </w:r>
-      <w:r>
-        <w:t>conflated in queues</w:t>
-      </w:r>
-      <w:r>
-        <w:t>.</w:t>
-      </w:r>
-      <w:proofErr w:type="gramEnd"/>
+      <w:r>
+        <w:t xml:space="preserve">While trying to address the problems described above, a design emerged through a rigorous separation of the concerns that we saw as being conflated in queues.  </w:t>
+      </w:r>
+      <w:r>
+        <w:t xml:space="preserve">This approach was </w:t>
+      </w:r>
+      <w:r>
+        <w:t>combined</w:t>
+      </w:r>
+      <w:r>
+        <w:t xml:space="preserve"> with</w:t>
+      </w:r>
       <w:r>
         <w:t xml:space="preserve"> </w:t>
       </w:r>
       <w:r>
-        <w:t xml:space="preserve"> </w:t>
-      </w:r>
-      <w:r>
-        <w:t xml:space="preserve">This approach was </w:t>
-      </w:r>
-      <w:r>
-        <w:t>combined</w:t>
-      </w:r>
-      <w:r>
-        <w:t xml:space="preserve"> with</w:t>
-      </w:r>
-      <w:r>
-        <w:t xml:space="preserve"> </w:t>
-      </w:r>
-      <w:r>
         <w:t xml:space="preserve">a </w:t>
       </w:r>
       <w:r>
         <w:t>focus</w:t>
       </w:r>
       <w:r>
-        <w:t xml:space="preserve"> of ensuring</w:t>
+        <w:t xml:space="preserve"> on</w:t>
+      </w:r>
+      <w:r>
+        <w:t xml:space="preserve"> ensuring</w:t>
       </w:r>
       <w:r>
         <w:t xml:space="preserve"> that any data should </w:t>
@@ -3326,7 +3392,12 @@
         <w:t xml:space="preserve"> When an entry is claimed, a producer can copy its data into the pre-allocated structure.  </w:t>
       </w:r>
       <w:r>
-        <w:t xml:space="preserve"> The ring buffer should be sized to be a power of 2 as this allows a bit mask be used for the mod operation rather than a divide operation on access.</w:t>
+        <w:t xml:space="preserve"> </w:t>
+      </w:r>
+    </w:p>
+    <w:p>
+      <w:r>
+        <w:t>The cost on most processors for the remainder calculation on the sequence to determine the slot in the ring is very expensive.  This cost can be greatly reduced by making the ring size a power of 2.  A bit mask of size minus one then can be used to perform the remainder operation efficiently.</w:t>
       </w:r>
     </w:p>
     <w:p>
@@ -3529,37 +3600,40 @@
         <w:t xml:space="preserve"> claiming</w:t>
       </w:r>
       <w:r>
-        <w:t xml:space="preserve"> producer.  When the producer ha</w:t>
-      </w:r>
-      <w:r>
-        <w:t>s finished updating the entry it</w:t>
-      </w:r>
-      <w:r>
-        <w:t xml:space="preserve"> can commit the changes by updating a counter which represents the cursor on the ring buffer for what is the latest available entry to be consumed.</w:t>
-      </w:r>
-      <w:r>
-        <w:t xml:space="preserve">  This is a different counter for the next claim sequence used by the producers.  The ring buffer</w:t>
-      </w:r>
-      <w:r>
-        <w:t xml:space="preserve"> cursor can be read and written in a bust spin by the producers using memory barrier without requiring a CAS operat</w:t>
+        <w:t xml:space="preserve"> producer.  </w:t>
+      </w:r>
+      <w:r>
+        <w:t xml:space="preserve">When the producer has finished updating the entry it can commit the changes by updating a </w:t>
+      </w:r>
+      <w:r>
+        <w:rPr>
+          <w:i/>
+        </w:rPr>
+        <w:t>separate</w:t>
+      </w:r>
+      <w:r>
+        <w:t xml:space="preserve"> counter which represents the cursor on the ring buffer for the latest entry available to consumers.  </w:t>
+      </w:r>
+      <w:r>
+        <w:t>The ring buffer</w:t>
+      </w:r>
+      <w:r>
+        <w:t xml:space="preserve"> cursor c</w:t>
+      </w:r>
+      <w:r>
+        <w:t>an be read and written in a busy</w:t>
+      </w:r>
+      <w:r>
+        <w:t xml:space="preserve"> spin by the producers using memory barrier without requiring a CAS operat</w:t>
       </w:r>
       <w:r>
         <w:t>ion as below.</w:t>
       </w:r>
     </w:p>
-    <w:p>
-      <w:r>
-        <w:br w:type="page"/>
-      </w:r>
-    </w:p>
+    <w:p/>
     <w:p>
       <w:pPr>
         <w:spacing w:after="0"/>
-        <w:rPr>
-          <w:rFonts w:ascii="Courier New" w:hAnsi="Courier New" w:cs="Courier New"/>
-          <w:sz w:val="16"/>
-          <w:szCs w:val="16"/>
-        </w:rPr>
       </w:pPr>
       <w:r>
         <w:rPr>
@@ -3943,7 +4017,13 @@
         <w:t xml:space="preserve">  This type of batching increases throughput while reducing and smoothing latency at the same time.</w:t>
       </w:r>
       <w:r>
-        <w:t xml:space="preserve">  Based on our observations this effect results in a close to constant time for latency regardless of load up unto memory performance is saturated.  This is very different to the “J” curve effect on latency we have observed with queues as load increases.</w:t>
+        <w:t xml:space="preserve">  Based on our observations this effect results in a close to constant time for la</w:t>
+      </w:r>
+      <w:r>
+        <w:t>tency regardless of load up until</w:t>
+      </w:r>
+      <w:r>
+        <w:t xml:space="preserve"> memory performance is saturated.  This is very different to the “J” curve effect on latency we have observed with queues as load increases.</w:t>
       </w:r>
     </w:p>
     <w:p>
@@ -3956,143 +4036,113 @@
     </w:p>
     <w:p>
       <w:r>
-        <w:t xml:space="preserve">A queue represents the simple one </w:t>
-      </w:r>
-      <w:r>
-        <w:t>step</w:t>
-      </w:r>
-      <w:r>
-        <w:t xml:space="preserve"> pipeline dependency between producers and consumers.  If the consumers form a chain or graph like structure of dependencies then queues are required between the</w:t>
-      </w:r>
+        <w:t>A queue represents the simple one step pipeline dependency between producers and consumers.  If the consumers form a chain or graph like structure of dependencies then queues are required between each stage of the graph.  This incurs the fixed costs of queues many times within the graph of dependent stages.  When designing the LMAX financial exchange our profiling showed that taking a queue based approach resulted in queuing costs dominating the total execution costs for processing a financial transaction.</w:t>
+      </w:r>
+    </w:p>
+    <w:p>
+      <w:r>
+        <w:t>Because the producer and consumer concerns are separated with the Disruptor pattern it is possible to represent a complex graph of dependencies between consumers while only using a single ring buffer at the core.  This results in greatly reduced fixed costs of execution thus increasing throughput while reducing latency.</w:t>
+      </w:r>
+    </w:p>
+    <w:p>
+      <w:r>
+        <w:t>If a single ring buffer is used to sort entries in a complicated manner the entry can have a complex structure representing the whole workflow in a s</w:t>
+      </w:r>
+      <w:r>
+        <w:t>ingle cohesive place.  Care must</w:t>
+      </w:r>
+      <w:r>
+        <w:t xml:space="preserve"> be taken in the design of such a structure so that the same state is not worked on by multiple consumers or </w:t>
+      </w:r>
+      <w:r>
+        <w:t>false sharing of cache lines</w:t>
+      </w:r>
+      <w:r>
+        <w:t xml:space="preserve"> will occur.  This is not as costly as concurrent write contention but still has an impact on throughput. </w:t>
+      </w:r>
+    </w:p>
+    <w:p>
+      <w:pPr>
+        <w:pStyle w:val="Heading2"/>
+      </w:pPr>
+      <w:r>
+        <w:t>Disruptor Class Diagram</w:t>
+      </w:r>
+    </w:p>
+    <w:p>
+      <w:r>
+        <w:t xml:space="preserve">The core relationships in the Disruptor framework are depicted in the class diagram below.  This diagram leaves out the convenience classes </w:t>
+      </w:r>
+      <w:r>
+        <w:t>which can be used to</w:t>
+      </w:r>
+      <w:r>
+        <w:t xml:space="preserve"> simplify the programming model.  </w:t>
+      </w:r>
+      <w:r>
+        <w:t>After</w:t>
+      </w:r>
+      <w:r>
+        <w:t xml:space="preserve"> the dependency graph is constructed the</w:t>
+      </w:r>
+      <w:r>
+        <w:t xml:space="preserve"> programming</w:t>
+      </w:r>
+      <w:r>
+        <w:t xml:space="preserve"> model is simple.  Producers claim entries in sequence via a </w:t>
+      </w:r>
+      <w:proofErr w:type="spellStart"/>
+      <w:r>
+        <w:rPr>
+          <w:i/>
+        </w:rPr>
+        <w:t>ProducerBarrier</w:t>
+      </w:r>
+      <w:proofErr w:type="spellEnd"/>
+      <w:r>
+        <w:t xml:space="preserve">, write their changes into the claimed entry, then commit that entry back via the </w:t>
+      </w:r>
+      <w:proofErr w:type="spellStart"/>
+      <w:r>
+        <w:rPr>
+          <w:i/>
+        </w:rPr>
+        <w:t>ProducerBarrier</w:t>
+      </w:r>
+      <w:proofErr w:type="spellEnd"/>
       <w:r>
         <w:t xml:space="preserve"> </w:t>
       </w:r>
       <w:r>
-        <w:t>stages</w:t>
-      </w:r>
-      <w:r>
-        <w:t xml:space="preserve"> of the graph</w:t>
-      </w:r>
-      <w:r>
-        <w:t xml:space="preserve">.  This incurs the fixed costs of queues been applied many times within the graph of dependent stages.  When designing the LMAX financial exchange our profiling showed how when taking a queue based approach resulted in </w:t>
-      </w:r>
-      <w:r>
-        <w:t>queuing</w:t>
-      </w:r>
-      <w:r>
-        <w:t xml:space="preserve"> cost</w:t>
-      </w:r>
-      <w:r>
-        <w:t>s</w:t>
-      </w:r>
-      <w:r>
-        <w:t xml:space="preserve"> dominating the execution costs for processing an order representing a financial transaction.</w:t>
-      </w:r>
-    </w:p>
-    <w:p>
-      <w:r>
-        <w:t>Because the producer and consumer concerns are separated with the Disruptor pattern it is possible to have a complex graph of dependencies between consumers represented yet only using a single ring buffer at the core.  This results in greatly reduced fixed costs of execution thus increasing throughput while reducing latency.</w:t>
-      </w:r>
-    </w:p>
-    <w:p>
-      <w:r>
-        <w:t>If a single ring buffer is used to sort entries in a complicated manner the entry can have a complex structure representing the whole workflow in a s</w:t>
-      </w:r>
-      <w:r>
-        <w:t>ingle cohesive place.  Care must</w:t>
-      </w:r>
-      <w:r>
-        <w:t xml:space="preserve"> be taken in the design of such a structure so that the same state is not worked on by multiple consumers or </w:t>
-      </w:r>
-      <w:r>
-        <w:t>false sharing of cache lines</w:t>
-      </w:r>
-      <w:r>
-        <w:t xml:space="preserve"> will occur.  This is not as costly as concurrent write contention but still has an impact on throughput. </w:t>
-      </w:r>
-    </w:p>
-    <w:p>
-      <w:pPr>
-        <w:pStyle w:val="Heading2"/>
-      </w:pPr>
-      <w:r>
-        <w:t>Disruptor Class Diagram</w:t>
-      </w:r>
-    </w:p>
-    <w:p>
-      <w:r>
-        <w:t xml:space="preserve">The core relationships in the Disruptor framework are depicted in the class diagram below.  This diagram leaves out the convenience classes </w:t>
-      </w:r>
-      <w:r>
-        <w:t>which can be used to</w:t>
-      </w:r>
-      <w:r>
-        <w:t xml:space="preserve"> simplify the programming model.  </w:t>
-      </w:r>
-      <w:r>
-        <w:t>After</w:t>
-      </w:r>
-      <w:r>
-        <w:t xml:space="preserve"> the dependency graph is constructed the</w:t>
-      </w:r>
-      <w:r>
-        <w:t xml:space="preserve"> programming</w:t>
-      </w:r>
-      <w:r>
-        <w:t xml:space="preserve"> model is simple.  Producers claim entries in sequence via a </w:t>
+        <w:t>making</w:t>
+      </w:r>
+      <w:r>
+        <w:t xml:space="preserve"> them available for consumption.  As a consumer all one needs do is provide a </w:t>
       </w:r>
       <w:proofErr w:type="spellStart"/>
       <w:r>
         <w:rPr>
           <w:i/>
         </w:rPr>
-        <w:t>ProducerBarrier</w:t>
+        <w:t>BatchHandler</w:t>
       </w:r>
       <w:proofErr w:type="spellEnd"/>
       <w:r>
-        <w:t xml:space="preserve">, write their changes into the claimed entry, then commit that entry back via the </w:t>
-      </w:r>
-      <w:proofErr w:type="spellStart"/>
-      <w:r>
-        <w:rPr>
-          <w:i/>
-        </w:rPr>
-        <w:t>ProducerBarrier</w:t>
-      </w:r>
-      <w:proofErr w:type="spellEnd"/>
+        <w:t xml:space="preserve"> implementation that receives call</w:t>
+      </w:r>
       <w:r>
         <w:t xml:space="preserve"> </w:t>
       </w:r>
       <w:r>
-        <w:t>making</w:t>
-      </w:r>
-      <w:r>
-        <w:t xml:space="preserve"> them available for consumption.  As a consumer all one needs do is provide a </w:t>
-      </w:r>
-      <w:proofErr w:type="spellStart"/>
-      <w:r>
-        <w:rPr>
-          <w:i/>
-        </w:rPr>
+        <w:t>backs when a new entry is available.  This resulting programming model is event based having a lot of similarities to the Actor Model.</w:t>
+      </w:r>
+    </w:p>
+    <w:p>
+      <w:pPr>
+        <w:jc w:val="center"/>
+      </w:pPr>
+      <w:r>
         <w:lastRenderedPageBreak/>
-        <w:t>BatchHandler</w:t>
-      </w:r>
-      <w:proofErr w:type="spellEnd"/>
-      <w:r>
-        <w:t xml:space="preserve"> implementation that receives call</w:t>
-      </w:r>
-      <w:r>
-        <w:t xml:space="preserve"> </w:t>
-      </w:r>
-      <w:r>
-        <w:t>backs when a new entry is available.  This resulting programming model is event based having a lot of similarities to the Actor Model.</w:t>
-      </w:r>
-    </w:p>
-    <w:p>
-      <w:pPr>
-        <w:jc w:val="center"/>
-      </w:pPr>
-      <w:r>
         <w:pict>
           <v:shapetype id="_x0000_t75" coordsize="21600,21600" o:spt="75" o:preferrelative="t" path="m@4@5l@4@11@9@11@9@5xe" filled="f" stroked="f">
             <v:stroke joinstyle="miter"/>
@@ -4113,7 +4163,7 @@
             <v:path o:extrusionok="f" gradientshapeok="t" o:connecttype="rect"/>
             <o:lock v:ext="edit" aspectratio="t"/>
           </v:shapetype>
-          <v:shape id="_x0000_i1025" type="#_x0000_t75" style="width:446.8pt;height:323pt">
+          <v:shape id="_x0000_i1025" type="#_x0000_t75" style="width:481.8pt;height:347.9pt">
             <v:imagedata r:id="rId9" o:title=""/>
           </v:shape>
         </w:pict>
@@ -4124,9 +4174,6 @@
         <w:pStyle w:val="Heading2"/>
       </w:pPr>
       <w:r>
-        <w:t xml:space="preserve"> </w:t>
-      </w:r>
-      <w:r>
         <w:t>Code Example</w:t>
       </w:r>
     </w:p>
@@ -5121,116 +5168,116 @@
           <w:sz w:val="16"/>
           <w:szCs w:val="16"/>
         </w:rPr>
+        <w:t xml:space="preserve">    </w:t>
+      </w:r>
+      <w:proofErr w:type="gramStart"/>
+      <w:r>
+        <w:rPr>
+          <w:rFonts w:ascii="Courier New" w:hAnsi="Courier New" w:cs="Courier New"/>
+          <w:sz w:val="16"/>
+          <w:szCs w:val="16"/>
+        </w:rPr>
+        <w:t>new</w:t>
+      </w:r>
+      <w:proofErr w:type="gramEnd"/>
+      <w:r>
+        <w:rPr>
+          <w:rFonts w:ascii="Courier New" w:hAnsi="Courier New" w:cs="Courier New"/>
+          <w:sz w:val="16"/>
+          <w:szCs w:val="16"/>
+        </w:rPr>
+        <w:t xml:space="preserve"> </w:t>
+      </w:r>
+      <w:proofErr w:type="spellStart"/>
+      <w:r>
+        <w:rPr>
+          <w:rFonts w:ascii="Courier New" w:hAnsi="Courier New" w:cs="Courier New"/>
+          <w:sz w:val="16"/>
+          <w:szCs w:val="16"/>
+        </w:rPr>
+        <w:t>BatchConsumer</w:t>
+      </w:r>
+      <w:proofErr w:type="spellEnd"/>
+      <w:r>
+        <w:rPr>
+          <w:rFonts w:ascii="Courier New" w:hAnsi="Courier New" w:cs="Courier New"/>
+          <w:sz w:val="16"/>
+          <w:szCs w:val="16"/>
+        </w:rPr>
+        <w:t>&lt;</w:t>
+      </w:r>
+      <w:proofErr w:type="spellStart"/>
+      <w:r>
+        <w:rPr>
+          <w:rFonts w:ascii="Courier New" w:hAnsi="Courier New" w:cs="Courier New"/>
+          <w:sz w:val="16"/>
+          <w:szCs w:val="16"/>
+        </w:rPr>
+        <w:t>ValueEntry</w:t>
+      </w:r>
+      <w:proofErr w:type="spellEnd"/>
+      <w:r>
+        <w:rPr>
+          <w:rFonts w:ascii="Courier New" w:hAnsi="Courier New" w:cs="Courier New"/>
+          <w:sz w:val="16"/>
+          <w:szCs w:val="16"/>
+        </w:rPr>
+        <w:t>&gt;(</w:t>
+      </w:r>
+      <w:proofErr w:type="spellStart"/>
+      <w:r>
+        <w:rPr>
+          <w:rFonts w:ascii="Courier New" w:hAnsi="Courier New" w:cs="Courier New"/>
+          <w:sz w:val="16"/>
+          <w:szCs w:val="16"/>
+        </w:rPr>
+        <w:t>consumerBarrier</w:t>
+      </w:r>
+      <w:proofErr w:type="spellEnd"/>
+      <w:r>
+        <w:rPr>
+          <w:rFonts w:ascii="Courier New" w:hAnsi="Courier New" w:cs="Courier New"/>
+          <w:sz w:val="16"/>
+          <w:szCs w:val="16"/>
+        </w:rPr>
+        <w:t xml:space="preserve">, </w:t>
+      </w:r>
+      <w:proofErr w:type="spellStart"/>
+      <w:r>
+        <w:rPr>
+          <w:rFonts w:ascii="Courier New" w:hAnsi="Courier New" w:cs="Courier New"/>
+          <w:sz w:val="16"/>
+          <w:szCs w:val="16"/>
+        </w:rPr>
+        <w:t>batchHandler</w:t>
+      </w:r>
+      <w:proofErr w:type="spellEnd"/>
+      <w:r>
+        <w:rPr>
+          <w:rFonts w:ascii="Courier New" w:hAnsi="Courier New" w:cs="Courier New"/>
+          <w:sz w:val="16"/>
+          <w:szCs w:val="16"/>
+        </w:rPr>
+        <w:t>);</w:t>
+      </w:r>
+    </w:p>
+    <w:p>
+      <w:pPr>
+        <w:spacing w:after="0"/>
+        <w:rPr>
+          <w:rFonts w:ascii="Courier New" w:hAnsi="Courier New" w:cs="Courier New"/>
+          <w:sz w:val="16"/>
+          <w:szCs w:val="16"/>
+        </w:rPr>
+      </w:pPr>
+      <w:proofErr w:type="spellStart"/>
+      <w:r>
+        <w:rPr>
+          <w:rFonts w:ascii="Courier New" w:hAnsi="Courier New" w:cs="Courier New"/>
+          <w:sz w:val="16"/>
+          <w:szCs w:val="16"/>
+        </w:rPr>
         <w:lastRenderedPageBreak/>
-        <w:t xml:space="preserve">    </w:t>
-      </w:r>
-      <w:proofErr w:type="gramStart"/>
-      <w:r>
-        <w:rPr>
-          <w:rFonts w:ascii="Courier New" w:hAnsi="Courier New" w:cs="Courier New"/>
-          <w:sz w:val="16"/>
-          <w:szCs w:val="16"/>
-        </w:rPr>
-        <w:t>new</w:t>
-      </w:r>
-      <w:proofErr w:type="gramEnd"/>
-      <w:r>
-        <w:rPr>
-          <w:rFonts w:ascii="Courier New" w:hAnsi="Courier New" w:cs="Courier New"/>
-          <w:sz w:val="16"/>
-          <w:szCs w:val="16"/>
-        </w:rPr>
-        <w:t xml:space="preserve"> </w:t>
-      </w:r>
-      <w:proofErr w:type="spellStart"/>
-      <w:r>
-        <w:rPr>
-          <w:rFonts w:ascii="Courier New" w:hAnsi="Courier New" w:cs="Courier New"/>
-          <w:sz w:val="16"/>
-          <w:szCs w:val="16"/>
-        </w:rPr>
-        <w:t>BatchConsumer</w:t>
-      </w:r>
-      <w:proofErr w:type="spellEnd"/>
-      <w:r>
-        <w:rPr>
-          <w:rFonts w:ascii="Courier New" w:hAnsi="Courier New" w:cs="Courier New"/>
-          <w:sz w:val="16"/>
-          <w:szCs w:val="16"/>
-        </w:rPr>
-        <w:t>&lt;</w:t>
-      </w:r>
-      <w:proofErr w:type="spellStart"/>
-      <w:r>
-        <w:rPr>
-          <w:rFonts w:ascii="Courier New" w:hAnsi="Courier New" w:cs="Courier New"/>
-          <w:sz w:val="16"/>
-          <w:szCs w:val="16"/>
-        </w:rPr>
-        <w:t>ValueEntry</w:t>
-      </w:r>
-      <w:proofErr w:type="spellEnd"/>
-      <w:r>
-        <w:rPr>
-          <w:rFonts w:ascii="Courier New" w:hAnsi="Courier New" w:cs="Courier New"/>
-          <w:sz w:val="16"/>
-          <w:szCs w:val="16"/>
-        </w:rPr>
-        <w:t>&gt;(</w:t>
-      </w:r>
-      <w:proofErr w:type="spellStart"/>
-      <w:r>
-        <w:rPr>
-          <w:rFonts w:ascii="Courier New" w:hAnsi="Courier New" w:cs="Courier New"/>
-          <w:sz w:val="16"/>
-          <w:szCs w:val="16"/>
-        </w:rPr>
-        <w:t>consumerBarrier</w:t>
-      </w:r>
-      <w:proofErr w:type="spellEnd"/>
-      <w:r>
-        <w:rPr>
-          <w:rFonts w:ascii="Courier New" w:hAnsi="Courier New" w:cs="Courier New"/>
-          <w:sz w:val="16"/>
-          <w:szCs w:val="16"/>
-        </w:rPr>
-        <w:t xml:space="preserve">, </w:t>
-      </w:r>
-      <w:proofErr w:type="spellStart"/>
-      <w:r>
-        <w:rPr>
-          <w:rFonts w:ascii="Courier New" w:hAnsi="Courier New" w:cs="Courier New"/>
-          <w:sz w:val="16"/>
-          <w:szCs w:val="16"/>
-        </w:rPr>
-        <w:t>batchHandler</w:t>
-      </w:r>
-      <w:proofErr w:type="spellEnd"/>
-      <w:r>
-        <w:rPr>
-          <w:rFonts w:ascii="Courier New" w:hAnsi="Courier New" w:cs="Courier New"/>
-          <w:sz w:val="16"/>
-          <w:szCs w:val="16"/>
-        </w:rPr>
-        <w:t>);</w:t>
-      </w:r>
-    </w:p>
-    <w:p>
-      <w:pPr>
-        <w:spacing w:after="0"/>
-        <w:rPr>
-          <w:rFonts w:ascii="Courier New" w:hAnsi="Courier New" w:cs="Courier New"/>
-          <w:sz w:val="16"/>
-          <w:szCs w:val="16"/>
-        </w:rPr>
-      </w:pPr>
-      <w:proofErr w:type="spellStart"/>
-      <w:r>
-        <w:rPr>
-          <w:rFonts w:ascii="Courier New" w:hAnsi="Courier New" w:cs="Courier New"/>
-          <w:sz w:val="16"/>
-          <w:szCs w:val="16"/>
-        </w:rPr>
         <w:t>ProducerBarrier</w:t>
       </w:r>
       <w:proofErr w:type="spellEnd"/>
@@ -5652,7 +5699,15 @@
         <w:endnoteReference w:id="6"/>
       </w:r>
       <w:r>
-        <w:t xml:space="preserve"> which has the highest per</w:t>
+        <w:t xml:space="preserve"> which has the </w:t>
+      </w:r>
+      <w:proofErr w:type="gramStart"/>
+      <w:r>
+        <w:t>highest</w:t>
+      </w:r>
+      <w:proofErr w:type="gramEnd"/>
+      <w:r>
+        <w:t xml:space="preserve"> per</w:t>
       </w:r>
       <w:r>
         <w:t>formance of any bounded queue based on our testing</w:t>
@@ -7590,7 +7645,13 @@
         <w:t xml:space="preserve"> 50 million times</w:t>
       </w:r>
       <w:r>
-        <w:t>.  To time at this level of precision it is necessary to use time stamp counters from the CPU.  We choose CPUs with an invariant TSC because older processors suffered from changing frequency due to power saving and sleep stat</w:t>
+        <w:t>.  To time at this level of precision it is necessary to use time stamp counters from the CPU.  We choose CPUs with an invariant TSC b</w:t>
+      </w:r>
+      <w:r>
+        <w:t>ecause older processors suffer</w:t>
+      </w:r>
+      <w:r>
+        <w:t xml:space="preserve"> from changing frequency due to power saving and sleep stat</w:t>
       </w:r>
       <w:r>
         <w:t xml:space="preserve">es.  Intel Nehalem and later processors use an invariant TSC which can be accessed by </w:t>
@@ -7625,103 +7686,15 @@
       </w:r>
     </w:p>
     <w:p>
-      <w:r>
-        <w:t xml:space="preserve">For </w:t>
-      </w:r>
-      <w:r>
-        <w:t>comparison</w:t>
-      </w:r>
-      <w:r>
-        <w:t xml:space="preserve"> we use the </w:t>
-      </w:r>
-      <w:proofErr w:type="spellStart"/>
-      <w:r>
-        <w:rPr>
-          <w:i/>
-        </w:rPr>
-        <w:t>ArrayBlockingQueue</w:t>
-      </w:r>
-      <w:proofErr w:type="spellEnd"/>
-      <w:r>
-        <w:t xml:space="preserve"> once again.  We could have used </w:t>
-      </w:r>
-      <w:proofErr w:type="spellStart"/>
-      <w:r>
-        <w:rPr>
-          <w:i/>
-        </w:rPr>
-        <w:t>ConcurrentLinkedQueue</w:t>
-      </w:r>
-      <w:proofErr w:type="spellEnd"/>
-      <w:r>
-        <w:rPr>
-          <w:rStyle w:val="EndnoteReference"/>
-        </w:rPr>
-        <w:endnoteReference w:id="7"/>
-      </w:r>
-      <w:r>
-        <w:t xml:space="preserve"> which is likely to give better results but we want to </w:t>
-      </w:r>
-      <w:r>
-        <w:t>use</w:t>
-      </w:r>
-      <w:r>
-        <w:t xml:space="preserve"> a</w:t>
-      </w:r>
-      <w:r>
-        <w:t xml:space="preserve"> bound</w:t>
-      </w:r>
-      <w:r>
-        <w:t>ed</w:t>
-      </w:r>
-      <w:r>
-        <w:t xml:space="preserve"> queue </w:t>
-      </w:r>
-      <w:r>
-        <w:t>implementation</w:t>
-      </w:r>
-      <w:r>
-        <w:t xml:space="preserve"> to ensure producers do not outpace consumers</w:t>
-      </w:r>
-      <w:r>
-        <w:t xml:space="preserve"> by creating back pressure</w:t>
-      </w:r>
-      <w:r>
-        <w:t>.</w:t>
-      </w:r>
-      <w:r>
-        <w:t xml:space="preserve">  The results below are for 2.2Ghz Core </w:t>
-      </w:r>
-      <w:r>
-        <w:t>i7-2720QM</w:t>
-      </w:r>
-      <w:r>
-        <w:t xml:space="preserve"> running Java 1.6.0_25 64-bit on </w:t>
-      </w:r>
-      <w:proofErr w:type="spellStart"/>
-      <w:r>
-        <w:t>Ubuntu</w:t>
-      </w:r>
-      <w:proofErr w:type="spellEnd"/>
-      <w:r>
-        <w:t xml:space="preserve"> 11.04.</w:t>
-      </w:r>
-    </w:p>
-    <w:p>
       <w:pPr>
         <w:jc w:val="center"/>
       </w:pPr>
       <w:r>
-        <w:rPr>
-          <w:noProof/>
-          <w:lang w:eastAsia="en-GB"/>
-        </w:rPr>
-        <w:lastRenderedPageBreak/>
         <w:drawing>
           <wp:inline distT="0" distB="0" distL="0" distR="0">
-            <wp:extent cx="5721475" cy="3572142"/>
-            <wp:effectExtent l="19050" t="0" r="12575" b="9258"/>
-            <wp:docPr id="3" name="Chart 2"/>
+            <wp:extent cx="5717665" cy="3016665"/>
+            <wp:effectExtent l="19050" t="0" r="16385" b="0"/>
+            <wp:docPr id="1" name="Chart 2"/>
             <wp:cNvGraphicFramePr/>
             <a:graphic xmlns:a="http://schemas.openxmlformats.org/drawingml/2006/main">
               <a:graphicData uri="http://schemas.openxmlformats.org/drawingml/2006/chart">
@@ -7730,6 +7703,98 @@
             </a:graphic>
           </wp:inline>
         </w:drawing>
+      </w:r>
+    </w:p>
+    <w:p>
+      <w:r>
+        <w:lastRenderedPageBreak/>
+        <w:t xml:space="preserve">For </w:t>
+      </w:r>
+      <w:r>
+        <w:t>comparison</w:t>
+      </w:r>
+      <w:r>
+        <w:t xml:space="preserve"> we use the </w:t>
+      </w:r>
+      <w:proofErr w:type="spellStart"/>
+      <w:r>
+        <w:rPr>
+          <w:i/>
+        </w:rPr>
+        <w:t>ArrayBlockingQueue</w:t>
+      </w:r>
+      <w:proofErr w:type="spellEnd"/>
+      <w:r>
+        <w:t xml:space="preserve"> once again.  We could have used </w:t>
+      </w:r>
+      <w:proofErr w:type="spellStart"/>
+      <w:r>
+        <w:rPr>
+          <w:i/>
+        </w:rPr>
+        <w:t>ConcurrentLinkedQueue</w:t>
+      </w:r>
+      <w:proofErr w:type="spellEnd"/>
+      <w:r>
+        <w:rPr>
+          <w:rStyle w:val="EndnoteReference"/>
+        </w:rPr>
+        <w:endnoteReference w:id="7"/>
+      </w:r>
+      <w:r>
+        <w:t xml:space="preserve"> which is likely to give better results but we want to </w:t>
+      </w:r>
+      <w:r>
+        <w:t>use</w:t>
+      </w:r>
+      <w:r>
+        <w:t xml:space="preserve"> a</w:t>
+      </w:r>
+      <w:r>
+        <w:t xml:space="preserve"> bound</w:t>
+      </w:r>
+      <w:r>
+        <w:t>ed</w:t>
+      </w:r>
+      <w:r>
+        <w:t xml:space="preserve"> queue </w:t>
+      </w:r>
+      <w:r>
+        <w:t>implementation</w:t>
+      </w:r>
+      <w:r>
+        <w:t xml:space="preserve"> to ensure producers do not outpace consumers</w:t>
+      </w:r>
+      <w:r>
+        <w:t xml:space="preserve"> by creating back pressure</w:t>
+      </w:r>
+      <w:r>
+        <w:t>.</w:t>
+      </w:r>
+      <w:r>
+        <w:t xml:space="preserve">  The results below are for </w:t>
+      </w:r>
+      <w:proofErr w:type="gramStart"/>
+      <w:r>
+        <w:t>2.2Ghz</w:t>
+      </w:r>
+      <w:proofErr w:type="gramEnd"/>
+      <w:r>
+        <w:t xml:space="preserve"> Core </w:t>
+      </w:r>
+      <w:r>
+        <w:t>i7-2720QM</w:t>
+      </w:r>
+      <w:r>
+        <w:t xml:space="preserve"> running Java 1.6.0_25 64-bit on </w:t>
+      </w:r>
+      <w:proofErr w:type="spellStart"/>
+      <w:r>
+        <w:t>Ubuntu</w:t>
+      </w:r>
+      <w:proofErr w:type="spellEnd"/>
+      <w:r>
+        <w:t xml:space="preserve"> 11.04.</w:t>
       </w:r>
     </w:p>
     <w:p>
@@ -7862,15 +7927,7 @@
                 <w:sz w:val="16"/>
                 <w:szCs w:val="16"/>
               </w:rPr>
-              <w:t>Array Blocking Queue</w:t>
-            </w:r>
-            <w:r>
-              <w:rPr>
-                <w:b/>
-                <w:sz w:val="16"/>
-                <w:szCs w:val="16"/>
-              </w:rPr>
-              <w:t xml:space="preserve"> (ns)</w:t>
+              <w:t>Array Blocking Queue (ns)</w:t>
             </w:r>
           </w:p>
         </w:tc>
@@ -7988,14 +8045,7 @@
                 <w:sz w:val="16"/>
                 <w:szCs w:val="16"/>
               </w:rPr>
-              <w:t>5</w:t>
-            </w:r>
-            <w:r>
-              <w:rPr>
-                <w:sz w:val="16"/>
-                <w:szCs w:val="16"/>
-              </w:rPr>
-              <w:t>2</w:t>
+              <w:t>52</w:t>
             </w:r>
           </w:p>
         </w:tc>
@@ -8021,21 +8071,7 @@
                 <w:sz w:val="16"/>
                 <w:szCs w:val="16"/>
               </w:rPr>
-              <w:t xml:space="preserve">99% </w:t>
-            </w:r>
-            <w:r>
-              <w:rPr>
-                <w:sz w:val="16"/>
-                <w:szCs w:val="16"/>
-              </w:rPr>
-              <w:t>observations</w:t>
-            </w:r>
-            <w:r>
-              <w:rPr>
-                <w:sz w:val="16"/>
-                <w:szCs w:val="16"/>
-              </w:rPr>
-              <w:t xml:space="preserve"> less than</w:t>
+              <w:t>99% observations less than</w:t>
             </w:r>
           </w:p>
         </w:tc>
@@ -8139,21 +8175,7 @@
                 <w:sz w:val="16"/>
                 <w:szCs w:val="16"/>
               </w:rPr>
-              <w:t xml:space="preserve">99.99% </w:t>
-            </w:r>
-            <w:r>
-              <w:rPr>
-                <w:sz w:val="16"/>
-                <w:szCs w:val="16"/>
-              </w:rPr>
-              <w:t>observations</w:t>
-            </w:r>
-            <w:r>
-              <w:rPr>
-                <w:sz w:val="16"/>
-                <w:szCs w:val="16"/>
-              </w:rPr>
-              <w:t xml:space="preserve"> less than</w:t>
+              <w:t>99.99% observations less than</w:t>
             </w:r>
           </w:p>
         </w:tc>
@@ -8240,11 +8262,7 @@
     <w:p/>
     <w:p/>
     <w:p/>
-    <w:p>
-      <w:r>
-        <w:t xml:space="preserve"> </w:t>
-      </w:r>
-    </w:p>
+    <w:p/>
     <w:p>
       <w:pPr>
         <w:pStyle w:val="Heading1"/>
@@ -8255,7 +8273,13 @@
     </w:p>
     <w:p>
       <w:r>
-        <w:t>The Disruptor is a major step forward for both increasing throughput and reducing latency in a concurrent environment.  By separating the concerns normally conflat</w:t>
+        <w:t xml:space="preserve">The Disruptor is a major step forward for both increasing throughput and reducing latency in a concurrent </w:t>
+      </w:r>
+      <w:r>
+        <w:t>execution context</w:t>
+      </w:r>
+      <w:r>
+        <w:t>.  By separating the concerns normally conflat</w:t>
       </w:r>
       <w:r>
         <w:t>ed into queue implementations it</w:t>
@@ -8601,7 +8625,7 @@
         <w:rPr>
           <w:noProof/>
         </w:rPr>
-        <w:t>11</w:t>
+        <w:t>2</w:t>
       </w:r>
     </w:fldSimple>
   </w:p>
@@ -9377,6 +9401,7 @@
   <w:style w:type="character" w:default="1" w:styleId="DefaultParagraphFont">
     <w:name w:val="Default Paragraph Font"/>
     <w:uiPriority w:val="1"/>
+    <w:semiHidden/>
     <w:unhideWhenUsed/>
   </w:style>
   <w:style w:type="table" w:default="1" w:styleId="TableNormal">
@@ -10180,11 +10205,11 @@
             </c:numRef>
           </c:val>
         </c:ser>
-        <c:axId val="77633408"/>
-        <c:axId val="85418368"/>
+        <c:axId val="83003264"/>
+        <c:axId val="83006208"/>
       </c:barChart>
       <c:catAx>
-        <c:axId val="77633408"/>
+        <c:axId val="83003264"/>
         <c:scaling>
           <c:orientation val="minMax"/>
         </c:scaling>
@@ -10224,14 +10249,14 @@
             <a:endParaRPr lang="en-US"/>
           </a:p>
         </c:txPr>
-        <c:crossAx val="85418368"/>
+        <c:crossAx val="83006208"/>
         <c:crosses val="autoZero"/>
         <c:auto val="1"/>
         <c:lblAlgn val="ctr"/>
         <c:lblOffset val="100"/>
       </c:catAx>
       <c:valAx>
-        <c:axId val="85418368"/>
+        <c:axId val="83006208"/>
         <c:scaling>
           <c:logBase val="2"/>
           <c:orientation val="minMax"/>
@@ -10268,7 +10293,7 @@
             <a:endParaRPr lang="en-US"/>
           </a:p>
         </c:txPr>
-        <c:crossAx val="77633408"/>
+        <c:crossAx val="83003264"/>
         <c:crosses val="autoZero"/>
         <c:crossBetween val="between"/>
       </c:valAx>
@@ -10580,7 +10605,7 @@
 </file>
 
 <file path=customXml/itemProps1.xml><?xml version="1.0" encoding="utf-8"?>
-<ds:datastoreItem xmlns:ds="http://schemas.openxmlformats.org/officeDocument/2006/customXml" ds:itemID="{15523009-F5A9-4E4F-B45C-E817FC39CE32}">
+<ds:datastoreItem xmlns:ds="http://schemas.openxmlformats.org/officeDocument/2006/customXml" ds:itemID="{1D0608AE-4F7D-440C-BB08-3555FF631A1B}">
   <ds:schemaRefs>
     <ds:schemaRef ds:uri="http://schemas.openxmlformats.org/officeDocument/2006/bibliography"/>
   </ds:schemaRefs>

</xml_diff>

<commit_message>
Reworked concurrency section of document
</commit_message>
<xml_diff>
--- a/docs/Disruptor.docx
+++ b/docs/Disruptor.docx
@@ -1,6 +1,6 @@
 
 <file path=word/document.xml><?xml version="1.0" encoding="utf-8"?>
-<w:document xmlns:mo="http://schemas.microsoft.com/office/mac/office/2008/main" xmlns:ve="http://schemas.openxmlformats.org/markup-compatibility/2006" xmlns:mv="urn:schemas-microsoft-com:mac:vml" xmlns:o="urn:schemas-microsoft-com:office:office" xmlns:r="http://schemas.openxmlformats.org/officeDocument/2006/relationships" xmlns:m="http://schemas.openxmlformats.org/officeDocument/2006/math" xmlns:v="urn:schemas-microsoft-com:vml" xmlns:wp="http://schemas.openxmlformats.org/drawingml/2006/wordprocessingDrawing" xmlns:w10="urn:schemas-microsoft-com:office:word" xmlns:w="http://schemas.openxmlformats.org/wordprocessingml/2006/main" xmlns:wne="http://schemas.microsoft.com/office/word/2006/wordml" ve:Ignorable="mv" ve:PreserveAttributes="mv:*">
+<w:document xmlns:ve="http://schemas.openxmlformats.org/markup-compatibility/2006" xmlns:o="urn:schemas-microsoft-com:office:office" xmlns:r="http://schemas.openxmlformats.org/officeDocument/2006/relationships" xmlns:m="http://schemas.openxmlformats.org/officeDocument/2006/math" xmlns:v="urn:schemas-microsoft-com:vml" xmlns:wp="http://schemas.openxmlformats.org/drawingml/2006/wordprocessingDrawing" xmlns:w10="urn:schemas-microsoft-com:office:word" xmlns:w="http://schemas.openxmlformats.org/wordprocessingml/2006/main" xmlns:wne="http://schemas.microsoft.com/office/word/2006/wordml">
   <w:body>
     <w:p>
       <w:pPr>
@@ -503,7 +503,13 @@
         <w:t xml:space="preserve"> </w:t>
       </w:r>
       <w:r>
-        <w:t xml:space="preserve">data storage. </w:t>
+        <w:t>data storage.</w:t>
+      </w:r>
+      <w:r>
+        <w:t xml:space="preserve"> </w:t>
+      </w:r>
+      <w:r>
+        <w:t xml:space="preserve"> </w:t>
       </w:r>
       <w:r>
         <w:t xml:space="preserve">The Disruptor is the result </w:t>
@@ -537,49 +543,160 @@
     </w:p>
     <w:p>
       <w:r>
-        <w:t>Concurrent execution of code is about two things, isolation of change and visibility of change. Isolation is simple</w:t>
-      </w:r>
-      <w:r>
-        <w:t xml:space="preserve"> </w:t>
-      </w:r>
-      <w:r>
-        <w:t xml:space="preserve">providing that </w:t>
-      </w:r>
-      <w:r>
-        <w:t xml:space="preserve">separate copies of data </w:t>
-      </w:r>
-      <w:r>
-        <w:t xml:space="preserve">are kept </w:t>
-      </w:r>
-      <w:r>
-        <w:t xml:space="preserve">and </w:t>
-      </w:r>
-      <w:r>
-        <w:t xml:space="preserve">that these copies are worked on </w:t>
-      </w:r>
-      <w:r>
-        <w:t>independently</w:t>
+        <w:t>In the context of this document, and computer science in general, concurrency means not only that two or more tasks happen in parallel, but also that they contend on access to resources.</w:t>
+      </w:r>
+      <w:r>
+        <w:t xml:space="preserve"> </w:t>
+      </w:r>
+      <w:r>
+        <w:t xml:space="preserve"> The contended resource may be a database, file, socket or even a location in memory.</w:t>
+      </w:r>
+    </w:p>
+    <w:p>
+      <w:r>
+        <w:t xml:space="preserve">Concurrent execution of code is about two things, </w:t>
+      </w:r>
+      <w:r>
+        <w:t>m</w:t>
+      </w:r>
+      <w:r>
+        <w:t xml:space="preserve">utual </w:t>
+      </w:r>
+      <w:r>
+        <w:t>exclusion</w:t>
+      </w:r>
+      <w:r>
+        <w:t xml:space="preserve"> and visibility of change.</w:t>
+      </w:r>
+      <w:r>
+        <w:t xml:space="preserve"> </w:t>
+      </w:r>
+      <w:r>
+        <w:t xml:space="preserve"> </w:t>
+      </w:r>
+      <w:r>
+        <w:t>Mut</w:t>
+      </w:r>
+      <w:r>
+        <w:t xml:space="preserve">ual </w:t>
+      </w:r>
+      <w:r>
+        <w:t xml:space="preserve">exclusion is about managing contended </w:t>
+      </w:r>
+      <w:r>
+        <w:t>updates to</w:t>
+      </w:r>
+      <w:r>
+        <w:t xml:space="preserve"> some resource.</w:t>
+      </w:r>
+      <w:r>
+        <w:t xml:space="preserve"> </w:t>
+      </w:r>
+      <w:r>
+        <w:t xml:space="preserve"> Visibility of change is about controlling when such changes are</w:t>
+      </w:r>
+      <w:r>
+        <w:t xml:space="preserve"> made</w:t>
+      </w:r>
+      <w:r>
+        <w:t xml:space="preserve"> </w:t>
+      </w:r>
+      <w:r>
+        <w:lastRenderedPageBreak/>
+        <w:t xml:space="preserve">visible </w:t>
+      </w:r>
+      <w:r>
+        <w:t>to other</w:t>
+      </w:r>
+      <w:r>
+        <w:t xml:space="preserve"> </w:t>
+      </w:r>
+      <w:r>
+        <w:t>threads</w:t>
+      </w:r>
+      <w:r>
+        <w:t>.</w:t>
+      </w:r>
+      <w:r>
+        <w:t xml:space="preserve"> </w:t>
+      </w:r>
+      <w:r>
+        <w:t xml:space="preserve"> It is possible to avoid the need for mutual exclusion</w:t>
+      </w:r>
+      <w:r>
+        <w:t xml:space="preserve"> </w:t>
+      </w:r>
+      <w:r>
+        <w:t>if you can</w:t>
+      </w:r>
+      <w:r>
+        <w:t xml:space="preserve"> eliminat</w:t>
+      </w:r>
+      <w:r>
+        <w:t xml:space="preserve">e </w:t>
+      </w:r>
+      <w:r>
+        <w:t>the need for contended updates.</w:t>
+      </w:r>
+      <w:r>
+        <w:t xml:space="preserve"> </w:t>
+      </w:r>
+      <w:r>
+        <w:t xml:space="preserve"> </w:t>
+      </w:r>
+      <w:r>
+        <w:t>I</w:t>
+      </w:r>
+      <w:r>
+        <w:t xml:space="preserve">f </w:t>
+      </w:r>
+      <w:r>
+        <w:t xml:space="preserve">your </w:t>
+      </w:r>
+      <w:r>
+        <w:t xml:space="preserve">algorithm </w:t>
+      </w:r>
+      <w:r>
+        <w:t xml:space="preserve">means that </w:t>
+      </w:r>
+      <w:r>
+        <w:t xml:space="preserve">any given resource is guaranteed to be modified in only one </w:t>
+      </w:r>
+      <w:r>
+        <w:t>thread</w:t>
+      </w:r>
+      <w:r>
+        <w:t xml:space="preserve"> </w:t>
+      </w:r>
+      <w:r>
+        <w:t>then mutual</w:t>
+      </w:r>
+      <w:r>
+        <w:t xml:space="preserve"> exclusion is unnecessary</w:t>
       </w:r>
       <w:r>
         <w:t xml:space="preserve">. </w:t>
       </w:r>
       <w:r>
-        <w:t>V</w:t>
-      </w:r>
-      <w:r>
-        <w:t xml:space="preserve">isibility of change is the source of </w:t>
-      </w:r>
-      <w:r>
-        <w:t xml:space="preserve">the most </w:t>
-      </w:r>
-      <w:r>
-        <w:t>complexity</w:t>
-      </w:r>
-      <w:r>
-        <w:t xml:space="preserve"> in concurrent programming</w:t>
-      </w:r>
-      <w:r>
-        <w:t>.</w:t>
+        <w:t xml:space="preserve"> Read and write operations require that all changes are made visible to other </w:t>
+      </w:r>
+      <w:r>
+        <w:t>threads</w:t>
+      </w:r>
+      <w:r>
+        <w:t xml:space="preserve">. </w:t>
+      </w:r>
+      <w:r>
+        <w:t xml:space="preserve"> </w:t>
+      </w:r>
+      <w:r>
+        <w:t>However only</w:t>
+      </w:r>
+      <w:r>
+        <w:t xml:space="preserve"> contended</w:t>
+      </w:r>
+      <w:r>
+        <w:t xml:space="preserve"> write operations require the mutual exclusion of the changes. </w:t>
       </w:r>
     </w:p>
     <w:p>
@@ -599,22 +716,10 @@
         <w:t xml:space="preserve">a </w:t>
       </w:r>
       <w:r>
-        <w:t xml:space="preserve">contended write access to any resource.  The resource </w:t>
-      </w:r>
-      <w:r>
-        <w:t xml:space="preserve">may </w:t>
-      </w:r>
-      <w:r>
-        <w:t xml:space="preserve">be a database, file, socket or even a </w:t>
-      </w:r>
-      <w:r>
-        <w:t xml:space="preserve">location in </w:t>
-      </w:r>
-      <w:r>
-        <w:t>memory.</w:t>
-      </w:r>
-      <w:r>
-        <w:t xml:space="preserve">  To have multiple threads write to the same resource requires complex and expensive coordination.  Typically this </w:t>
+        <w:t xml:space="preserve">contended write access.  </w:t>
+      </w:r>
+      <w:r>
+        <w:t xml:space="preserve">To have multiple threads write to the same resource requires complex and expensive coordination.  Typically this </w:t>
       </w:r>
       <w:r>
         <w:t>is</w:t>
@@ -693,15 +798,7 @@
         <w:t>a context switch, a</w:t>
       </w:r>
       <w:r>
-        <w:t xml:space="preserve">s well as releasing control to the operating system, which may decide to do other </w:t>
-      </w:r>
-      <w:proofErr w:type="gramStart"/>
-      <w:r>
-        <w:t>house-keeping</w:t>
-      </w:r>
-      <w:proofErr w:type="gramEnd"/>
-      <w:r>
-        <w:t xml:space="preserve"> tasks while it has control, </w:t>
+        <w:t xml:space="preserve">s well as releasing control to the operating system, which may decide to do other house-keeping tasks while it has control, </w:t>
       </w:r>
       <w:r>
         <w:t>execution context</w:t>
@@ -851,6 +948,9 @@
         <w:t xml:space="preserve"> </w:t>
       </w:r>
       <w:r>
+        <w:t xml:space="preserve"> </w:t>
+      </w:r>
+      <w:r>
         <w:t>The cost increases</w:t>
       </w:r>
       <w:r>
@@ -875,7 +975,13 @@
         <w:t>contend</w:t>
       </w:r>
       <w:r>
-        <w:t xml:space="preserve">. The results of this simple experiment are shown in the </w:t>
+        <w:t xml:space="preserve">. </w:t>
+      </w:r>
+      <w:r>
+        <w:t xml:space="preserve"> </w:t>
+      </w:r>
+      <w:r>
+        <w:t xml:space="preserve">The results of this simple experiment are shown in the </w:t>
       </w:r>
       <w:r>
         <w:t>table below</w:t>
@@ -1314,7 +1420,13 @@
         <w:t>when the target of the update is a single word</w:t>
       </w:r>
       <w:r>
-        <w:t>. These alternatives are</w:t>
+        <w:t>.</w:t>
+      </w:r>
+      <w:r>
+        <w:t xml:space="preserve"> </w:t>
+      </w:r>
+      <w:r>
+        <w:t xml:space="preserve"> These alternatives are</w:t>
       </w:r>
       <w:r>
         <w:t xml:space="preserve"> </w:t>
@@ -1466,7 +1578,13 @@
         <w:t xml:space="preserve"> the counter is updated with the new value</w:t>
       </w:r>
       <w:r>
-        <w:t>. If</w:t>
+        <w:t>.</w:t>
+      </w:r>
+      <w:r>
+        <w:t xml:space="preserve"> </w:t>
+      </w:r>
+      <w:r>
+        <w:t xml:space="preserve"> If</w:t>
       </w:r>
       <w:r>
         <w:t>, on the other hand,</w:t>
@@ -1547,6 +1665,9 @@
         <w:t xml:space="preserve"> </w:t>
       </w:r>
       <w:r>
+        <w:t xml:space="preserve"> </w:t>
+      </w:r>
+      <w:r>
         <w:t xml:space="preserve">CAS operations are available in Java by using the </w:t>
       </w:r>
       <w:proofErr w:type="spellStart"/>
@@ -1628,6 +1749,7 @@
     </w:p>
     <w:p>
       <w:r>
+        <w:lastRenderedPageBreak/>
         <w:t>The ideal algorithm would be one with only a single thread owning all writes to a single resource with other threads reading the res</w:t>
       </w:r>
       <w:r>
@@ -1799,7 +1921,13 @@
         <w:t>”</w:t>
       </w:r>
       <w:r>
-        <w:t xml:space="preserve"> to offload writes to these caches and </w:t>
+        <w:t xml:space="preserve"> to offload writes to these caches</w:t>
+      </w:r>
+      <w:r>
+        <w:t>,</w:t>
+      </w:r>
+      <w:r>
+        <w:t xml:space="preserve"> and </w:t>
       </w:r>
       <w:r>
         <w:t>“</w:t>
@@ -2122,6 +2250,9 @@
         <w:t xml:space="preserve">The way in which caching is used in modern processors is of immense importance to successful high performance operation. </w:t>
       </w:r>
       <w:r>
+        <w:t xml:space="preserve"> </w:t>
+      </w:r>
+      <w:r>
         <w:t xml:space="preserve">Such processors are enormously efficient at churning through data and instructions held in cache and yet, comparatively, are massively inefficient </w:t>
       </w:r>
       <w:r>
@@ -2366,6 +2497,9 @@
         <w:t xml:space="preserve">.  </w:t>
       </w:r>
       <w:r>
+        <w:t xml:space="preserve">Strides typically have to be less then 2K in either direction.  </w:t>
+      </w:r>
+      <w:r>
         <w:t>However</w:t>
       </w:r>
       <w:r>
@@ -2393,10 +2527,29 @@
         <w:t xml:space="preserve"> </w:t>
       </w:r>
       <w:r>
+        <w:t xml:space="preserve"> </w:t>
+      </w:r>
+      <w:r>
         <w:t xml:space="preserve">The lack of </w:t>
       </w:r>
       <w:r>
-        <w:t xml:space="preserve">a consistent pattern in memory, and so the loss of the ability of the system to pre-fetch cache-lines, has a dramatic impact on cache-coherence, and so performance, the resulting memory access </w:t>
+        <w:t xml:space="preserve">a consistent pattern in memory, and so the loss of the ability of the system to pre-fetch cache-lines, has a dramatic </w:t>
+      </w:r>
+      <w:r>
+        <w:lastRenderedPageBreak/>
+        <w:t xml:space="preserve">impact on </w:t>
+      </w:r>
+      <w:r>
+        <w:t>cache pre-fetching</w:t>
+      </w:r>
+      <w:r>
+        <w:t xml:space="preserve">, and so performance, the resulting </w:t>
+      </w:r>
+      <w:r>
+        <w:t xml:space="preserve">main </w:t>
+      </w:r>
+      <w:r>
+        <w:t xml:space="preserve">memory access </w:t>
       </w:r>
       <w:r>
         <w:t>can be more than two orders of magnitude less efficient.</w:t>
@@ -2451,7 +2604,25 @@
         <w:t xml:space="preserve">This happens when </w:t>
       </w:r>
       <w:r>
-        <w:t>producers outpace the consumers.  Unbounded queues can be useful in systems where the consumers are guaranteed to outpace the producers and memory is a precious resource</w:t>
+        <w:t xml:space="preserve">producers outpace the consumers.  Unbounded queues can be useful in systems where the </w:t>
+      </w:r>
+      <w:r>
+        <w:t>producers</w:t>
+      </w:r>
+      <w:r>
+        <w:t xml:space="preserve"> are guaranteed </w:t>
+      </w:r>
+      <w:r>
+        <w:t xml:space="preserve">not </w:t>
+      </w:r>
+      <w:r>
+        <w:t xml:space="preserve">to outpace the </w:t>
+      </w:r>
+      <w:r>
+        <w:t>consumers</w:t>
+      </w:r>
+      <w:r>
+        <w:t xml:space="preserve"> and memory is a precious resource</w:t>
       </w:r>
       <w:r>
         <w:t>, but there is always a risk if this assumption doesn’t hold</w:t>
@@ -2486,973 +2657,888 @@
       <w:r>
         <w:t xml:space="preserve">it </w:t>
       </w:r>
+      <w:r>
+        <w:t>is either array-</w:t>
+      </w:r>
+      <w:r>
+        <w:t xml:space="preserve">backed or </w:t>
+      </w:r>
+      <w:r>
+        <w:t xml:space="preserve">that </w:t>
+      </w:r>
+      <w:r>
+        <w:t xml:space="preserve">the size </w:t>
+      </w:r>
+      <w:r>
+        <w:t xml:space="preserve">is </w:t>
+      </w:r>
+      <w:r>
+        <w:t xml:space="preserve">actively </w:t>
+      </w:r>
+      <w:r>
+        <w:t>tracked.</w:t>
+      </w:r>
+    </w:p>
+    <w:p>
+      <w:r>
+        <w:t xml:space="preserve">Queue implementations tend to have write contention on the head, tail, and size variables.  </w:t>
+      </w:r>
+      <w:r>
+        <w:t xml:space="preserve">When in use, queues are typically always close to full or </w:t>
+      </w:r>
+      <w:r>
+        <w:t xml:space="preserve">close </w:t>
+      </w:r>
+      <w:r>
+        <w:t>to empty due to the differences in pace between consumers and producers.  They very rarely operate in a balanced middle ground where the rate of production and consumption is evenly matched</w:t>
+      </w:r>
+      <w:r>
+        <w:t xml:space="preserve">.  This </w:t>
+      </w:r>
+      <w:r>
+        <w:t xml:space="preserve">propensity to be always full or always empty </w:t>
+      </w:r>
+      <w:r>
+        <w:t>result</w:t>
+      </w:r>
+      <w:r>
+        <w:t>s</w:t>
+      </w:r>
+      <w:r>
+        <w:t xml:space="preserve"> in </w:t>
+      </w:r>
+      <w:r>
+        <w:t xml:space="preserve">high levels of </w:t>
+      </w:r>
+      <w:r>
+        <w:t>contention</w:t>
+      </w:r>
+      <w:r>
+        <w:t xml:space="preserve"> and/or </w:t>
+      </w:r>
+      <w:r>
+        <w:t>expensive</w:t>
+      </w:r>
+      <w:r>
+        <w:t xml:space="preserve"> cache coherence.</w:t>
+      </w:r>
+      <w:r>
+        <w:t xml:space="preserve"> </w:t>
+      </w:r>
+      <w:r>
+        <w:t xml:space="preserve"> </w:t>
+      </w:r>
+      <w:r>
+        <w:t xml:space="preserve">The problem is that even </w:t>
+      </w:r>
+      <w:r>
+        <w:t>when the head and tail mechanisms are separated using different concurrent</w:t>
+      </w:r>
+      <w:r>
+        <w:t xml:space="preserve"> objects such as locks or CAS</w:t>
+      </w:r>
+      <w:r>
+        <w:t xml:space="preserve"> variables</w:t>
+      </w:r>
+      <w:r>
+        <w:t>, they generally occupy the same cache-line</w:t>
+      </w:r>
+      <w:r>
+        <w:t>.</w:t>
+      </w:r>
+    </w:p>
+    <w:p>
+      <w:r>
+        <w:t>The concerns of managing producers claiming the head of a queue, consumers claiming the tail, and the storage of nodes in between make the designs of concurrent implementation</w:t>
+      </w:r>
+      <w:r>
+        <w:t>s</w:t>
+      </w:r>
+      <w:r>
+        <w:t xml:space="preserve"> very complex to manage beyond using a single large-grain lock on the queue.  </w:t>
+      </w:r>
       <w:proofErr w:type="gramStart"/>
       <w:r>
+        <w:t>A large grain lock</w:t>
+      </w:r>
+      <w:proofErr w:type="gramEnd"/>
+      <w:r>
+        <w:t xml:space="preserve"> on the whole queue for </w:t>
+      </w:r>
+      <w:r>
+        <w:rPr>
+          <w:i/>
+        </w:rPr>
+        <w:t>put</w:t>
+      </w:r>
+      <w:r>
+        <w:t xml:space="preserve"> and </w:t>
+      </w:r>
+      <w:r>
+        <w:rPr>
+          <w:i/>
+        </w:rPr>
+        <w:t>take</w:t>
+      </w:r>
+      <w:r>
+        <w:t xml:space="preserve"> </w:t>
+      </w:r>
+      <w:r>
+        <w:t xml:space="preserve">operations </w:t>
+      </w:r>
+      <w:r>
+        <w:t xml:space="preserve">is simple to implement but </w:t>
+      </w:r>
+      <w:r>
+        <w:t>represents a significant</w:t>
+      </w:r>
+      <w:r>
+        <w:t xml:space="preserve"> bottleneck to throughput.  If the concurrent concerns are teased apart within the semantics of a queue </w:t>
+      </w:r>
+      <w:r>
+        <w:t xml:space="preserve">then </w:t>
+      </w:r>
+      <w:r>
+        <w:t>the implementations become very complex for anything other than a single producer – single consumer implementation.</w:t>
+      </w:r>
+    </w:p>
+    <w:p>
+      <w:r>
+        <w:t xml:space="preserve">In Java </w:t>
+      </w:r>
+      <w:r>
+        <w:t xml:space="preserve">there is a further problem with the use of </w:t>
+      </w:r>
+      <w:r>
+        <w:t>queues</w:t>
+      </w:r>
+      <w:r>
+        <w:t>, as</w:t>
+      </w:r>
+      <w:r>
+        <w:t xml:space="preserve"> they</w:t>
+      </w:r>
+      <w:r>
+        <w:t xml:space="preserve"> are significant sources of garbage</w:t>
+      </w:r>
+      <w:r>
+        <w:t>.</w:t>
+      </w:r>
+      <w:r>
+        <w:t xml:space="preserve"> </w:t>
+      </w:r>
+      <w:r>
+        <w:t xml:space="preserve"> Firstly, o</w:t>
+      </w:r>
+      <w:r>
+        <w:t>bjects</w:t>
+      </w:r>
+      <w:r>
+        <w:t xml:space="preserve"> have to be allocated and</w:t>
+      </w:r>
+      <w:r>
+        <w:t xml:space="preserve"> place</w:t>
+      </w:r>
+      <w:r>
+        <w:t>d</w:t>
+      </w:r>
+      <w:r>
+        <w:t xml:space="preserve"> in the queue</w:t>
+      </w:r>
+      <w:r>
+        <w:t>.</w:t>
+      </w:r>
+      <w:r>
+        <w:t xml:space="preserve"> </w:t>
+      </w:r>
+      <w:r>
+        <w:t xml:space="preserve"> Secondly, i</w:t>
+      </w:r>
+      <w:r>
+        <w:t>f linked-list backed</w:t>
+      </w:r>
+      <w:r>
+        <w:t>,</w:t>
+      </w:r>
+      <w:r>
+        <w:t xml:space="preserve"> </w:t>
+      </w:r>
+      <w:r>
+        <w:t>objects have to be allocated representing the</w:t>
+      </w:r>
+      <w:r>
+        <w:t xml:space="preserve"> </w:t>
+      </w:r>
+      <w:r>
+        <w:t xml:space="preserve">nodes </w:t>
+      </w:r>
+      <w:r>
+        <w:t>of the list.   When no longer referenced, all these objects allocated to support the queue implementation need to be re-claimed.</w:t>
+      </w:r>
+    </w:p>
+    <w:p>
+      <w:pPr>
+        <w:pStyle w:val="Heading2"/>
+      </w:pPr>
+      <w:r>
+        <w:t>Pipelines and Graphs</w:t>
+      </w:r>
+    </w:p>
+    <w:p>
+      <w:r>
+        <w:t xml:space="preserve">For many classes of problem </w:t>
+      </w:r>
+      <w:r>
+        <w:t xml:space="preserve">it makes sense </w:t>
+      </w:r>
+      <w:r>
+        <w:t>to w</w:t>
+      </w:r>
+      <w:r>
+        <w:t>ire</w:t>
+      </w:r>
+      <w:r>
+        <w:t xml:space="preserve"> together </w:t>
+      </w:r>
+      <w:r>
+        <w:t xml:space="preserve">several processing stages into </w:t>
+      </w:r>
+      <w:r>
+        <w:t>pipelines</w:t>
+      </w:r>
+      <w:r>
+        <w:t>.</w:t>
+      </w:r>
+      <w:r>
+        <w:t xml:space="preserve"> </w:t>
+      </w:r>
+      <w:r>
+        <w:t>Such pipelines</w:t>
+      </w:r>
+      <w:r>
+        <w:t xml:space="preserve"> </w:t>
+      </w:r>
+      <w:r>
+        <w:t xml:space="preserve">often </w:t>
+      </w:r>
+      <w:r>
+        <w:t>ha</w:t>
+      </w:r>
+      <w:r>
+        <w:t>ve parallel paths, being organised into graph-</w:t>
+      </w:r>
+      <w:r>
+        <w:t xml:space="preserve">like topologies.  The links between each stage </w:t>
+      </w:r>
+      <w:r>
+        <w:t>are</w:t>
+      </w:r>
+      <w:r>
+        <w:t xml:space="preserve"> often</w:t>
+      </w:r>
+      <w:r>
+        <w:t xml:space="preserve"> implemented by queues </w:t>
+      </w:r>
+      <w:r>
+        <w:t>with</w:t>
+      </w:r>
+      <w:r>
+        <w:t xml:space="preserve"> each stage ha</w:t>
+      </w:r>
+      <w:r>
+        <w:t>ving</w:t>
+      </w:r>
+      <w:r>
+        <w:t xml:space="preserve"> its own thread.</w:t>
+      </w:r>
+    </w:p>
+    <w:p>
+      <w:r>
+        <w:t xml:space="preserve">This approach </w:t>
+      </w:r>
+      <w:r>
+        <w:t>is not cheap - at</w:t>
+      </w:r>
+      <w:r>
+        <w:t xml:space="preserve"> each stage we have to incur the cost of en-queuing and de-queuing units of work.  </w:t>
+      </w:r>
+      <w:r>
+        <w:t>The number of targets multiplies this cost when the path must fork, and incurs a</w:t>
+      </w:r>
+      <w:r>
+        <w:t>n</w:t>
+      </w:r>
+      <w:r>
+        <w:t xml:space="preserve"> inevitable cost of contention when it must re-join after such a fork.</w:t>
+      </w:r>
+    </w:p>
+    <w:p>
+      <w:r>
+        <w:t>It would be ideal if the graph of dependencies could be expressed without incurring the cost of putt</w:t>
+      </w:r>
+      <w:r>
+        <w:t>ing the queues between stages.</w:t>
+      </w:r>
+    </w:p>
+    <w:p>
+      <w:pPr>
+        <w:pStyle w:val="Heading1"/>
+      </w:pPr>
+      <w:r>
+        <w:t>The Design of the LMAX disruptor</w:t>
+      </w:r>
+    </w:p>
+    <w:p>
+      <w:r>
+        <w:t>While trying to address the problems described above, a design emerged through a rigorous separation of the concerns that we saw as being conflated in queues.  This approach was combined with a focus on ensuring that any data should be owned by only one thread for write access, therefore eliminating write contention.  That design became known as the “Disruptor”.  It was so named because it had elements of similarity for dealing with graphs of dependencies to the concept of “</w:t>
+      </w:r>
+      <w:proofErr w:type="spellStart"/>
+      <w:r>
+        <w:t>Phasers</w:t>
+      </w:r>
+      <w:proofErr w:type="spellEnd"/>
+      <w:r>
+        <w:t>”</w:t>
+      </w:r>
+      <w:r>
+        <w:rPr>
+          <w:rStyle w:val="EndnoteReference"/>
+        </w:rPr>
+        <w:endnoteReference w:id="4"/>
+      </w:r>
+      <w:r>
+        <w:t xml:space="preserve"> in Java 7, introduced to support Fork-Join. </w:t>
+      </w:r>
+    </w:p>
+    <w:p>
+      <w:r>
+        <w:t xml:space="preserve">The LMAX disruptor is designed to address </w:t>
+      </w:r>
+      <w:r>
+        <w:t xml:space="preserve">all of the </w:t>
+      </w:r>
+      <w:r>
+        <w:t xml:space="preserve">issues </w:t>
+      </w:r>
+      <w:r>
+        <w:t>outlined above in an</w:t>
+      </w:r>
+      <w:r>
+        <w:t xml:space="preserve"> attempt to maximize the efficiency of </w:t>
+      </w:r>
+      <w:r>
+        <w:t>memory</w:t>
+      </w:r>
+      <w:r>
+        <w:t xml:space="preserve"> allocation,</w:t>
+      </w:r>
+      <w:r>
+        <w:t xml:space="preserve"> and </w:t>
+      </w:r>
+      <w:r>
+        <w:t xml:space="preserve">operate in a </w:t>
+      </w:r>
+      <w:r>
+        <w:t>cache-</w:t>
+      </w:r>
+      <w:r>
+        <w:t>friendly manner</w:t>
+      </w:r>
+      <w:r>
+        <w:t xml:space="preserve"> </w:t>
+      </w:r>
+      <w:r>
+        <w:t xml:space="preserve">so that it will </w:t>
+      </w:r>
+      <w:r>
+        <w:t>perform optimally on modern hardware.</w:t>
+      </w:r>
+    </w:p>
+    <w:p>
+      <w:r>
+        <w:t>At the heart of the disruptor mechanism sits a pre-allocated bounded data structure in the form of a ring-buffer.</w:t>
+      </w:r>
+      <w:r>
+        <w:t xml:space="preserve"> </w:t>
+      </w:r>
+      <w:r>
+        <w:t xml:space="preserve"> </w:t>
+      </w:r>
+      <w:r>
+        <w:t>Data is added to the ring buffer through one or more producers and processed by one or more consumers.</w:t>
+      </w:r>
+    </w:p>
+    <w:p>
+      <w:pPr>
+        <w:pStyle w:val="Heading2"/>
+      </w:pPr>
+      <w:r>
+        <w:lastRenderedPageBreak/>
+        <w:t>Memory Allocation</w:t>
+      </w:r>
+    </w:p>
+    <w:p>
+      <w:r>
+        <w:t xml:space="preserve">All memory for the </w:t>
+      </w:r>
+      <w:r>
+        <w:t>ring buffer</w:t>
+      </w:r>
+      <w:r>
+        <w:t xml:space="preserve"> </w:t>
+      </w:r>
+      <w:r>
         <w:t>is</w:t>
       </w:r>
-      <w:proofErr w:type="gramEnd"/>
-      <w:r>
-        <w:t xml:space="preserve"> either array-</w:t>
-      </w:r>
-      <w:r>
-        <w:t xml:space="preserve">backed or </w:t>
-      </w:r>
-      <w:r>
-        <w:t xml:space="preserve">that </w:t>
-      </w:r>
-      <w:r>
-        <w:t xml:space="preserve">the size </w:t>
-      </w:r>
-      <w:r>
-        <w:t xml:space="preserve">is </w:t>
-      </w:r>
-      <w:r>
-        <w:t xml:space="preserve">actively </w:t>
-      </w:r>
-      <w:r>
-        <w:t>tracked.</w:t>
-      </w:r>
-    </w:p>
-    <w:p>
-      <w:r>
-        <w:t xml:space="preserve">Queue implementations tend to have write contention on the head, tail, and size variables.  </w:t>
-      </w:r>
-      <w:r>
-        <w:t xml:space="preserve">When in use, queues are typically always close to full or </w:t>
-      </w:r>
-      <w:r>
-        <w:t xml:space="preserve">close </w:t>
-      </w:r>
-      <w:r>
-        <w:t>to empty due to the differences in pace between consumers and producers.  They very rarely operate in a balanced middle ground where the rate of production and consumption is evenly matched</w:t>
-      </w:r>
-      <w:r>
-        <w:t xml:space="preserve">.  This </w:t>
-      </w:r>
-      <w:r>
-        <w:t xml:space="preserve">propensity to be always full or always empty </w:t>
-      </w:r>
-      <w:r>
-        <w:t>result</w:t>
+      <w:r>
+        <w:t xml:space="preserve"> pre-allocated on start</w:t>
+      </w:r>
+      <w:r>
+        <w:t xml:space="preserve"> </w:t>
+      </w:r>
+      <w:r>
+        <w:t xml:space="preserve">up.  </w:t>
+      </w:r>
+      <w:r>
+        <w:t>A</w:t>
+      </w:r>
+      <w:r>
+        <w:t xml:space="preserve"> ring-buffer</w:t>
+      </w:r>
+      <w:r>
+        <w:t xml:space="preserve"> can </w:t>
+      </w:r>
+      <w:r>
+        <w:t xml:space="preserve">store </w:t>
+      </w:r>
+      <w:r>
+        <w:t>either an array of pointers to entries or an array of structures representing the entries</w:t>
+      </w:r>
+      <w:r>
+        <w:t xml:space="preserve">.  The limitations of </w:t>
+      </w:r>
+      <w:r>
+        <w:t>the</w:t>
+      </w:r>
+      <w:r>
+        <w:t xml:space="preserve"> Java</w:t>
+      </w:r>
+      <w:r>
+        <w:t xml:space="preserve"> language mean that entries are associated with the ring-buffer as pointers to objects</w:t>
+      </w:r>
+      <w:r>
+        <w:t xml:space="preserve">.  </w:t>
+      </w:r>
+      <w:r>
+        <w:t>Each of these entries is typically not the data being passed itself, but a container for it.</w:t>
+      </w:r>
+      <w:r>
+        <w:t xml:space="preserve"> </w:t>
+      </w:r>
+      <w:r>
+        <w:t xml:space="preserve"> This </w:t>
+      </w:r>
+      <w:r>
+        <w:t>pre-allocation of entries eliminates</w:t>
+      </w:r>
+      <w:r>
+        <w:t xml:space="preserve"> issues in languages that support garbage collection, since the entries will be re-used and live for the duration </w:t>
+      </w:r>
+      <w:r>
+        <w:t>of the</w:t>
+      </w:r>
+      <w:r>
+        <w:t xml:space="preserve"> Disruptor</w:t>
+      </w:r>
+      <w:r>
+        <w:t xml:space="preserve"> instance</w:t>
+      </w:r>
+      <w:r>
+        <w:t xml:space="preserve">. </w:t>
+      </w:r>
+      <w:r>
+        <w:t xml:space="preserve"> </w:t>
+      </w:r>
+      <w:r>
+        <w:t>T</w:t>
+      </w:r>
+      <w:r>
+        <w:t xml:space="preserve">he memory </w:t>
+      </w:r>
+      <w:r>
+        <w:t xml:space="preserve">for these entries </w:t>
+      </w:r>
+      <w:r>
+        <w:t xml:space="preserve">is allocated at the same time </w:t>
+      </w:r>
+      <w:r>
+        <w:t xml:space="preserve">and </w:t>
+      </w:r>
+      <w:r>
+        <w:t xml:space="preserve">it is highly likely </w:t>
+      </w:r>
+      <w:r>
+        <w:t xml:space="preserve">that it will be </w:t>
+      </w:r>
+      <w:r>
+        <w:t>laid</w:t>
+      </w:r>
+      <w:r>
+        <w:t xml:space="preserve"> out cont</w:t>
+      </w:r>
+      <w:r>
+        <w:t>i</w:t>
+      </w:r>
+      <w:r>
+        <w:t>g</w:t>
+      </w:r>
+      <w:r>
+        <w:t>u</w:t>
+      </w:r>
+      <w:r>
+        <w:t xml:space="preserve">ously in main memory </w:t>
+      </w:r>
+      <w:r>
+        <w:t xml:space="preserve">and so </w:t>
+      </w:r>
+      <w:r>
+        <w:t xml:space="preserve">support cache striding.  </w:t>
+      </w:r>
+      <w:r>
+        <w:t xml:space="preserve">There is a proposal by </w:t>
+      </w:r>
+      <w:r>
+        <w:t xml:space="preserve">John Rose </w:t>
+      </w:r>
+      <w:r>
+        <w:t>to intr</w:t>
+      </w:r>
+      <w:r>
+        <w:t>o</w:t>
+      </w:r>
+      <w:r>
+        <w:t xml:space="preserve">duce </w:t>
+      </w:r>
+      <w:r>
+        <w:t>“value types”</w:t>
+      </w:r>
+      <w:r>
+        <w:rPr>
+          <w:rStyle w:val="EndnoteReference"/>
+        </w:rPr>
+        <w:endnoteReference w:id="5"/>
+      </w:r>
+      <w:r>
+        <w:t xml:space="preserve"> </w:t>
+      </w:r>
+      <w:r>
+        <w:t xml:space="preserve">to the Java language </w:t>
+      </w:r>
+      <w:r>
+        <w:t xml:space="preserve">which would allow arrays of </w:t>
+      </w:r>
+      <w:proofErr w:type="spellStart"/>
+      <w:r>
+        <w:t>tuples</w:t>
+      </w:r>
+      <w:proofErr w:type="spellEnd"/>
+      <w:r>
+        <w:t>,</w:t>
+      </w:r>
+      <w:r>
+        <w:t xml:space="preserve"> like other languages such as C</w:t>
+      </w:r>
+      <w:r>
+        <w:t>, and so ensure that memory would be allocated contiguously</w:t>
+      </w:r>
+      <w:r>
+        <w:t xml:space="preserve"> and avoid the pointer indirection</w:t>
+      </w:r>
+      <w:r>
+        <w:t>.</w:t>
+      </w:r>
+    </w:p>
+    <w:p>
+      <w:r>
+        <w:t xml:space="preserve">Garbage collection can be problematic </w:t>
+      </w:r>
+      <w:r>
+        <w:t>when developing low-latency system</w:t>
       </w:r>
       <w:r>
         <w:t>s</w:t>
       </w:r>
       <w:r>
-        <w:t xml:space="preserve"> in </w:t>
-      </w:r>
-      <w:r>
-        <w:t xml:space="preserve">high levels of </w:t>
-      </w:r>
-      <w:r>
-        <w:t>contention</w:t>
-      </w:r>
-      <w:r>
-        <w:t xml:space="preserve"> and/or </w:t>
-      </w:r>
-      <w:r>
-        <w:t>expensive</w:t>
-      </w:r>
-      <w:r>
-        <w:t xml:space="preserve"> cache coherence.</w:t>
-      </w:r>
-      <w:r>
-        <w:t xml:space="preserve"> </w:t>
-      </w:r>
-      <w:r>
-        <w:t xml:space="preserve"> </w:t>
-      </w:r>
-      <w:r>
-        <w:t xml:space="preserve">The problem is that even </w:t>
-      </w:r>
-      <w:r>
-        <w:t>when the head and tail mechanisms are separated using different concurrent</w:t>
-      </w:r>
-      <w:r>
-        <w:t xml:space="preserve"> objects such as locks or CAS</w:t>
-      </w:r>
-      <w:r>
-        <w:t xml:space="preserve"> variables</w:t>
-      </w:r>
-      <w:r>
-        <w:t>, they generally occupy the same cache-line</w:t>
+        <w:t xml:space="preserve"> in</w:t>
+      </w:r>
+      <w:r>
+        <w:t xml:space="preserve"> a</w:t>
+      </w:r>
+      <w:r>
+        <w:t xml:space="preserve"> managed runtime environment </w:t>
+      </w:r>
+      <w:r>
+        <w:t xml:space="preserve">like </w:t>
+      </w:r>
+      <w:r>
+        <w:t xml:space="preserve">Java.  The more memory that is </w:t>
+      </w:r>
+      <w:r>
+        <w:t>allocated</w:t>
+      </w:r>
+      <w:r>
+        <w:t xml:space="preserve"> the </w:t>
+      </w:r>
+      <w:r>
+        <w:t>greater</w:t>
+      </w:r>
+      <w:r>
+        <w:t xml:space="preserve"> the</w:t>
+      </w:r>
+      <w:r>
+        <w:t xml:space="preserve"> </w:t>
+      </w:r>
+      <w:r>
+        <w:t>burde</w:t>
+      </w:r>
+      <w:r>
+        <w:t>n</w:t>
+      </w:r>
+      <w:r>
+        <w:t xml:space="preserve"> this puts on the garbage collector.  Garbage collectors work at their best when </w:t>
+      </w:r>
+      <w:r>
+        <w:t>the</w:t>
+      </w:r>
+      <w:r>
+        <w:t xml:space="preserve"> lives of objects are</w:t>
+      </w:r>
+      <w:r>
+        <w:t xml:space="preserve"> </w:t>
+      </w:r>
+      <w:r>
+        <w:t xml:space="preserve">either </w:t>
+      </w:r>
+      <w:r>
+        <w:t xml:space="preserve">very </w:t>
+      </w:r>
+      <w:r>
+        <w:t>short-lived</w:t>
+      </w:r>
+      <w:r>
+        <w:t xml:space="preserve"> or effectively immortal.  The pre-allocation of </w:t>
+      </w:r>
+      <w:r>
+        <w:t>entries</w:t>
+      </w:r>
+      <w:r>
+        <w:t xml:space="preserve"> in the ring buffer </w:t>
+      </w:r>
+      <w:r>
+        <w:t>means that it is</w:t>
+      </w:r>
+      <w:r>
+        <w:t xml:space="preserve"> immortal as far as garbage collect</w:t>
+      </w:r>
+      <w:r>
+        <w:t>o</w:t>
+      </w:r>
+      <w:r>
+        <w:t>r</w:t>
+      </w:r>
+      <w:r>
+        <w:t xml:space="preserve"> is concerned</w:t>
+      </w:r>
+      <w:r>
+        <w:t xml:space="preserve"> </w:t>
+      </w:r>
+      <w:r>
+        <w:t xml:space="preserve">and so represents </w:t>
+      </w:r>
+      <w:r>
+        <w:t>little</w:t>
+      </w:r>
+      <w:r>
+        <w:t xml:space="preserve"> </w:t>
+      </w:r>
+      <w:r>
+        <w:t xml:space="preserve">burden.  </w:t>
+      </w:r>
+    </w:p>
+    <w:p>
+      <w:r>
+        <w:t>Under heavy load</w:t>
+      </w:r>
+      <w:r>
+        <w:t xml:space="preserve"> </w:t>
+      </w:r>
+      <w:r>
+        <w:t>queue-based</w:t>
+      </w:r>
+      <w:r>
+        <w:t xml:space="preserve"> system</w:t>
+      </w:r>
+      <w:r>
+        <w:t>s</w:t>
+      </w:r>
+      <w:r>
+        <w:t xml:space="preserve"> can back up</w:t>
+      </w:r>
+      <w:r>
+        <w:t xml:space="preserve">, </w:t>
+      </w:r>
+      <w:r>
+        <w:t>which</w:t>
+      </w:r>
+      <w:r>
+        <w:t xml:space="preserve"> can lead to a reduction in the rate of processing</w:t>
+      </w:r>
+      <w:r>
+        <w:t>,</w:t>
+      </w:r>
+      <w:r>
+        <w:t xml:space="preserve"> and result</w:t>
+      </w:r>
+      <w:r>
+        <w:t>s</w:t>
+      </w:r>
+      <w:r>
+        <w:t xml:space="preserve"> in</w:t>
+      </w:r>
+      <w:r>
+        <w:t xml:space="preserve"> the </w:t>
+      </w:r>
+      <w:r>
+        <w:t>allocated</w:t>
+      </w:r>
+      <w:r>
+        <w:t xml:space="preserve"> objects </w:t>
+      </w:r>
+      <w:r>
+        <w:t>surviving longer than they should</w:t>
+      </w:r>
+      <w:r>
+        <w:t>, thus</w:t>
+      </w:r>
+      <w:r>
+        <w:t xml:space="preserve"> being promoted </w:t>
+      </w:r>
+      <w:r>
+        <w:t>beyond the young generation</w:t>
+      </w:r>
+      <w:r>
+        <w:t xml:space="preserve"> </w:t>
+      </w:r>
+      <w:r>
+        <w:t>with</w:t>
+      </w:r>
+      <w:r>
+        <w:t xml:space="preserve"> generational garbage collectors</w:t>
+      </w:r>
+      <w:r>
+        <w:t>.  This has two implications: f</w:t>
+      </w:r>
+      <w:r>
+        <w:t>irst</w:t>
+      </w:r>
+      <w:r>
+        <w:t>,</w:t>
+      </w:r>
+      <w:r>
+        <w:t xml:space="preserve"> the objects have to </w:t>
+      </w:r>
+      <w:r>
+        <w:t xml:space="preserve">be </w:t>
+      </w:r>
+      <w:r>
+        <w:t xml:space="preserve">copied between </w:t>
+      </w:r>
+      <w:r>
+        <w:t>generations which cause</w:t>
+      </w:r>
+      <w:r>
+        <w:t xml:space="preserve"> latency jitter</w:t>
+      </w:r>
+      <w:r>
+        <w:t>;</w:t>
+      </w:r>
+      <w:r>
+        <w:t xml:space="preserve"> </w:t>
+      </w:r>
+      <w:r>
+        <w:t>se</w:t>
+      </w:r>
+      <w:r>
+        <w:t>cond</w:t>
+      </w:r>
+      <w:r>
+        <w:t>,</w:t>
+      </w:r>
+      <w:r>
+        <w:t xml:space="preserve"> these objects have to be </w:t>
+      </w:r>
+      <w:r>
+        <w:t>collected</w:t>
+      </w:r>
+      <w:r>
+        <w:t xml:space="preserve"> </w:t>
+      </w:r>
+      <w:r>
+        <w:t xml:space="preserve">from the old generation which is typically </w:t>
+      </w:r>
+      <w:r>
+        <w:t xml:space="preserve">a much </w:t>
+      </w:r>
+      <w:r>
+        <w:t xml:space="preserve">more expensive </w:t>
+      </w:r>
+      <w:r>
+        <w:t xml:space="preserve">operation </w:t>
+      </w:r>
+      <w:r>
+        <w:t xml:space="preserve">and increases the likelihood of </w:t>
+      </w:r>
+      <w:r>
+        <w:t>“</w:t>
+      </w:r>
+      <w:r>
+        <w:t>stop the world</w:t>
+      </w:r>
+      <w:r>
+        <w:t>”</w:t>
+      </w:r>
+      <w:r>
+        <w:t xml:space="preserve"> pauses that </w:t>
+      </w:r>
+      <w:r>
+        <w:t xml:space="preserve">result when the fragmented memory space </w:t>
+      </w:r>
+      <w:r>
+        <w:t>requires compaction</w:t>
+      </w:r>
+      <w:r>
+        <w:t xml:space="preserve">. </w:t>
+      </w:r>
+      <w:r>
+        <w:t xml:space="preserve"> </w:t>
+      </w:r>
+      <w:r>
+        <w:t xml:space="preserve">In large memory heaps this can cause </w:t>
+      </w:r>
+      <w:r>
+        <w:t>pauses</w:t>
+      </w:r>
+      <w:r>
+        <w:t xml:space="preserve"> of seconds </w:t>
+      </w:r>
+      <w:r>
+        <w:t xml:space="preserve">per GB </w:t>
+      </w:r>
+      <w:r>
+        <w:t>in duration</w:t>
       </w:r>
       <w:r>
         <w:t>.</w:t>
-      </w:r>
-    </w:p>
-    <w:p>
-      <w:r>
-        <w:t>The concerns of managing producers claiming the head of a queue, consumers claiming the tail, and the storage of nodes in between make the designs of concurrent implementation</w:t>
-      </w:r>
-      <w:r>
-        <w:t>s</w:t>
-      </w:r>
-      <w:r>
-        <w:t xml:space="preserve"> very complex to manage beyond using a single large-grain lock on the queue.  A large grain lock on the whole queue for </w:t>
-      </w:r>
-      <w:r>
-        <w:rPr>
-          <w:i/>
-        </w:rPr>
-        <w:t>puts</w:t>
-      </w:r>
-      <w:r>
-        <w:t xml:space="preserve"> and </w:t>
-      </w:r>
-      <w:r>
-        <w:rPr>
-          <w:i/>
-        </w:rPr>
-        <w:t>takes</w:t>
-      </w:r>
-      <w:r>
-        <w:t xml:space="preserve"> is simple to implement but </w:t>
-      </w:r>
-      <w:r>
-        <w:t>represents a significant</w:t>
-      </w:r>
-      <w:r>
-        <w:t xml:space="preserve"> bottleneck to throughput.  If the concurrent concerns are teased apart within the semantics of a queue </w:t>
-      </w:r>
-      <w:r>
-        <w:t xml:space="preserve">then </w:t>
-      </w:r>
-      <w:r>
-        <w:t>the implementations become very complex for anything other than a single producer – single consumer implementation.</w:t>
-      </w:r>
-    </w:p>
-    <w:p>
-      <w:r>
-        <w:t xml:space="preserve">In Java </w:t>
-      </w:r>
-      <w:r>
-        <w:t xml:space="preserve">there is a further problem with the use of </w:t>
-      </w:r>
-      <w:r>
-        <w:t>queues</w:t>
-      </w:r>
-      <w:r>
-        <w:t>, as</w:t>
-      </w:r>
-      <w:r>
-        <w:t xml:space="preserve"> they</w:t>
-      </w:r>
-      <w:r>
-        <w:t xml:space="preserve"> are significant sources of garbage</w:t>
-      </w:r>
-      <w:r>
-        <w:t>.</w:t>
-      </w:r>
-      <w:r>
-        <w:t xml:space="preserve"> </w:t>
-      </w:r>
-      <w:r>
-        <w:t xml:space="preserve"> Firstly, o</w:t>
-      </w:r>
-      <w:r>
-        <w:t>bjects</w:t>
-      </w:r>
-      <w:r>
-        <w:t xml:space="preserve"> have to be allocated and</w:t>
-      </w:r>
-      <w:r>
-        <w:t xml:space="preserve"> place</w:t>
-      </w:r>
-      <w:r>
-        <w:t>d</w:t>
-      </w:r>
-      <w:r>
-        <w:t xml:space="preserve"> in the queue</w:t>
-      </w:r>
-      <w:r>
-        <w:t>.</w:t>
-      </w:r>
-      <w:r>
-        <w:t xml:space="preserve"> </w:t>
-      </w:r>
-      <w:r>
-        <w:t xml:space="preserve"> Secondly, i</w:t>
-      </w:r>
-      <w:r>
-        <w:t>f linked-list backed</w:t>
-      </w:r>
-      <w:r>
-        <w:t>,</w:t>
-      </w:r>
-      <w:r>
-        <w:t xml:space="preserve"> </w:t>
-      </w:r>
-      <w:r>
-        <w:t>objects have to be allocated representing the</w:t>
-      </w:r>
-      <w:r>
-        <w:t xml:space="preserve"> </w:t>
-      </w:r>
-      <w:r>
-        <w:t xml:space="preserve">nodes </w:t>
-      </w:r>
-      <w:r>
-        <w:t>of the list.   When no longer referenced, all these objects allocated to support the queue implementation need to be re-claimed.</w:t>
-      </w:r>
-    </w:p>
-    <w:p>
-      <w:pPr>
-        <w:pStyle w:val="Heading2"/>
-      </w:pPr>
-      <w:r>
-        <w:t>Pipelines and Graphs</w:t>
-      </w:r>
-    </w:p>
-    <w:p>
-      <w:r>
-        <w:t xml:space="preserve">For many classes of problem </w:t>
-      </w:r>
-      <w:r>
-        <w:t xml:space="preserve">it makes sense </w:t>
-      </w:r>
-      <w:r>
-        <w:t>to w</w:t>
-      </w:r>
-      <w:r>
-        <w:t>ire</w:t>
-      </w:r>
-      <w:r>
-        <w:t xml:space="preserve"> together </w:t>
-      </w:r>
-      <w:r>
-        <w:t xml:space="preserve">several processing stages into </w:t>
-      </w:r>
-      <w:r>
-        <w:t>pipelines</w:t>
-      </w:r>
-      <w:r>
-        <w:t>.</w:t>
-      </w:r>
-      <w:r>
-        <w:t xml:space="preserve"> </w:t>
-      </w:r>
-      <w:r>
-        <w:t>Such pipelines</w:t>
-      </w:r>
-      <w:r>
-        <w:t xml:space="preserve"> </w:t>
-      </w:r>
-      <w:r>
-        <w:t xml:space="preserve">often </w:t>
-      </w:r>
-      <w:r>
-        <w:t>ha</w:t>
-      </w:r>
-      <w:r>
-        <w:t>ve parallel paths, being organised into graph-</w:t>
-      </w:r>
-      <w:r>
-        <w:t xml:space="preserve">like topologies.  The links between each stage </w:t>
-      </w:r>
-      <w:r>
-        <w:t>are</w:t>
-      </w:r>
-      <w:r>
-        <w:t xml:space="preserve"> often</w:t>
-      </w:r>
-      <w:r>
-        <w:t xml:space="preserve"> implemented by queues </w:t>
-      </w:r>
-      <w:r>
-        <w:t>with</w:t>
-      </w:r>
-      <w:r>
-        <w:t xml:space="preserve"> each stage ha</w:t>
-      </w:r>
-      <w:r>
-        <w:t>ving</w:t>
-      </w:r>
-      <w:r>
-        <w:t xml:space="preserve"> its own thread.</w:t>
-      </w:r>
-    </w:p>
-    <w:p>
-      <w:r>
-        <w:t xml:space="preserve">This approach </w:t>
-      </w:r>
-      <w:r>
-        <w:t>is not cheap - at</w:t>
-      </w:r>
-      <w:r>
-        <w:t xml:space="preserve"> each stage we have to incur the cost of en-queuing and de-queuing units of work.  </w:t>
-      </w:r>
-      <w:r>
-        <w:t>The number of targets multiplies this cost when the path must fork, and incurs a</w:t>
-      </w:r>
-      <w:r>
-        <w:t>n</w:t>
-      </w:r>
-      <w:r>
-        <w:t xml:space="preserve"> inevitable cost of contention when it must re-join after such a fork.</w:t>
-      </w:r>
-    </w:p>
-    <w:p>
-      <w:r>
-        <w:t>It would be ideal if the graph of dependencies could be expressed without incurring the cost of putt</w:t>
-      </w:r>
-      <w:r>
-        <w:t>ing the queues between stages.</w:t>
-      </w:r>
-    </w:p>
-    <w:p>
-      <w:pPr>
-        <w:pStyle w:val="Heading1"/>
-      </w:pPr>
-      <w:r>
-        <w:t>The Design of the LMAX disruptor</w:t>
-      </w:r>
-    </w:p>
-    <w:p>
-      <w:r>
-        <w:t xml:space="preserve">The LMAX disruptor is designed to address </w:t>
-      </w:r>
-      <w:r>
-        <w:t xml:space="preserve">all of the </w:t>
-      </w:r>
-      <w:r>
-        <w:t xml:space="preserve">issues </w:t>
-      </w:r>
-      <w:r>
-        <w:t>outlined above in an</w:t>
-      </w:r>
-      <w:r>
-        <w:t xml:space="preserve"> attempt to maximize the efficiency of </w:t>
-      </w:r>
-      <w:r>
-        <w:t>memory</w:t>
-      </w:r>
-      <w:r>
-        <w:t xml:space="preserve"> allocation,</w:t>
-      </w:r>
-      <w:r>
-        <w:t xml:space="preserve"> and </w:t>
-      </w:r>
-      <w:r>
-        <w:t xml:space="preserve">operate in a </w:t>
-      </w:r>
-      <w:r>
-        <w:t>cache-</w:t>
-      </w:r>
-      <w:r>
-        <w:t>friendly manner</w:t>
-      </w:r>
-      <w:r>
-        <w:t xml:space="preserve"> </w:t>
-      </w:r>
-      <w:r>
-        <w:t xml:space="preserve">so that it will </w:t>
-      </w:r>
-      <w:r>
-        <w:t>perform optimally on modern hardware.</w:t>
-      </w:r>
-    </w:p>
-    <w:p>
-      <w:r>
-        <w:t>At the heart of the disruptor mechanism sits a pre-allocated bounded data structure in the form of a ring-buffer.</w:t>
-      </w:r>
-      <w:r>
-        <w:t xml:space="preserve"> </w:t>
-      </w:r>
-      <w:r>
-        <w:t xml:space="preserve"> </w:t>
-      </w:r>
-      <w:r>
-        <w:t>Data is added to the ring buffer through one or more producers and processed by one or more consumers.</w:t>
-      </w:r>
-    </w:p>
-    <w:p>
-      <w:pPr>
-        <w:pStyle w:val="Heading2"/>
-      </w:pPr>
-      <w:r>
-        <w:t>Memory Allocation</w:t>
-      </w:r>
-    </w:p>
-    <w:p>
-      <w:r>
-        <w:t xml:space="preserve">All memory for the </w:t>
-      </w:r>
-      <w:r>
-        <w:t>ring buffer</w:t>
-      </w:r>
-      <w:r>
-        <w:t xml:space="preserve"> </w:t>
-      </w:r>
-      <w:r>
-        <w:t>is</w:t>
-      </w:r>
-      <w:r>
-        <w:t xml:space="preserve"> pre-allocated on start</w:t>
-      </w:r>
-      <w:r>
-        <w:t xml:space="preserve"> </w:t>
-      </w:r>
-      <w:r>
-        <w:t xml:space="preserve">up.  </w:t>
-      </w:r>
-      <w:r>
-        <w:t>A</w:t>
-      </w:r>
-      <w:r>
-        <w:t xml:space="preserve"> ring-buffer</w:t>
-      </w:r>
-      <w:r>
-        <w:t xml:space="preserve"> can </w:t>
-      </w:r>
-      <w:r>
-        <w:t xml:space="preserve">store </w:t>
-      </w:r>
-      <w:r>
-        <w:t>either an array of pointers to entries or an array of structures representing the entries</w:t>
-      </w:r>
-      <w:r>
-        <w:t xml:space="preserve">.  The limitations of </w:t>
-      </w:r>
-      <w:r>
-        <w:t>the</w:t>
-      </w:r>
-      <w:r>
-        <w:t xml:space="preserve"> Java</w:t>
-      </w:r>
-      <w:r>
-        <w:t xml:space="preserve"> language mean that entries are associated with the ring-buffer as pointers to objects</w:t>
-      </w:r>
-      <w:r>
-        <w:t xml:space="preserve">.  </w:t>
-      </w:r>
-      <w:r>
-        <w:t>Each of these entries is typically not the data being passed itself, but a container for it.</w:t>
-      </w:r>
-      <w:r>
-        <w:t xml:space="preserve"> </w:t>
-      </w:r>
-      <w:r>
-        <w:t xml:space="preserve"> This </w:t>
-      </w:r>
-      <w:r>
-        <w:t>pre-allocation of entries eliminates</w:t>
-      </w:r>
-      <w:r>
-        <w:t xml:space="preserve"> issues in languages that support garbage collection, since the entries will be re-used and live for the duration </w:t>
-      </w:r>
-      <w:r>
-        <w:t>of the</w:t>
-      </w:r>
-      <w:r>
-        <w:t xml:space="preserve"> Disruptor</w:t>
-      </w:r>
-      <w:r>
-        <w:t xml:space="preserve"> instance</w:t>
-      </w:r>
-      <w:r>
-        <w:t xml:space="preserve">. </w:t>
-      </w:r>
-      <w:r>
-        <w:t xml:space="preserve"> </w:t>
-      </w:r>
-      <w:r>
-        <w:t>T</w:t>
-      </w:r>
-      <w:r>
-        <w:t xml:space="preserve">he memory </w:t>
-      </w:r>
-      <w:r>
-        <w:t xml:space="preserve">for these entries </w:t>
-      </w:r>
-      <w:r>
-        <w:t xml:space="preserve">is allocated at the same time </w:t>
-      </w:r>
-      <w:r>
-        <w:t xml:space="preserve">and </w:t>
-      </w:r>
-      <w:r>
-        <w:t xml:space="preserve">it is highly likely </w:t>
-      </w:r>
-      <w:r>
-        <w:t xml:space="preserve">that it will be </w:t>
-      </w:r>
-      <w:r>
-        <w:t>laid</w:t>
-      </w:r>
-      <w:r>
-        <w:t xml:space="preserve"> out cont</w:t>
-      </w:r>
-      <w:r>
-        <w:t>i</w:t>
-      </w:r>
-      <w:r>
-        <w:t>g</w:t>
-      </w:r>
-      <w:r>
-        <w:t>u</w:t>
-      </w:r>
-      <w:r>
-        <w:t xml:space="preserve">ously in main memory </w:t>
-      </w:r>
-      <w:r>
-        <w:t xml:space="preserve">and so </w:t>
-      </w:r>
-      <w:r>
-        <w:t xml:space="preserve">support cache striding.  </w:t>
-      </w:r>
-      <w:r>
-        <w:t xml:space="preserve">There is a proposal by </w:t>
-      </w:r>
-      <w:r>
-        <w:t xml:space="preserve">John Rose </w:t>
-      </w:r>
-      <w:r>
-        <w:t>to intr</w:t>
-      </w:r>
-      <w:r>
-        <w:t>o</w:t>
-      </w:r>
-      <w:r>
-        <w:t xml:space="preserve">duce </w:t>
-      </w:r>
-      <w:r>
-        <w:t>“value types”</w:t>
-      </w:r>
-      <w:r>
-        <w:rPr>
-          <w:rStyle w:val="EndnoteReference"/>
-        </w:rPr>
-        <w:endnoteReference w:id="4"/>
-      </w:r>
-      <w:r>
-        <w:t xml:space="preserve"> </w:t>
-      </w:r>
-      <w:r>
-        <w:t xml:space="preserve">to the Java language </w:t>
-      </w:r>
-      <w:r>
-        <w:t xml:space="preserve">which would allow arrays of </w:t>
-      </w:r>
-      <w:proofErr w:type="spellStart"/>
-      <w:r>
-        <w:t>tuples</w:t>
-      </w:r>
-      <w:proofErr w:type="spellEnd"/>
-      <w:r>
-        <w:t>,</w:t>
-      </w:r>
-      <w:r>
-        <w:t xml:space="preserve"> like other languages such as C</w:t>
-      </w:r>
-      <w:r>
-        <w:t>, and so ensure that memory would be allocated contiguously</w:t>
-      </w:r>
-      <w:r>
-        <w:t xml:space="preserve"> and avoid the pointer indirection</w:t>
-      </w:r>
-      <w:r>
-        <w:t>.</w:t>
-      </w:r>
-    </w:p>
-    <w:p>
-      <w:r>
-        <w:t xml:space="preserve">Garbage collection can be problematic </w:t>
-      </w:r>
-      <w:r>
-        <w:t>when developing low-latency system</w:t>
-      </w:r>
-      <w:r>
-        <w:t>s</w:t>
-      </w:r>
-      <w:r>
-        <w:t xml:space="preserve"> in</w:t>
-      </w:r>
-      <w:r>
-        <w:t xml:space="preserve"> a</w:t>
-      </w:r>
-      <w:r>
-        <w:t xml:space="preserve"> managed runtime environment </w:t>
-      </w:r>
-      <w:r>
-        <w:t xml:space="preserve">like </w:t>
-      </w:r>
-      <w:r>
-        <w:t xml:space="preserve">Java.  The more memory that is </w:t>
-      </w:r>
-      <w:r>
-        <w:t>allocated</w:t>
-      </w:r>
-      <w:r>
-        <w:t xml:space="preserve"> the </w:t>
-      </w:r>
-      <w:r>
-        <w:t>greater</w:t>
-      </w:r>
-      <w:r>
-        <w:t xml:space="preserve"> the</w:t>
-      </w:r>
-      <w:r>
-        <w:t xml:space="preserve"> </w:t>
-      </w:r>
-      <w:r>
-        <w:t>burde</w:t>
-      </w:r>
-      <w:r>
-        <w:t>n</w:t>
-      </w:r>
-      <w:r>
-        <w:t xml:space="preserve"> this puts on the garbage collector.  Garbage collectors work at their best when </w:t>
-      </w:r>
-      <w:r>
-        <w:t>the</w:t>
-      </w:r>
-      <w:r>
-        <w:t xml:space="preserve"> lives of objects are</w:t>
-      </w:r>
-      <w:r>
-        <w:t xml:space="preserve"> </w:t>
-      </w:r>
-      <w:r>
-        <w:t xml:space="preserve">either </w:t>
-      </w:r>
-      <w:r>
-        <w:t xml:space="preserve">very </w:t>
-      </w:r>
-      <w:r>
-        <w:t>short-lived</w:t>
-      </w:r>
-      <w:r>
-        <w:t xml:space="preserve"> or effectively immortal.  The pre-allocation of </w:t>
-      </w:r>
-      <w:r>
-        <w:t>entries</w:t>
-      </w:r>
-      <w:r>
-        <w:t xml:space="preserve"> in the ring buffer </w:t>
-      </w:r>
-      <w:r>
-        <w:t>means that it is</w:t>
-      </w:r>
-      <w:r>
-        <w:t xml:space="preserve"> immortal as far as garbage collect</w:t>
-      </w:r>
-      <w:r>
-        <w:t>o</w:t>
-      </w:r>
-      <w:r>
-        <w:t>r</w:t>
-      </w:r>
-      <w:r>
-        <w:t xml:space="preserve"> is concerned</w:t>
-      </w:r>
-      <w:r>
-        <w:t xml:space="preserve"> </w:t>
-      </w:r>
-      <w:r>
-        <w:t xml:space="preserve">and so represents </w:t>
-      </w:r>
-      <w:r>
-        <w:t>little</w:t>
-      </w:r>
-      <w:r>
-        <w:t xml:space="preserve"> </w:t>
-      </w:r>
-      <w:r>
-        <w:t xml:space="preserve">burden.  </w:t>
-      </w:r>
-    </w:p>
-    <w:p>
-      <w:r>
-        <w:t>Under heavy load</w:t>
-      </w:r>
-      <w:r>
-        <w:t xml:space="preserve"> </w:t>
-      </w:r>
-      <w:r>
-        <w:t>queue-based</w:t>
-      </w:r>
-      <w:r>
-        <w:t xml:space="preserve"> system</w:t>
-      </w:r>
-      <w:r>
-        <w:t>s</w:t>
-      </w:r>
-      <w:r>
-        <w:t xml:space="preserve"> can back up</w:t>
-      </w:r>
-      <w:r>
-        <w:t xml:space="preserve">, </w:t>
-      </w:r>
-      <w:r>
-        <w:t>which</w:t>
-      </w:r>
-      <w:r>
-        <w:t xml:space="preserve"> can lead to a reduction in the rate of processing</w:t>
-      </w:r>
-      <w:r>
-        <w:t>,</w:t>
-      </w:r>
-      <w:r>
-        <w:t xml:space="preserve"> and result</w:t>
-      </w:r>
-      <w:r>
-        <w:t>s</w:t>
-      </w:r>
-      <w:r>
-        <w:t xml:space="preserve"> in</w:t>
-      </w:r>
-      <w:r>
-        <w:t xml:space="preserve"> the </w:t>
-      </w:r>
-      <w:r>
-        <w:t>allocated</w:t>
-      </w:r>
-      <w:r>
-        <w:t xml:space="preserve"> objects </w:t>
-      </w:r>
-      <w:r>
-        <w:t>surviving longer than they should</w:t>
-      </w:r>
-      <w:r>
-        <w:t>, thus</w:t>
-      </w:r>
-      <w:r>
-        <w:t xml:space="preserve"> being promoted </w:t>
-      </w:r>
-      <w:r>
-        <w:t>beyond the young generation</w:t>
-      </w:r>
-      <w:r>
-        <w:t xml:space="preserve"> </w:t>
-      </w:r>
-      <w:r>
-        <w:t>with</w:t>
-      </w:r>
-      <w:r>
-        <w:t xml:space="preserve"> generational garbage collectors</w:t>
-      </w:r>
-      <w:r>
-        <w:t>.  This has two implications: f</w:t>
-      </w:r>
-      <w:r>
-        <w:t>irst</w:t>
-      </w:r>
-      <w:r>
-        <w:t>,</w:t>
-      </w:r>
-      <w:r>
-        <w:t xml:space="preserve"> the objects have to </w:t>
-      </w:r>
-      <w:r>
-        <w:t xml:space="preserve">be </w:t>
-      </w:r>
-      <w:r>
-        <w:t xml:space="preserve">copied between </w:t>
-      </w:r>
-      <w:r>
-        <w:t>generations which cause</w:t>
-      </w:r>
-      <w:r>
-        <w:t xml:space="preserve"> latency jitter</w:t>
-      </w:r>
-      <w:r>
-        <w:t>;</w:t>
-      </w:r>
-      <w:r>
-        <w:t xml:space="preserve"> </w:t>
-      </w:r>
-      <w:r>
-        <w:t>se</w:t>
-      </w:r>
-      <w:r>
-        <w:t>cond</w:t>
-      </w:r>
-      <w:r>
-        <w:t>,</w:t>
-      </w:r>
-      <w:r>
-        <w:t xml:space="preserve"> these objects have to be </w:t>
-      </w:r>
-      <w:r>
-        <w:t>collected</w:t>
-      </w:r>
-      <w:r>
-        <w:t xml:space="preserve"> </w:t>
-      </w:r>
-      <w:r>
-        <w:t xml:space="preserve">from the old generation which is typically </w:t>
-      </w:r>
-      <w:r>
-        <w:t xml:space="preserve">a much </w:t>
-      </w:r>
-      <w:r>
-        <w:t xml:space="preserve">more expensive </w:t>
-      </w:r>
-      <w:r>
-        <w:t xml:space="preserve">operation </w:t>
-      </w:r>
-      <w:r>
-        <w:t xml:space="preserve">and increases the likelihood of </w:t>
-      </w:r>
-      <w:r>
-        <w:t>“</w:t>
-      </w:r>
-      <w:r>
-        <w:t>stop the world</w:t>
-      </w:r>
-      <w:r>
-        <w:t>”</w:t>
-      </w:r>
-      <w:r>
-        <w:t xml:space="preserve"> pauses that </w:t>
-      </w:r>
-      <w:r>
-        <w:t xml:space="preserve">result when the fragmented memory space </w:t>
-      </w:r>
-      <w:r>
-        <w:t>requires compaction</w:t>
-      </w:r>
-      <w:r>
-        <w:t xml:space="preserve">. </w:t>
-      </w:r>
-      <w:r>
-        <w:t xml:space="preserve"> </w:t>
-      </w:r>
-      <w:r>
-        <w:t xml:space="preserve">In large memory heaps this can cause </w:t>
-      </w:r>
-      <w:r>
-        <w:t>pauses</w:t>
-      </w:r>
-      <w:r>
-        <w:t xml:space="preserve"> of seconds </w:t>
-      </w:r>
-      <w:r>
-        <w:t xml:space="preserve">per GB </w:t>
-      </w:r>
-      <w:r>
-        <w:t>in duration</w:t>
-      </w:r>
-      <w:r>
-        <w:t>.</w:t>
-      </w:r>
-    </w:p>
-    <w:p>
-      <w:pPr>
-        <w:pStyle w:val="Heading2"/>
-      </w:pPr>
-      <w:r>
-        <w:t>Birth of the Disruptor</w:t>
-      </w:r>
-    </w:p>
-    <w:p>
-      <w:r>
-        <w:t xml:space="preserve">While trying to address the problems described above, a design emerged through a rigorous separation of the concerns that we saw as being conflated in queues.  </w:t>
-      </w:r>
-      <w:r>
-        <w:t xml:space="preserve">This approach was </w:t>
-      </w:r>
-      <w:r>
-        <w:t>combined</w:t>
-      </w:r>
-      <w:r>
-        <w:t xml:space="preserve"> with</w:t>
-      </w:r>
-      <w:r>
-        <w:t xml:space="preserve"> </w:t>
-      </w:r>
-      <w:r>
-        <w:t xml:space="preserve">a </w:t>
-      </w:r>
-      <w:r>
-        <w:t>focus</w:t>
-      </w:r>
-      <w:r>
-        <w:t xml:space="preserve"> on</w:t>
-      </w:r>
-      <w:r>
-        <w:t xml:space="preserve"> ensuring</w:t>
-      </w:r>
-      <w:r>
-        <w:t xml:space="preserve"> that any data should </w:t>
-      </w:r>
-      <w:r>
-        <w:t xml:space="preserve">be </w:t>
-      </w:r>
-      <w:r>
-        <w:t>owned by only one thread for write access</w:t>
-      </w:r>
-      <w:r>
-        <w:t xml:space="preserve">, </w:t>
-      </w:r>
-      <w:r>
-        <w:t>therefore eliminating</w:t>
-      </w:r>
-      <w:r>
-        <w:t xml:space="preserve"> write contention</w:t>
-      </w:r>
-      <w:r>
-        <w:t>.  T</w:t>
-      </w:r>
-      <w:r>
-        <w:t>hat</w:t>
-      </w:r>
-      <w:r>
-        <w:t xml:space="preserve"> design</w:t>
-      </w:r>
-      <w:r>
-        <w:t xml:space="preserve"> </w:t>
-      </w:r>
-      <w:r>
-        <w:t>be</w:t>
-      </w:r>
-      <w:r>
-        <w:t>came known as the “Disruptor”.</w:t>
-      </w:r>
-      <w:r>
-        <w:t xml:space="preserve">  It was </w:t>
-      </w:r>
-      <w:r>
-        <w:t xml:space="preserve">so </w:t>
-      </w:r>
-      <w:r>
-        <w:t xml:space="preserve">named because it had elements of similarity for dealing with graphs of dependencies </w:t>
-      </w:r>
-      <w:r>
-        <w:t>to the concept of</w:t>
-      </w:r>
-      <w:r>
-        <w:t xml:space="preserve"> “</w:t>
-      </w:r>
-      <w:proofErr w:type="spellStart"/>
-      <w:r>
-        <w:t>Phasers</w:t>
-      </w:r>
-      <w:proofErr w:type="spellEnd"/>
-      <w:r>
-        <w:t>”</w:t>
-      </w:r>
-      <w:r>
-        <w:rPr>
-          <w:rStyle w:val="EndnoteReference"/>
-        </w:rPr>
-        <w:endnoteReference w:id="5"/>
-      </w:r>
-      <w:r>
-        <w:t xml:space="preserve"> in Java 7</w:t>
-      </w:r>
-      <w:r>
-        <w:t>,</w:t>
-      </w:r>
-      <w:r>
-        <w:t xml:space="preserve"> introduced to support Fork-Join</w:t>
-      </w:r>
-      <w:r>
-        <w:t>.</w:t>
-      </w:r>
-      <w:r>
-        <w:t xml:space="preserve"> </w:t>
       </w:r>
     </w:p>
     <w:p>
@@ -3795,7 +3881,11 @@
         <w:t>available entry in the ring buffer</w:t>
       </w:r>
       <w:r>
-        <w:t xml:space="preserve"> for consumption</w:t>
+        <w:t xml:space="preserve"> for </w:t>
+      </w:r>
+      <w:r>
+        <w:lastRenderedPageBreak/>
+        <w:t>consumption</w:t>
       </w:r>
       <w:r>
         <w:t>.</w:t>
@@ -4306,6 +4396,7 @@
     </w:p>
     <w:p>
       <w:r>
+        <w:lastRenderedPageBreak/>
         <w:t>Because the producer and consumer concerns are separated with the Disruptor pattern it is possible to represent a complex graph of dependencies between consumers while only using a single ring buffer at the core.  This results in greatly reduced fixed costs of execution thus increasing throughput while reducing latency.</w:t>
       </w:r>
     </w:p>
@@ -4450,7 +4541,7 @@
             <v:path o:extrusionok="f" gradientshapeok="t" o:connecttype="rect"/>
             <o:lock v:ext="edit" aspectratio="t"/>
           </v:shapetype>
-          <v:shape id="_x0000_i1025" type="#_x0000_t75" style="width:481.5pt;height:348.3pt">
+          <v:shape id="_x0000_i1025" type="#_x0000_t75" style="width:481.1pt;height:348.55pt">
             <v:imagedata r:id="rId9" o:title=""/>
           </v:shape>
         </w:pict>
@@ -4857,6 +4948,7 @@
           <w:sz w:val="16"/>
           <w:szCs w:val="16"/>
         </w:rPr>
+        <w:lastRenderedPageBreak/>
         <w:t xml:space="preserve">    {</w:t>
       </w:r>
     </w:p>
@@ -5910,6 +6002,14 @@
         <w:t>producerBarrier.commit</w:t>
       </w:r>
       <w:proofErr w:type="spellEnd"/>
+      <w:r>
+        <w:rPr>
+          <w:rFonts w:ascii="Courier New" w:hAnsi="Courier New" w:cs="Courier New"/>
+          <w:sz w:val="16"/>
+          <w:szCs w:val="16"/>
+        </w:rPr>
+        <w:t>(</w:t>
+      </w:r>
       <w:proofErr w:type="gramEnd"/>
       <w:r>
         <w:rPr>
@@ -5917,7 +6017,7 @@
           <w:sz w:val="16"/>
           <w:szCs w:val="16"/>
         </w:rPr>
-        <w:t xml:space="preserve">(entry);   </w:t>
+        <w:t xml:space="preserve">entry);   </w:t>
       </w:r>
     </w:p>
     <w:p>
@@ -6008,7 +6108,7 @@
           <w:b/>
         </w:rPr>
         <w:pict>
-          <v:group id="_x0000_s1082" style="width:451.3pt;height:36.85pt;mso-position-horizontal-relative:char;mso-position-vertical-relative:line" coordorigin="1440,3306" coordsize="9026,737" editas="canvas">
+          <v:group id="_x0000_s1082" editas="canvas" style="width:451.3pt;height:36.85pt;mso-position-horizontal-relative:char;mso-position-vertical-relative:line" coordorigin="1440,3306" coordsize="9026,737">
             <o:lock v:ext="edit" aspectratio="t"/>
             <v:shape id="_x0000_s1083" type="#_x0000_t75" style="position:absolute;left:1440;top:3306;width:9026;height:737" o:preferrelative="f">
               <v:fill o:detectmouseclick="t"/>
@@ -6055,7 +6155,7 @@
                 </w:txbxContent>
               </v:textbox>
             </v:oval>
-            <v:shapetype id="_x0000_t32" coordsize="21600,21600" o:spt="32" o:oned="t" path="m0,0l21600,21600e" filled="f">
+            <v:shapetype id="_x0000_t32" coordsize="21600,21600" o:spt="32" o:oned="t" path="m,l21600,21600e" filled="f">
               <v:path arrowok="t" fillok="f" o:connecttype="none"/>
               <o:lock v:ext="edit" shapetype="t"/>
             </v:shapetype>
@@ -6105,7 +6205,7 @@
           <w:b/>
         </w:rPr>
         <w:pict>
-          <v:group id="_x0000_s1087" style="width:451.3pt;height:37.7pt;mso-position-horizontal-relative:char;mso-position-vertical-relative:line" coordorigin="1440,3306" coordsize="9026,754" editas="canvas">
+          <v:group id="_x0000_s1087" editas="canvas" style="width:451.3pt;height:37.7pt;mso-position-horizontal-relative:char;mso-position-vertical-relative:line" coordorigin="1440,3306" coordsize="9026,754">
             <o:lock v:ext="edit" aspectratio="t"/>
             <v:shape id="_x0000_s1088" type="#_x0000_t75" style="position:absolute;left:1440;top:3306;width:9026;height:754" o:preferrelative="f">
               <v:fill o:detectmouseclick="t"/>
@@ -6260,7 +6360,7 @@
           <w:b/>
         </w:rPr>
         <w:pict>
-          <v:group id="_x0000_s1096" style="width:451.3pt;height:98.05pt;mso-position-horizontal-relative:char;mso-position-vertical-relative:line" coordorigin="1440,3306" coordsize="9026,1961" editas="canvas">
+          <v:group id="_x0000_s1096" editas="canvas" style="width:451.3pt;height:98.05pt;mso-position-horizontal-relative:char;mso-position-vertical-relative:line" coordorigin="1440,3306" coordsize="9026,1961">
             <o:lock v:ext="edit" aspectratio="t"/>
             <v:shape id="_x0000_s1097" type="#_x0000_t75" style="position:absolute;left:1440;top:3306;width:9026;height:1961" o:preferrelative="f">
               <v:fill o:detectmouseclick="t"/>
@@ -6385,7 +6485,7 @@
           <w:b/>
         </w:rPr>
         <w:pict>
-          <v:group id="_x0000_s1105" style="width:451.3pt;height:92.8pt;mso-position-horizontal-relative:char;mso-position-vertical-relative:line" coordorigin="1440,3306" coordsize="9026,1856" editas="canvas">
+          <v:group id="_x0000_s1105" editas="canvas" style="width:451.3pt;height:92.8pt;mso-position-horizontal-relative:char;mso-position-vertical-relative:line" coordorigin="1440,3306" coordsize="9026,1856">
             <o:lock v:ext="edit" aspectratio="t"/>
             <v:shape id="_x0000_s1106" type="#_x0000_t75" style="position:absolute;left:1440;top:3306;width:9026;height:1856" o:preferrelative="f">
               <v:fill o:detectmouseclick="t"/>
@@ -6522,7 +6622,7 @@
           <w:b/>
         </w:rPr>
         <w:pict>
-          <v:group id="_x0000_s1114" style="width:451.3pt;height:92.8pt;mso-position-horizontal-relative:char;mso-position-vertical-relative:line" coordorigin="1440,3306" coordsize="9026,1856" editas="canvas">
+          <v:group id="_x0000_s1114" editas="canvas" style="width:451.3pt;height:92.8pt;mso-position-horizontal-relative:char;mso-position-vertical-relative:line" coordorigin="1440,3306" coordsize="9026,1856">
             <o:lock v:ext="edit" aspectratio="t"/>
             <v:shape id="_x0000_s1115" type="#_x0000_t75" style="position:absolute;left:1440;top:3306;width:9026;height:1856" o:preferrelative="f">
               <v:fill o:detectmouseclick="t"/>
@@ -7917,11 +8017,16 @@
       <w:r>
         <w:t xml:space="preserve">Oracle </w:t>
       </w:r>
-      <w:r>
-        <w:t xml:space="preserve">JVMs running on </w:t>
-      </w:r>
       <w:proofErr w:type="spellStart"/>
       <w:r>
+        <w:t>JVMs</w:t>
+      </w:r>
+      <w:proofErr w:type="spellEnd"/>
+      <w:r>
+        <w:t xml:space="preserve"> running on </w:t>
+      </w:r>
+      <w:proofErr w:type="spellStart"/>
+      <w:r>
         <w:t>Ubuntu</w:t>
       </w:r>
       <w:proofErr w:type="spellEnd"/>
@@ -7933,14 +8038,71 @@
       </w:r>
     </w:p>
     <w:p>
+      <w:r>
+        <w:t xml:space="preserve">For comparison we use the </w:t>
+      </w:r>
+      <w:proofErr w:type="spellStart"/>
+      <w:r>
+        <w:rPr>
+          <w:i/>
+        </w:rPr>
+        <w:t>ArrayBlockingQueue</w:t>
+      </w:r>
+      <w:proofErr w:type="spellEnd"/>
+      <w:r>
+        <w:t xml:space="preserve"> once again.  We could have used </w:t>
+      </w:r>
+      <w:proofErr w:type="spellStart"/>
+      <w:r>
+        <w:rPr>
+          <w:i/>
+        </w:rPr>
+        <w:t>ConcurrentLinkedQueue</w:t>
+      </w:r>
+      <w:proofErr w:type="spellEnd"/>
+      <w:r>
+        <w:rPr>
+          <w:rStyle w:val="EndnoteReference"/>
+        </w:rPr>
+        <w:endnoteReference w:id="7"/>
+      </w:r>
+      <w:r>
+        <w:t xml:space="preserve"> which is likely to give better results but we want to use a bounded queue implementation to ensure producers do not outpace consumers by creating back pressure.  The results below are for </w:t>
+      </w:r>
+      <w:proofErr w:type="gramStart"/>
+      <w:r>
+        <w:t>2.2Ghz</w:t>
+      </w:r>
+      <w:proofErr w:type="gramEnd"/>
+      <w:r>
+        <w:t xml:space="preserve"> Core </w:t>
+      </w:r>
+      <w:r>
+        <w:t>i7-2720QM</w:t>
+      </w:r>
+      <w:r>
+        <w:t xml:space="preserve"> running Java 1.6.0_25 64-bit on </w:t>
+      </w:r>
+      <w:proofErr w:type="spellStart"/>
+      <w:r>
+        <w:t>Ubuntu</w:t>
+      </w:r>
+      <w:proofErr w:type="spellEnd"/>
+      <w:r>
+        <w:t xml:space="preserve"> 11.04.</w:t>
+      </w:r>
+    </w:p>
+    <w:p/>
+    <w:p>
       <w:pPr>
         <w:jc w:val="center"/>
       </w:pPr>
       <w:r>
         <w:rPr>
           <w:noProof/>
-          <w:lang w:val="en-US"/>
-        </w:rPr>
+          <w:lang w:eastAsia="en-GB"/>
+        </w:rPr>
+        <w:lastRenderedPageBreak/>
         <w:drawing>
           <wp:inline distT="0" distB="0" distL="0" distR="0">
             <wp:extent cx="5717665" cy="3016665"/>
@@ -7954,89 +8116,6 @@
             </a:graphic>
           </wp:inline>
         </w:drawing>
-      </w:r>
-    </w:p>
-    <w:p>
-      <w:r>
-        <w:t xml:space="preserve">For </w:t>
-      </w:r>
-      <w:r>
-        <w:t>comparison</w:t>
-      </w:r>
-      <w:r>
-        <w:t xml:space="preserve"> we use the </w:t>
-      </w:r>
-      <w:proofErr w:type="spellStart"/>
-      <w:r>
-        <w:rPr>
-          <w:i/>
-        </w:rPr>
-        <w:t>ArrayBlockingQueue</w:t>
-      </w:r>
-      <w:proofErr w:type="spellEnd"/>
-      <w:r>
-        <w:t xml:space="preserve"> once again.  We could have used </w:t>
-      </w:r>
-      <w:proofErr w:type="spellStart"/>
-      <w:r>
-        <w:rPr>
-          <w:i/>
-        </w:rPr>
-        <w:t>ConcurrentLinkedQueue</w:t>
-      </w:r>
-      <w:proofErr w:type="spellEnd"/>
-      <w:r>
-        <w:rPr>
-          <w:rStyle w:val="EndnoteReference"/>
-        </w:rPr>
-        <w:endnoteReference w:id="7"/>
-      </w:r>
-      <w:r>
-        <w:t xml:space="preserve"> which is likely to give better results but we want to </w:t>
-      </w:r>
-      <w:r>
-        <w:t>use</w:t>
-      </w:r>
-      <w:r>
-        <w:t xml:space="preserve"> a</w:t>
-      </w:r>
-      <w:r>
-        <w:t xml:space="preserve"> bound</w:t>
-      </w:r>
-      <w:r>
-        <w:t>ed</w:t>
-      </w:r>
-      <w:r>
-        <w:t xml:space="preserve"> queue </w:t>
-      </w:r>
-      <w:r>
-        <w:t>implementation</w:t>
-      </w:r>
-      <w:r>
-        <w:t xml:space="preserve"> to ensure producers do not outpace consumers</w:t>
-      </w:r>
-      <w:r>
-        <w:t xml:space="preserve"> by creating back pressure</w:t>
-      </w:r>
-      <w:r>
-        <w:t>.</w:t>
-      </w:r>
-      <w:r>
-        <w:t xml:space="preserve">  The results below are for 2.2Ghz Core </w:t>
-      </w:r>
-      <w:r>
-        <w:t>i7-2720QM</w:t>
-      </w:r>
-      <w:r>
-        <w:t xml:space="preserve"> running Java 1.6.0_25 64-bit on </w:t>
-      </w:r>
-      <w:proofErr w:type="spellStart"/>
-      <w:r>
-        <w:t>Ubuntu</w:t>
-      </w:r>
-      <w:proofErr w:type="spellEnd"/>
-      <w:r>
-        <w:t xml:space="preserve"> 11.04.</w:t>
       </w:r>
     </w:p>
     <w:p>
@@ -8646,7 +8725,7 @@
 </file>
 
 <file path=word/endnotes.xml><?xml version="1.0" encoding="utf-8"?>
-<w:endnotes xmlns:mo="http://schemas.microsoft.com/office/mac/office/2008/main" xmlns:ve="http://schemas.openxmlformats.org/markup-compatibility/2006" xmlns:mv="urn:schemas-microsoft-com:mac:vml" xmlns:o="urn:schemas-microsoft-com:office:office" xmlns:r="http://schemas.openxmlformats.org/officeDocument/2006/relationships" xmlns:m="http://schemas.openxmlformats.org/officeDocument/2006/math" xmlns:v="urn:schemas-microsoft-com:vml" xmlns:wp="http://schemas.openxmlformats.org/drawingml/2006/wordprocessingDrawing" xmlns:w10="urn:schemas-microsoft-com:office:word" xmlns:w="http://schemas.openxmlformats.org/wordprocessingml/2006/main" xmlns:wne="http://schemas.microsoft.com/office/word/2006/wordml">
+<w:endnotes xmlns:ve="http://schemas.openxmlformats.org/markup-compatibility/2006" xmlns:o="urn:schemas-microsoft-com:office:office" xmlns:r="http://schemas.openxmlformats.org/officeDocument/2006/relationships" xmlns:m="http://schemas.openxmlformats.org/officeDocument/2006/math" xmlns:v="urn:schemas-microsoft-com:vml" xmlns:wp="http://schemas.openxmlformats.org/drawingml/2006/wordprocessingDrawing" xmlns:w10="urn:schemas-microsoft-com:office:word" xmlns:w="http://schemas.openxmlformats.org/wordprocessingml/2006/main" xmlns:wne="http://schemas.microsoft.com/office/word/2006/wordml">
   <w:endnote w:type="separator" w:id="-1">
     <w:p>
       <w:pPr>
@@ -8767,7 +8846,23 @@
           <w:sz w:val="16"/>
           <w:szCs w:val="16"/>
         </w:rPr>
-        <w:t xml:space="preserve"> Value Types - http://blogs.oracle.com/jrose/entry/tuples_in_the_vm</w:t>
+        <w:t xml:space="preserve"> </w:t>
+      </w:r>
+      <w:proofErr w:type="spellStart"/>
+      <w:r>
+        <w:rPr>
+          <w:sz w:val="16"/>
+          <w:szCs w:val="16"/>
+        </w:rPr>
+        <w:t>Phasers</w:t>
+      </w:r>
+      <w:proofErr w:type="spellEnd"/>
+      <w:r>
+        <w:rPr>
+          <w:sz w:val="16"/>
+          <w:szCs w:val="16"/>
+        </w:rPr>
+        <w:t xml:space="preserve"> - http://gee.cs.oswego.edu/dl/jsr166/dist/jsr166ydocs/jsr166y/Phaser.html</w:t>
       </w:r>
     </w:p>
   </w:endnote>
@@ -8793,23 +8888,7 @@
           <w:sz w:val="16"/>
           <w:szCs w:val="16"/>
         </w:rPr>
-        <w:t xml:space="preserve"> </w:t>
-      </w:r>
-      <w:proofErr w:type="spellStart"/>
-      <w:r>
-        <w:rPr>
-          <w:sz w:val="16"/>
-          <w:szCs w:val="16"/>
-        </w:rPr>
-        <w:t>Phasers</w:t>
-      </w:r>
-      <w:proofErr w:type="spellEnd"/>
-      <w:r>
-        <w:rPr>
-          <w:sz w:val="16"/>
-          <w:szCs w:val="16"/>
-        </w:rPr>
-        <w:t xml:space="preserve"> - http://gee.cs.oswego.edu/dl/jsr166/dist/jsr166ydocs/jsr166y/Phaser.html</w:t>
+        <w:t xml:space="preserve"> Value Types - http://blogs.oracle.com/jrose/entry/tuples_in_the_vm</w:t>
       </w:r>
     </w:p>
   </w:endnote>
@@ -8906,7 +8985,7 @@
 </file>
 
 <file path=word/footer1.xml><?xml version="1.0" encoding="utf-8"?>
-<w:ftr xmlns:mo="http://schemas.microsoft.com/office/mac/office/2008/main" xmlns:ve="http://schemas.openxmlformats.org/markup-compatibility/2006" xmlns:mv="urn:schemas-microsoft-com:mac:vml" xmlns:o="urn:schemas-microsoft-com:office:office" xmlns:r="http://schemas.openxmlformats.org/officeDocument/2006/relationships" xmlns:m="http://schemas.openxmlformats.org/officeDocument/2006/math" xmlns:v="urn:schemas-microsoft-com:vml" xmlns:wp="http://schemas.openxmlformats.org/drawingml/2006/wordprocessingDrawing" xmlns:w10="urn:schemas-microsoft-com:office:word" xmlns:w="http://schemas.openxmlformats.org/wordprocessingml/2006/main" xmlns:wne="http://schemas.microsoft.com/office/word/2006/wordml">
+<w:ftr xmlns:ve="http://schemas.openxmlformats.org/markup-compatibility/2006" xmlns:o="urn:schemas-microsoft-com:office:office" xmlns:r="http://schemas.openxmlformats.org/officeDocument/2006/relationships" xmlns:m="http://schemas.openxmlformats.org/officeDocument/2006/math" xmlns:v="urn:schemas-microsoft-com:vml" xmlns:wp="http://schemas.openxmlformats.org/drawingml/2006/wordprocessingDrawing" xmlns:w10="urn:schemas-microsoft-com:office:word" xmlns:w="http://schemas.openxmlformats.org/wordprocessingml/2006/main" xmlns:wne="http://schemas.microsoft.com/office/word/2006/wordml">
   <w:p>
     <w:pPr>
       <w:pStyle w:val="Footer"/>
@@ -8947,7 +9026,7 @@
         <w:rPr>
           <w:noProof/>
         </w:rPr>
-        <w:t>4</w:t>
+        <w:t>9</w:t>
       </w:r>
     </w:fldSimple>
   </w:p>
@@ -8955,7 +9034,7 @@
 </file>
 
 <file path=word/footnotes.xml><?xml version="1.0" encoding="utf-8"?>
-<w:footnotes xmlns:mo="http://schemas.microsoft.com/office/mac/office/2008/main" xmlns:ve="http://schemas.openxmlformats.org/markup-compatibility/2006" xmlns:mv="urn:schemas-microsoft-com:mac:vml" xmlns:o="urn:schemas-microsoft-com:office:office" xmlns:r="http://schemas.openxmlformats.org/officeDocument/2006/relationships" xmlns:m="http://schemas.openxmlformats.org/officeDocument/2006/math" xmlns:v="urn:schemas-microsoft-com:vml" xmlns:wp="http://schemas.openxmlformats.org/drawingml/2006/wordprocessingDrawing" xmlns:w10="urn:schemas-microsoft-com:office:word" xmlns:w="http://schemas.openxmlformats.org/wordprocessingml/2006/main" xmlns:wne="http://schemas.microsoft.com/office/word/2006/wordml">
+<w:footnotes xmlns:ve="http://schemas.openxmlformats.org/markup-compatibility/2006" xmlns:o="urn:schemas-microsoft-com:office:office" xmlns:r="http://schemas.openxmlformats.org/officeDocument/2006/relationships" xmlns:m="http://schemas.openxmlformats.org/officeDocument/2006/math" xmlns:v="urn:schemas-microsoft-com:vml" xmlns:wp="http://schemas.openxmlformats.org/drawingml/2006/wordprocessingDrawing" xmlns:w10="urn:schemas-microsoft-com:office:word" xmlns:w="http://schemas.openxmlformats.org/wordprocessingml/2006/main" xmlns:wne="http://schemas.microsoft.com/office/word/2006/wordml">
   <w:footnote w:type="separator" w:id="-1">
     <w:p>
       <w:pPr>
@@ -8980,7 +9059,7 @@
 </file>
 
 <file path=word/header1.xml><?xml version="1.0" encoding="utf-8"?>
-<w:hdr xmlns:mo="http://schemas.microsoft.com/office/mac/office/2008/main" xmlns:ve="http://schemas.openxmlformats.org/markup-compatibility/2006" xmlns:mv="urn:schemas-microsoft-com:mac:vml" xmlns:o="urn:schemas-microsoft-com:office:office" xmlns:r="http://schemas.openxmlformats.org/officeDocument/2006/relationships" xmlns:m="http://schemas.openxmlformats.org/officeDocument/2006/math" xmlns:v="urn:schemas-microsoft-com:vml" xmlns:wp="http://schemas.openxmlformats.org/drawingml/2006/wordprocessingDrawing" xmlns:w10="urn:schemas-microsoft-com:office:word" xmlns:w="http://schemas.openxmlformats.org/wordprocessingml/2006/main" xmlns:wne="http://schemas.microsoft.com/office/word/2006/wordml">
+<w:hdr xmlns:ve="http://schemas.openxmlformats.org/markup-compatibility/2006" xmlns:o="urn:schemas-microsoft-com:office:office" xmlns:r="http://schemas.openxmlformats.org/officeDocument/2006/relationships" xmlns:m="http://schemas.openxmlformats.org/officeDocument/2006/math" xmlns:v="urn:schemas-microsoft-com:vml" xmlns:wp="http://schemas.openxmlformats.org/drawingml/2006/wordprocessingDrawing" xmlns:w10="urn:schemas-microsoft-com:office:word" xmlns:w="http://schemas.openxmlformats.org/wordprocessingml/2006/main" xmlns:wne="http://schemas.microsoft.com/office/word/2006/wordml">
   <w:p>
     <w:pPr>
       <w:pStyle w:val="Header"/>
@@ -8998,7 +9077,7 @@
     <w:r>
       <w:rPr>
         <w:noProof/>
-        <w:lang w:val="en-US"/>
+        <w:lang w:eastAsia="en-GB"/>
       </w:rPr>
       <w:drawing>
         <wp:inline distT="0" distB="0" distL="0" distR="0">
@@ -9041,7 +9120,7 @@
 </file>
 
 <file path=word/numbering.xml><?xml version="1.0" encoding="utf-8"?>
-<w:numbering xmlns:mo="http://schemas.microsoft.com/office/mac/office/2008/main" xmlns:ve="http://schemas.openxmlformats.org/markup-compatibility/2006" xmlns:mv="urn:schemas-microsoft-com:mac:vml" xmlns:o="urn:schemas-microsoft-com:office:office" xmlns:r="http://schemas.openxmlformats.org/officeDocument/2006/relationships" xmlns:m="http://schemas.openxmlformats.org/officeDocument/2006/math" xmlns:v="urn:schemas-microsoft-com:vml" xmlns:wp="http://schemas.openxmlformats.org/drawingml/2006/wordprocessingDrawing" xmlns:w10="urn:schemas-microsoft-com:office:word" xmlns:w="http://schemas.openxmlformats.org/wordprocessingml/2006/main" xmlns:wne="http://schemas.microsoft.com/office/word/2006/wordml">
+<w:numbering xmlns:ve="http://schemas.openxmlformats.org/markup-compatibility/2006" xmlns:o="urn:schemas-microsoft-com:office:office" xmlns:r="http://schemas.openxmlformats.org/officeDocument/2006/relationships" xmlns:m="http://schemas.openxmlformats.org/officeDocument/2006/math" xmlns:v="urn:schemas-microsoft-com:vml" xmlns:wp="http://schemas.openxmlformats.org/drawingml/2006/wordprocessingDrawing" xmlns:w10="urn:schemas-microsoft-com:office:word" xmlns:w="http://schemas.openxmlformats.org/wordprocessingml/2006/main" xmlns:wne="http://schemas.microsoft.com/office/word/2006/wordml">
   <w:abstractNum w:abstractNumId="0">
     <w:nsid w:val="13A85964"/>
     <w:multiLevelType w:val="hybridMultilevel"/>
@@ -9338,7 +9417,7 @@
       </w:pPr>
     </w:pPrDefault>
   </w:docDefaults>
-  <w:latentStyles w:defLockedState="0" w:defUIPriority="99" w:defSemiHidden="1" w:defUnhideWhenUsed="1" w:defQFormat="0" w:count="276">
+  <w:latentStyles w:defLockedState="0" w:defUIPriority="99" w:defSemiHidden="1" w:defUnhideWhenUsed="1" w:defQFormat="0" w:count="267">
     <w:lsdException w:name="Normal" w:semiHidden="0" w:uiPriority="0" w:unhideWhenUsed="0" w:qFormat="1"/>
     <w:lsdException w:name="heading 1" w:semiHidden="0" w:uiPriority="9" w:unhideWhenUsed="0" w:qFormat="1"/>
     <w:lsdException w:name="heading 2" w:uiPriority="9" w:qFormat="1"/>
@@ -9722,10 +9801,13 @@
   </w:style>
   <w:style w:type="character" w:default="1" w:styleId="DefaultParagraphFont">
     <w:name w:val="Default Paragraph Font"/>
+    <w:uiPriority w:val="1"/>
+    <w:semiHidden/>
     <w:unhideWhenUsed/>
   </w:style>
   <w:style w:type="table" w:default="1" w:styleId="TableNormal">
     <w:name w:val="Normal Table"/>
+    <w:uiPriority w:val="99"/>
     <w:semiHidden/>
     <w:unhideWhenUsed/>
     <w:qFormat/>
@@ -9741,6 +9823,7 @@
   </w:style>
   <w:style w:type="numbering" w:default="1" w:styleId="NoList">
     <w:name w:val="No List"/>
+    <w:uiPriority w:val="99"/>
     <w:semiHidden/>
     <w:unhideWhenUsed/>
   </w:style>
@@ -10173,8 +10256,7 @@
 <file path=word/charts/chart1.xml><?xml version="1.0" encoding="utf-8"?>
 <c:chartSpace xmlns:c="http://schemas.openxmlformats.org/drawingml/2006/chart" xmlns:a="http://schemas.openxmlformats.org/drawingml/2006/main" xmlns:r="http://schemas.openxmlformats.org/officeDocument/2006/relationships">
   <c:date1904 val="1"/>
-  <c:lang val="en-US"/>
-  <c:style val="2"/>
+  <c:lang val="en-GB"/>
   <c:chart>
     <c:autoTitleDeleted val="1"/>
     <c:plotArea>
@@ -10203,73 +10285,73 @@
                 <c:formatCode>General</c:formatCode>
                 <c:ptCount val="23"/>
                 <c:pt idx="0">
-                  <c:v>2.0</c:v>
+                  <c:v>2</c:v>
                 </c:pt>
                 <c:pt idx="1">
-                  <c:v>4.0</c:v>
+                  <c:v>4</c:v>
                 </c:pt>
                 <c:pt idx="2">
-                  <c:v>8.0</c:v>
+                  <c:v>8</c:v>
                 </c:pt>
                 <c:pt idx="3">
-                  <c:v>16.0</c:v>
+                  <c:v>16</c:v>
                 </c:pt>
                 <c:pt idx="4">
-                  <c:v>32.0</c:v>
+                  <c:v>32</c:v>
                 </c:pt>
                 <c:pt idx="5">
-                  <c:v>64.0</c:v>
+                  <c:v>64</c:v>
                 </c:pt>
                 <c:pt idx="6">
-                  <c:v>128.0</c:v>
+                  <c:v>128</c:v>
                 </c:pt>
                 <c:pt idx="7">
-                  <c:v>256.0</c:v>
+                  <c:v>256</c:v>
                 </c:pt>
                 <c:pt idx="8">
-                  <c:v>512.0</c:v>
+                  <c:v>512</c:v>
                 </c:pt>
                 <c:pt idx="9">
-                  <c:v>1024.0</c:v>
+                  <c:v>1024</c:v>
                 </c:pt>
                 <c:pt idx="10">
-                  <c:v>2048.0</c:v>
+                  <c:v>2048</c:v>
                 </c:pt>
                 <c:pt idx="11">
-                  <c:v>4096.0</c:v>
+                  <c:v>4096</c:v>
                 </c:pt>
                 <c:pt idx="12">
-                  <c:v>8192.0</c:v>
+                  <c:v>8192</c:v>
                 </c:pt>
                 <c:pt idx="13">
-                  <c:v>16384.0</c:v>
+                  <c:v>16384</c:v>
                 </c:pt>
                 <c:pt idx="14">
-                  <c:v>32768.0</c:v>
+                  <c:v>32768</c:v>
                 </c:pt>
                 <c:pt idx="15">
-                  <c:v>65536.0</c:v>
+                  <c:v>65536</c:v>
                 </c:pt>
                 <c:pt idx="16">
-                  <c:v>131072.0</c:v>
+                  <c:v>131072</c:v>
                 </c:pt>
                 <c:pt idx="17">
-                  <c:v>262144.0</c:v>
+                  <c:v>262144</c:v>
                 </c:pt>
                 <c:pt idx="18">
-                  <c:v>524288.0</c:v>
+                  <c:v>524288</c:v>
                 </c:pt>
                 <c:pt idx="19">
-                  <c:v>1.048576E6</c:v>
+                  <c:v>1048576</c:v>
                 </c:pt>
                 <c:pt idx="20">
-                  <c:v>2.097152E6</c:v>
+                  <c:v>2097152</c:v>
                 </c:pt>
                 <c:pt idx="21">
-                  <c:v>4.194304E6</c:v>
+                  <c:v>4194303.9999999986</c:v>
                 </c:pt>
                 <c:pt idx="22">
-                  <c:v>8.388608E6</c:v>
+                  <c:v>8388608</c:v>
                 </c:pt>
               </c:numCache>
             </c:numRef>
@@ -10281,73 +10363,73 @@
                 <c:formatCode>General</c:formatCode>
                 <c:ptCount val="23"/>
                 <c:pt idx="0">
-                  <c:v>0.0</c:v>
+                  <c:v>0</c:v>
                 </c:pt>
                 <c:pt idx="1">
-                  <c:v>0.0</c:v>
+                  <c:v>0</c:v>
                 </c:pt>
                 <c:pt idx="2">
-                  <c:v>0.0</c:v>
+                  <c:v>0</c:v>
                 </c:pt>
                 <c:pt idx="3">
-                  <c:v>0.0</c:v>
+                  <c:v>0</c:v>
                 </c:pt>
                 <c:pt idx="4">
-                  <c:v>381.0</c:v>
+                  <c:v>381</c:v>
                 </c:pt>
                 <c:pt idx="5">
-                  <c:v>4.92118E7</c:v>
+                  <c:v>49211800</c:v>
                 </c:pt>
                 <c:pt idx="6">
-                  <c:v>746529.0</c:v>
+                  <c:v>746529</c:v>
                 </c:pt>
                 <c:pt idx="7">
-                  <c:v>16796.0</c:v>
+                  <c:v>16796</c:v>
                 </c:pt>
                 <c:pt idx="8">
-                  <c:v>5810.0</c:v>
+                  <c:v>5810</c:v>
                 </c:pt>
                 <c:pt idx="9">
-                  <c:v>4524.0</c:v>
+                  <c:v>4524</c:v>
                 </c:pt>
                 <c:pt idx="10">
-                  <c:v>3426.0</c:v>
+                  <c:v>3426</c:v>
                 </c:pt>
                 <c:pt idx="11">
-                  <c:v>5042.0</c:v>
+                  <c:v>5042</c:v>
                 </c:pt>
                 <c:pt idx="12">
-                  <c:v>2228.0</c:v>
+                  <c:v>2228</c:v>
                 </c:pt>
                 <c:pt idx="13">
-                  <c:v>2542.0</c:v>
+                  <c:v>2542</c:v>
                 </c:pt>
                 <c:pt idx="14">
-                  <c:v>346.0</c:v>
+                  <c:v>346</c:v>
                 </c:pt>
                 <c:pt idx="15">
-                  <c:v>356.0</c:v>
+                  <c:v>356</c:v>
                 </c:pt>
                 <c:pt idx="16">
-                  <c:v>184.0</c:v>
+                  <c:v>184</c:v>
                 </c:pt>
                 <c:pt idx="17">
-                  <c:v>36.0</c:v>
+                  <c:v>36</c:v>
                 </c:pt>
                 <c:pt idx="18">
-                  <c:v>0.0</c:v>
+                  <c:v>0</c:v>
                 </c:pt>
                 <c:pt idx="19">
-                  <c:v>0.0</c:v>
+                  <c:v>0</c:v>
                 </c:pt>
                 <c:pt idx="20">
-                  <c:v>0.0</c:v>
+                  <c:v>0</c:v>
                 </c:pt>
                 <c:pt idx="21">
-                  <c:v>0.0</c:v>
+                  <c:v>0</c:v>
                 </c:pt>
                 <c:pt idx="22">
-                  <c:v>0.0</c:v>
+                  <c:v>0</c:v>
                 </c:pt>
               </c:numCache>
             </c:numRef>
@@ -10374,73 +10456,73 @@
                 <c:formatCode>General</c:formatCode>
                 <c:ptCount val="23"/>
                 <c:pt idx="0">
-                  <c:v>2.0</c:v>
+                  <c:v>2</c:v>
                 </c:pt>
                 <c:pt idx="1">
-                  <c:v>4.0</c:v>
+                  <c:v>4</c:v>
                 </c:pt>
                 <c:pt idx="2">
-                  <c:v>8.0</c:v>
+                  <c:v>8</c:v>
                 </c:pt>
                 <c:pt idx="3">
-                  <c:v>16.0</c:v>
+                  <c:v>16</c:v>
                 </c:pt>
                 <c:pt idx="4">
-                  <c:v>32.0</c:v>
+                  <c:v>32</c:v>
                 </c:pt>
                 <c:pt idx="5">
-                  <c:v>64.0</c:v>
+                  <c:v>64</c:v>
                 </c:pt>
                 <c:pt idx="6">
-                  <c:v>128.0</c:v>
+                  <c:v>128</c:v>
                 </c:pt>
                 <c:pt idx="7">
-                  <c:v>256.0</c:v>
+                  <c:v>256</c:v>
                 </c:pt>
                 <c:pt idx="8">
-                  <c:v>512.0</c:v>
+                  <c:v>512</c:v>
                 </c:pt>
                 <c:pt idx="9">
-                  <c:v>1024.0</c:v>
+                  <c:v>1024</c:v>
                 </c:pt>
                 <c:pt idx="10">
-                  <c:v>2048.0</c:v>
+                  <c:v>2048</c:v>
                 </c:pt>
                 <c:pt idx="11">
-                  <c:v>4096.0</c:v>
+                  <c:v>4096</c:v>
                 </c:pt>
                 <c:pt idx="12">
-                  <c:v>8192.0</c:v>
+                  <c:v>8192</c:v>
                 </c:pt>
                 <c:pt idx="13">
-                  <c:v>16384.0</c:v>
+                  <c:v>16384</c:v>
                 </c:pt>
                 <c:pt idx="14">
-                  <c:v>32768.0</c:v>
+                  <c:v>32768</c:v>
                 </c:pt>
                 <c:pt idx="15">
-                  <c:v>65536.0</c:v>
+                  <c:v>65536</c:v>
                 </c:pt>
                 <c:pt idx="16">
-                  <c:v>131072.0</c:v>
+                  <c:v>131072</c:v>
                 </c:pt>
                 <c:pt idx="17">
-                  <c:v>262144.0</c:v>
+                  <c:v>262144</c:v>
                 </c:pt>
                 <c:pt idx="18">
-                  <c:v>524288.0</c:v>
+                  <c:v>524288</c:v>
                 </c:pt>
                 <c:pt idx="19">
-                  <c:v>1.048576E6</c:v>
+                  <c:v>1048576</c:v>
                 </c:pt>
                 <c:pt idx="20">
-                  <c:v>2.097152E6</c:v>
+                  <c:v>2097152</c:v>
                 </c:pt>
                 <c:pt idx="21">
-                  <c:v>4.194304E6</c:v>
+                  <c:v>4194303.9999999986</c:v>
                 </c:pt>
                 <c:pt idx="22">
-                  <c:v>8.388608E6</c:v>
+                  <c:v>8388608</c:v>
                 </c:pt>
               </c:numCache>
             </c:numRef>
@@ -10452,83 +10534,83 @@
                 <c:formatCode>General</c:formatCode>
                 <c:ptCount val="23"/>
                 <c:pt idx="0">
-                  <c:v>0.0</c:v>
+                  <c:v>0</c:v>
                 </c:pt>
                 <c:pt idx="1">
-                  <c:v>0.0</c:v>
+                  <c:v>0</c:v>
                 </c:pt>
                 <c:pt idx="2">
-                  <c:v>0.0</c:v>
+                  <c:v>0</c:v>
                 </c:pt>
                 <c:pt idx="3">
-                  <c:v>0.0</c:v>
+                  <c:v>0</c:v>
                 </c:pt>
                 <c:pt idx="4">
-                  <c:v>0.0</c:v>
+                  <c:v>0</c:v>
                 </c:pt>
                 <c:pt idx="5">
-                  <c:v>0.0</c:v>
+                  <c:v>0</c:v>
                 </c:pt>
                 <c:pt idx="6">
-                  <c:v>0.0</c:v>
+                  <c:v>0</c:v>
                 </c:pt>
                 <c:pt idx="7">
-                  <c:v>598.0</c:v>
+                  <c:v>598</c:v>
                 </c:pt>
                 <c:pt idx="8">
-                  <c:v>53523.0</c:v>
+                  <c:v>53523</c:v>
                 </c:pt>
                 <c:pt idx="9">
-                  <c:v>2.546588E6</c:v>
+                  <c:v>2546588</c:v>
                 </c:pt>
                 <c:pt idx="10">
-                  <c:v>1.950471E7</c:v>
+                  <c:v>19504710</c:v>
                 </c:pt>
                 <c:pt idx="11">
-                  <c:v>2.6362144E7</c:v>
+                  <c:v>26362143.999999996</c:v>
                 </c:pt>
                 <c:pt idx="12">
-                  <c:v>218860.0</c:v>
+                  <c:v>218860</c:v>
                 </c:pt>
                 <c:pt idx="13">
-                  <c:v>144597.0</c:v>
+                  <c:v>144597</c:v>
                 </c:pt>
                 <c:pt idx="14">
-                  <c:v>87493.0</c:v>
+                  <c:v>87493</c:v>
                 </c:pt>
                 <c:pt idx="15">
-                  <c:v>78420.0</c:v>
+                  <c:v>78420</c:v>
                 </c:pt>
                 <c:pt idx="16">
-                  <c:v>86195.0</c:v>
+                  <c:v>86195</c:v>
                 </c:pt>
                 <c:pt idx="17">
-                  <c:v>165991.0</c:v>
+                  <c:v>165991</c:v>
                 </c:pt>
                 <c:pt idx="18">
-                  <c:v>119988.0</c:v>
+                  <c:v>119988</c:v>
                 </c:pt>
                 <c:pt idx="19">
-                  <c:v>75718.0</c:v>
+                  <c:v>75718</c:v>
                 </c:pt>
                 <c:pt idx="20">
-                  <c:v>240650.0</c:v>
+                  <c:v>240650</c:v>
                 </c:pt>
                 <c:pt idx="21">
-                  <c:v>314510.0</c:v>
+                  <c:v>314510</c:v>
                 </c:pt>
                 <c:pt idx="22">
-                  <c:v>15.0</c:v>
+                  <c:v>15</c:v>
                 </c:pt>
               </c:numCache>
             </c:numRef>
           </c:val>
         </c:ser>
-        <c:axId val="81326984"/>
-        <c:axId val="685355288"/>
+        <c:axId val="60602240"/>
+        <c:axId val="60612608"/>
       </c:barChart>
       <c:catAx>
-        <c:axId val="81326984"/>
+        <c:axId val="60602240"/>
         <c:scaling>
           <c:orientation val="minMax"/>
         </c:scaling>
@@ -10554,7 +10636,6 @@
               </a:p>
             </c:rich>
           </c:tx>
-          <c:layout/>
         </c:title>
         <c:numFmt formatCode="#,##0" sourceLinked="0"/>
         <c:majorTickMark val="none"/>
@@ -10569,16 +10650,16 @@
             <a:endParaRPr lang="en-US"/>
           </a:p>
         </c:txPr>
-        <c:crossAx val="685355288"/>
+        <c:crossAx val="60612608"/>
         <c:crosses val="autoZero"/>
         <c:auto val="1"/>
         <c:lblAlgn val="ctr"/>
         <c:lblOffset val="100"/>
       </c:catAx>
       <c:valAx>
-        <c:axId val="685355288"/>
+        <c:axId val="60612608"/>
         <c:scaling>
-          <c:logBase val="2.0"/>
+          <c:logBase val="2"/>
           <c:orientation val="minMax"/>
         </c:scaling>
         <c:axPos val="l"/>
@@ -10599,7 +10680,6 @@
               </a:p>
             </c:rich>
           </c:tx>
-          <c:layout/>
         </c:title>
         <c:numFmt formatCode="General" sourceLinked="1"/>
         <c:majorTickMark val="none"/>
@@ -10614,14 +10694,13 @@
             <a:endParaRPr lang="en-US"/>
           </a:p>
         </c:txPr>
-        <c:crossAx val="81326984"/>
+        <c:crossAx val="60602240"/>
         <c:crosses val="autoZero"/>
         <c:crossBetween val="between"/>
       </c:valAx>
     </c:plotArea>
     <c:legend>
       <c:legendPos val="t"/>
-      <c:layout/>
       <c:txPr>
         <a:bodyPr/>
         <a:lstStyle/>
@@ -10927,7 +11006,7 @@
 </file>
 
 <file path=customXml/itemProps1.xml><?xml version="1.0" encoding="utf-8"?>
-<ds:datastoreItem xmlns:ds="http://schemas.openxmlformats.org/officeDocument/2006/customXml" ds:itemID="{19140C84-0654-1446-B38D-279B0BB26BE6}">
+<ds:datastoreItem xmlns:ds="http://schemas.openxmlformats.org/officeDocument/2006/customXml" ds:itemID="{A9ED9E15-8B2D-4CD0-9ECE-3ECBA564F52F}">
   <ds:schemaRefs>
     <ds:schemaRef ds:uri="http://schemas.openxmlformats.org/officeDocument/2006/bibliography"/>
   </ds:schemaRefs>

</xml_diff>